<commit_message>
Initializing RestTemplate as bean method
</commit_message>
<xml_diff>
--- a/Specifications.docx
+++ b/Specifications.docx
@@ -376,6 +376,43 @@
           <w:lang w:val="en-US"/>
         </w:rPr>
         <w:t>Ratings Data Service</w:t>
+      </w:r>
+    </w:p>
+    <w:p>
+      <w:pPr>
+        <w:pStyle w:val="NoSpacing"/>
+        <w:rPr>
+          <w:lang w:val="en-US"/>
+        </w:rPr>
+      </w:pPr>
+    </w:p>
+    <w:p>
+      <w:pPr>
+        <w:pStyle w:val="NoSpacing"/>
+        <w:rPr>
+          <w:lang w:val="en-US"/>
+        </w:rPr>
+      </w:pPr>
+      <w:r>
+        <w:rPr>
+          <w:lang w:val="en-US"/>
+        </w:rPr>
+        <w:t>Reference:</w:t>
+      </w:r>
+    </w:p>
+    <w:p>
+      <w:pPr>
+        <w:pStyle w:val="NoSpacing"/>
+        <w:rPr>
+          <w:lang w:val="en-US"/>
+        </w:rPr>
+      </w:pPr>
+      <w:r>
+        <w:rPr>
+          <w:lang w:val="en-US"/>
+        </w:rPr>
+        <w:lastRenderedPageBreak/>
+        <w:t>https://www.youtube.com/watch?v=bTFIduBgXuo&amp;list=PLqq-6Pq4lTTZSKAFG6aCDVDP86Qx4lNas&amp;index=8</w:t>
       </w:r>
     </w:p>
     <w:p>

</xml_diff>

<commit_message>
Add initial Eureka Discovery Server
</commit_message>
<xml_diff>
--- a/Specifications.docx
+++ b/Specifications.docx
@@ -4,9 +4,11 @@
   <w:body>
     <w:p>
       <w:pPr>
+        <w:jc w:val="center"/>
         <w:rPr>
           <w:b/>
           <w:bCs/>
+          <w:color w:val="FF0000"/>
           <w:lang w:val="en-US"/>
         </w:rPr>
       </w:pPr>
@@ -14,6 +16,7 @@
         <w:rPr>
           <w:b/>
           <w:bCs/>
+          <w:color w:val="FF0000"/>
           <w:lang w:val="en-US"/>
         </w:rPr>
         <w:t>Microservices</w:t>
@@ -22,6 +25,8 @@
     <w:p>
       <w:pPr>
         <w:rPr>
+          <w:b/>
+          <w:bCs/>
           <w:lang w:val="en-US"/>
         </w:rPr>
       </w:pPr>
@@ -30,22 +35,22 @@
           <w:noProof/>
         </w:rPr>
         <w:drawing>
-          <wp:anchor distT="0" distB="0" distL="114300" distR="114300" simplePos="0" relativeHeight="251659264" behindDoc="1" locked="0" layoutInCell="1" allowOverlap="1" wp14:anchorId="50EC2929" wp14:editId="75B9195F">
+          <wp:anchor distT="0" distB="0" distL="114300" distR="114300" simplePos="0" relativeHeight="251659264" behindDoc="1" locked="0" layoutInCell="1" allowOverlap="1" wp14:anchorId="50EC2929" wp14:editId="4F2A89D0">
             <wp:simplePos x="0" y="0"/>
-            <wp:positionH relativeFrom="column">
-              <wp:posOffset>0</wp:posOffset>
+            <wp:positionH relativeFrom="margin">
+              <wp:align>left</wp:align>
             </wp:positionH>
             <wp:positionV relativeFrom="paragraph">
-              <wp:posOffset>-3810</wp:posOffset>
+              <wp:posOffset>278130</wp:posOffset>
             </wp:positionV>
-            <wp:extent cx="5943600" cy="3300095"/>
-            <wp:effectExtent l="0" t="0" r="0" b="0"/>
+            <wp:extent cx="5638800" cy="2164080"/>
+            <wp:effectExtent l="0" t="0" r="0" b="7620"/>
             <wp:wrapTight wrapText="bothSides">
               <wp:wrapPolygon edited="0">
                 <wp:start x="0" y="0"/>
-                <wp:lineTo x="0" y="21446"/>
-                <wp:lineTo x="21531" y="21446"/>
-                <wp:lineTo x="21531" y="0"/>
+                <wp:lineTo x="0" y="21486"/>
+                <wp:lineTo x="21527" y="21486"/>
+                <wp:lineTo x="21527" y="0"/>
                 <wp:lineTo x="0" y="0"/>
               </wp:wrapPolygon>
             </wp:wrapTight>
@@ -75,7 +80,7 @@
                   <pic:spPr>
                     <a:xfrm>
                       <a:off x="0" y="0"/>
-                      <a:ext cx="5943600" cy="3300095"/>
+                      <a:ext cx="5638800" cy="2164080"/>
                     </a:xfrm>
                     <a:prstGeom prst="rect">
                       <a:avLst/>
@@ -93,6 +98,21 @@
           </wp:anchor>
         </w:drawing>
       </w:r>
+      <w:r>
+        <w:rPr>
+          <w:b/>
+          <w:bCs/>
+          <w:lang w:val="en-US"/>
+        </w:rPr>
+        <w:t>Normal API Communication</w:t>
+      </w:r>
+    </w:p>
+    <w:p>
+      <w:pPr>
+        <w:rPr>
+          <w:lang w:val="en-US"/>
+        </w:rPr>
+      </w:pPr>
     </w:p>
     <w:p>
       <w:pPr>
@@ -407,31 +427,858 @@
           <w:lang w:val="en-US"/>
         </w:rPr>
       </w:pPr>
+      <w:hyperlink r:id="rId7" w:history="1">
+        <w:r>
+          <w:rPr>
+            <w:rStyle w:val="Hyperlink"/>
+            <w:lang w:val="en-US"/>
+          </w:rPr>
+          <w:t>https://www.youtube.com/watch?v=bTFIduBgXuo&amp;list=PLqq-6Pq4lTTZSKAFG6aCDVDP86Qx4lNas&amp;index=8</w:t>
+        </w:r>
+      </w:hyperlink>
+    </w:p>
+    <w:p>
+      <w:pPr>
+        <w:pStyle w:val="NoSpacing"/>
+        <w:rPr>
+          <w:lang w:val="en-US"/>
+        </w:rPr>
+      </w:pPr>
+    </w:p>
+    <w:p>
+      <w:pPr>
+        <w:pStyle w:val="NoSpacing"/>
+        <w:rPr>
+          <w:lang w:val="en-US"/>
+        </w:rPr>
+      </w:pPr>
+    </w:p>
+    <w:p>
+      <w:pPr>
+        <w:pStyle w:val="NoSpacing"/>
+        <w:rPr>
+          <w:lang w:val="en-US"/>
+        </w:rPr>
+      </w:pPr>
+    </w:p>
+    <w:p>
+      <w:pPr>
+        <w:pStyle w:val="NoSpacing"/>
+        <w:rPr>
+          <w:lang w:val="en-US"/>
+        </w:rPr>
+      </w:pPr>
+    </w:p>
+    <w:p>
+      <w:pPr>
+        <w:pStyle w:val="NoSpacing"/>
+        <w:rPr>
+          <w:lang w:val="en-US"/>
+        </w:rPr>
+      </w:pPr>
+    </w:p>
+    <w:p>
+      <w:pPr>
+        <w:pStyle w:val="NoSpacing"/>
+        <w:rPr>
+          <w:b/>
+          <w:bCs/>
+          <w:lang w:val="en-US"/>
+        </w:rPr>
+      </w:pPr>
       <w:r>
         <w:rPr>
+          <w:b/>
+          <w:bCs/>
           <w:lang w:val="en-US"/>
         </w:rPr>
         <w:lastRenderedPageBreak/>
-        <w:t>https://www.youtube.com/watch?v=bTFIduBgXuo&amp;list=PLqq-6Pq4lTTZSKAFG6aCDVDP86Qx4lNas&amp;index=8</w:t>
+        <w:t>Service Discovery</w:t>
       </w:r>
     </w:p>
     <w:p>
       <w:pPr>
         <w:pStyle w:val="NoSpacing"/>
-        <w:ind w:left="720"/>
-        <w:rPr>
-          <w:lang w:val="en-US"/>
-        </w:rPr>
-      </w:pPr>
-    </w:p>
-    <w:p>
-      <w:pPr>
-        <w:pStyle w:val="NoSpacing"/>
-        <w:ind w:left="720"/>
-        <w:rPr>
-          <w:lang w:val="en-US"/>
-        </w:rPr>
-      </w:pPr>
+        <w:rPr>
+          <w:lang w:val="en-US"/>
+        </w:rPr>
+      </w:pPr>
+      <w:hyperlink r:id="rId8" w:history="1">
+        <w:r>
+          <w:rPr>
+            <w:rStyle w:val="Hyperlink"/>
+            <w:lang w:val="en-US"/>
+          </w:rPr>
+          <w:t>https://www.youtube.com/watch?v=e09P-CkCvvs&amp;list=PLqq-6Pq4lTTZSKAFG6aCDVDP86Qx4lNas&amp;index=17</w:t>
+        </w:r>
+      </w:hyperlink>
+    </w:p>
+    <w:p>
+      <w:pPr>
+        <w:pStyle w:val="NoSpacing"/>
+        <w:rPr>
+          <w:lang w:val="en-US"/>
+        </w:rPr>
+      </w:pPr>
+    </w:p>
+    <w:p>
+      <w:pPr>
+        <w:pStyle w:val="NoSpacing"/>
+        <w:rPr>
+          <w:lang w:val="en-US"/>
+        </w:rPr>
+      </w:pPr>
+      <w:proofErr w:type="gramStart"/>
+      <w:r>
+        <w:rPr>
+          <w:lang w:val="en-US"/>
+        </w:rPr>
+        <w:t>Client Side</w:t>
+      </w:r>
+      <w:proofErr w:type="gramEnd"/>
+      <w:r>
+        <w:rPr>
+          <w:lang w:val="en-US"/>
+        </w:rPr>
+        <w:t xml:space="preserve"> Service Discovery</w:t>
+      </w:r>
+      <w:r>
+        <w:rPr>
+          <w:lang w:val="en-US"/>
+        </w:rPr>
+        <w:t xml:space="preserve"> (</w:t>
+      </w:r>
+      <w:r>
+        <w:rPr>
+          <w:b/>
+          <w:bCs/>
+          <w:color w:val="FF0000"/>
+          <w:lang w:val="en-US"/>
+        </w:rPr>
+        <w:t>SPRING CLOUD USE THIS MODEL</w:t>
+      </w:r>
+      <w:r>
+        <w:rPr>
+          <w:lang w:val="en-US"/>
+        </w:rPr>
+        <w:t>)</w:t>
+      </w:r>
+    </w:p>
+    <w:p>
+      <w:pPr>
+        <w:pStyle w:val="NoSpacing"/>
+        <w:rPr>
+          <w:lang w:val="en-US"/>
+        </w:rPr>
+      </w:pPr>
+    </w:p>
+    <w:p>
+      <w:pPr>
+        <w:pStyle w:val="NoSpacing"/>
+        <w:rPr>
+          <w:lang w:val="en-US"/>
+        </w:rPr>
+      </w:pPr>
+      <w:r>
+        <w:rPr>
+          <w:noProof/>
+        </w:rPr>
+        <w:drawing>
+          <wp:anchor distT="0" distB="0" distL="114300" distR="114300" simplePos="0" relativeHeight="251661312" behindDoc="1" locked="0" layoutInCell="1" allowOverlap="1" wp14:anchorId="4B640509" wp14:editId="32BB0348">
+            <wp:simplePos x="0" y="0"/>
+            <wp:positionH relativeFrom="column">
+              <wp:posOffset>274320</wp:posOffset>
+            </wp:positionH>
+            <wp:positionV relativeFrom="paragraph">
+              <wp:posOffset>48895</wp:posOffset>
+            </wp:positionV>
+            <wp:extent cx="2630805" cy="2049780"/>
+            <wp:effectExtent l="0" t="0" r="0" b="7620"/>
+            <wp:wrapTight wrapText="bothSides">
+              <wp:wrapPolygon edited="0">
+                <wp:start x="0" y="0"/>
+                <wp:lineTo x="0" y="21480"/>
+                <wp:lineTo x="21428" y="21480"/>
+                <wp:lineTo x="21428" y="0"/>
+                <wp:lineTo x="0" y="0"/>
+              </wp:wrapPolygon>
+            </wp:wrapTight>
+            <wp:docPr id="4" name="Picture 4"/>
+            <wp:cNvGraphicFramePr>
+              <a:graphicFrameLocks xmlns:a="http://schemas.openxmlformats.org/drawingml/2006/main" noChangeAspect="1"/>
+            </wp:cNvGraphicFramePr>
+            <a:graphic xmlns:a="http://schemas.openxmlformats.org/drawingml/2006/main">
+              <a:graphicData uri="http://schemas.openxmlformats.org/drawingml/2006/picture">
+                <pic:pic xmlns:pic="http://schemas.openxmlformats.org/drawingml/2006/picture">
+                  <pic:nvPicPr>
+                    <pic:cNvPr id="1" name=""/>
+                    <pic:cNvPicPr/>
+                  </pic:nvPicPr>
+                  <pic:blipFill>
+                    <a:blip r:embed="rId9">
+                      <a:extLst>
+                        <a:ext uri="{28A0092B-C50C-407E-A947-70E740481C1C}">
+                          <a14:useLocalDpi xmlns:a14="http://schemas.microsoft.com/office/drawing/2010/main" val="0"/>
+                        </a:ext>
+                      </a:extLst>
+                    </a:blip>
+                    <a:stretch>
+                      <a:fillRect/>
+                    </a:stretch>
+                  </pic:blipFill>
+                  <pic:spPr>
+                    <a:xfrm>
+                      <a:off x="0" y="0"/>
+                      <a:ext cx="2630805" cy="2049780"/>
+                    </a:xfrm>
+                    <a:prstGeom prst="rect">
+                      <a:avLst/>
+                    </a:prstGeom>
+                  </pic:spPr>
+                </pic:pic>
+              </a:graphicData>
+            </a:graphic>
+            <wp14:sizeRelH relativeFrom="page">
+              <wp14:pctWidth>0</wp14:pctWidth>
+            </wp14:sizeRelH>
+            <wp14:sizeRelV relativeFrom="page">
+              <wp14:pctHeight>0</wp14:pctHeight>
+            </wp14:sizeRelV>
+          </wp:anchor>
+        </w:drawing>
+      </w:r>
+    </w:p>
+    <w:p>
+      <w:pPr>
+        <w:pStyle w:val="NoSpacing"/>
+        <w:rPr>
+          <w:lang w:val="en-US"/>
+        </w:rPr>
+      </w:pPr>
+      <w:r>
+        <w:rPr>
+          <w:noProof/>
+        </w:rPr>
+        <w:drawing>
+          <wp:anchor distT="0" distB="0" distL="114300" distR="114300" simplePos="0" relativeHeight="251662336" behindDoc="1" locked="0" layoutInCell="1" allowOverlap="1" wp14:anchorId="44F485EC" wp14:editId="4B6C6D61">
+            <wp:simplePos x="0" y="0"/>
+            <wp:positionH relativeFrom="margin">
+              <wp:align>right</wp:align>
+            </wp:positionH>
+            <wp:positionV relativeFrom="paragraph">
+              <wp:posOffset>7620</wp:posOffset>
+            </wp:positionV>
+            <wp:extent cx="2434590" cy="1804035"/>
+            <wp:effectExtent l="0" t="0" r="3810" b="5715"/>
+            <wp:wrapTight wrapText="bothSides">
+              <wp:wrapPolygon edited="0">
+                <wp:start x="0" y="0"/>
+                <wp:lineTo x="0" y="21440"/>
+                <wp:lineTo x="21465" y="21440"/>
+                <wp:lineTo x="21465" y="0"/>
+                <wp:lineTo x="0" y="0"/>
+              </wp:wrapPolygon>
+            </wp:wrapTight>
+            <wp:docPr id="5" name="Picture 5"/>
+            <wp:cNvGraphicFramePr>
+              <a:graphicFrameLocks xmlns:a="http://schemas.openxmlformats.org/drawingml/2006/main" noChangeAspect="1"/>
+            </wp:cNvGraphicFramePr>
+            <a:graphic xmlns:a="http://schemas.openxmlformats.org/drawingml/2006/main">
+              <a:graphicData uri="http://schemas.openxmlformats.org/drawingml/2006/picture">
+                <pic:pic xmlns:pic="http://schemas.openxmlformats.org/drawingml/2006/picture">
+                  <pic:nvPicPr>
+                    <pic:cNvPr id="1" name=""/>
+                    <pic:cNvPicPr/>
+                  </pic:nvPicPr>
+                  <pic:blipFill>
+                    <a:blip r:embed="rId10">
+                      <a:extLst>
+                        <a:ext uri="{28A0092B-C50C-407E-A947-70E740481C1C}">
+                          <a14:useLocalDpi xmlns:a14="http://schemas.microsoft.com/office/drawing/2010/main" val="0"/>
+                        </a:ext>
+                      </a:extLst>
+                    </a:blip>
+                    <a:stretch>
+                      <a:fillRect/>
+                    </a:stretch>
+                  </pic:blipFill>
+                  <pic:spPr>
+                    <a:xfrm>
+                      <a:off x="0" y="0"/>
+                      <a:ext cx="2434590" cy="1804035"/>
+                    </a:xfrm>
+                    <a:prstGeom prst="rect">
+                      <a:avLst/>
+                    </a:prstGeom>
+                  </pic:spPr>
+                </pic:pic>
+              </a:graphicData>
+            </a:graphic>
+            <wp14:sizeRelH relativeFrom="page">
+              <wp14:pctWidth>0</wp14:pctWidth>
+            </wp14:sizeRelH>
+            <wp14:sizeRelV relativeFrom="page">
+              <wp14:pctHeight>0</wp14:pctHeight>
+            </wp14:sizeRelV>
+          </wp:anchor>
+        </w:drawing>
+      </w:r>
+    </w:p>
+    <w:p>
+      <w:pPr>
+        <w:pStyle w:val="NoSpacing"/>
+        <w:rPr>
+          <w:lang w:val="en-US"/>
+        </w:rPr>
+      </w:pPr>
+    </w:p>
+    <w:p>
+      <w:pPr>
+        <w:pStyle w:val="NoSpacing"/>
+        <w:rPr>
+          <w:lang w:val="en-US"/>
+        </w:rPr>
+      </w:pPr>
+    </w:p>
+    <w:p>
+      <w:pPr>
+        <w:pStyle w:val="NoSpacing"/>
+        <w:rPr>
+          <w:lang w:val="en-US"/>
+        </w:rPr>
+      </w:pPr>
+    </w:p>
+    <w:p>
+      <w:pPr>
+        <w:pStyle w:val="NoSpacing"/>
+        <w:rPr>
+          <w:lang w:val="en-US"/>
+        </w:rPr>
+      </w:pPr>
+    </w:p>
+    <w:p>
+      <w:pPr>
+        <w:pStyle w:val="NoSpacing"/>
+        <w:rPr>
+          <w:lang w:val="en-US"/>
+        </w:rPr>
+      </w:pPr>
+    </w:p>
+    <w:p>
+      <w:pPr>
+        <w:pStyle w:val="NoSpacing"/>
+        <w:rPr>
+          <w:lang w:val="en-US"/>
+        </w:rPr>
+      </w:pPr>
+    </w:p>
+    <w:p>
+      <w:pPr>
+        <w:pStyle w:val="NoSpacing"/>
+        <w:rPr>
+          <w:lang w:val="en-US"/>
+        </w:rPr>
+      </w:pPr>
+    </w:p>
+    <w:p>
+      <w:pPr>
+        <w:pStyle w:val="NoSpacing"/>
+        <w:rPr>
+          <w:lang w:val="en-US"/>
+        </w:rPr>
+      </w:pPr>
+    </w:p>
+    <w:p>
+      <w:pPr>
+        <w:pStyle w:val="NoSpacing"/>
+        <w:rPr>
+          <w:lang w:val="en-US"/>
+        </w:rPr>
+      </w:pPr>
+    </w:p>
+    <w:p>
+      <w:pPr>
+        <w:pStyle w:val="NoSpacing"/>
+        <w:rPr>
+          <w:lang w:val="en-US"/>
+        </w:rPr>
+      </w:pPr>
+    </w:p>
+    <w:p>
+      <w:pPr>
+        <w:pStyle w:val="NoSpacing"/>
+        <w:rPr>
+          <w:lang w:val="en-US"/>
+        </w:rPr>
+      </w:pPr>
+    </w:p>
+    <w:p>
+      <w:pPr>
+        <w:pStyle w:val="NoSpacing"/>
+        <w:rPr>
+          <w:lang w:val="en-US"/>
+        </w:rPr>
+      </w:pPr>
+    </w:p>
+    <w:p>
+      <w:pPr>
+        <w:pStyle w:val="NoSpacing"/>
+        <w:rPr>
+          <w:lang w:val="en-US"/>
+        </w:rPr>
+      </w:pPr>
+    </w:p>
+    <w:p>
+      <w:pPr>
+        <w:pStyle w:val="NoSpacing"/>
+        <w:rPr>
+          <w:lang w:val="en-US"/>
+        </w:rPr>
+      </w:pPr>
+      <w:proofErr w:type="gramStart"/>
+      <w:r>
+        <w:rPr>
+          <w:lang w:val="en-US"/>
+        </w:rPr>
+        <w:t>Server Side</w:t>
+      </w:r>
+      <w:proofErr w:type="gramEnd"/>
+      <w:r>
+        <w:rPr>
+          <w:lang w:val="en-US"/>
+        </w:rPr>
+        <w:t xml:space="preserve"> Service Discovery</w:t>
+      </w:r>
+    </w:p>
+    <w:p>
+      <w:pPr>
+        <w:pStyle w:val="NoSpacing"/>
+        <w:rPr>
+          <w:lang w:val="en-US"/>
+        </w:rPr>
+      </w:pPr>
+    </w:p>
+    <w:p>
+      <w:pPr>
+        <w:pStyle w:val="NoSpacing"/>
+        <w:ind w:left="720"/>
+        <w:rPr>
+          <w:lang w:val="en-US"/>
+        </w:rPr>
+      </w:pPr>
+    </w:p>
+    <w:p>
+      <w:pPr>
+        <w:pStyle w:val="NoSpacing"/>
+        <w:ind w:left="720"/>
+        <w:rPr>
+          <w:lang w:val="en-US"/>
+        </w:rPr>
+      </w:pPr>
+      <w:r>
+        <w:rPr>
+          <w:noProof/>
+        </w:rPr>
+        <w:drawing>
+          <wp:anchor distT="0" distB="0" distL="114300" distR="114300" simplePos="0" relativeHeight="251660288" behindDoc="1" locked="0" layoutInCell="1" allowOverlap="1" wp14:anchorId="4A0EF71B" wp14:editId="4FFB4A86">
+            <wp:simplePos x="0" y="0"/>
+            <wp:positionH relativeFrom="column">
+              <wp:posOffset>571500</wp:posOffset>
+            </wp:positionH>
+            <wp:positionV relativeFrom="paragraph">
+              <wp:posOffset>76200</wp:posOffset>
+            </wp:positionV>
+            <wp:extent cx="2908935" cy="2201545"/>
+            <wp:effectExtent l="0" t="0" r="5715" b="8255"/>
+            <wp:wrapTight wrapText="bothSides">
+              <wp:wrapPolygon edited="0">
+                <wp:start x="0" y="0"/>
+                <wp:lineTo x="0" y="21494"/>
+                <wp:lineTo x="21501" y="21494"/>
+                <wp:lineTo x="21501" y="0"/>
+                <wp:lineTo x="0" y="0"/>
+              </wp:wrapPolygon>
+            </wp:wrapTight>
+            <wp:docPr id="3" name="Picture 3"/>
+            <wp:cNvGraphicFramePr>
+              <a:graphicFrameLocks xmlns:a="http://schemas.openxmlformats.org/drawingml/2006/main" noChangeAspect="1"/>
+            </wp:cNvGraphicFramePr>
+            <a:graphic xmlns:a="http://schemas.openxmlformats.org/drawingml/2006/main">
+              <a:graphicData uri="http://schemas.openxmlformats.org/drawingml/2006/picture">
+                <pic:pic xmlns:pic="http://schemas.openxmlformats.org/drawingml/2006/picture">
+                  <pic:nvPicPr>
+                    <pic:cNvPr id="1" name=""/>
+                    <pic:cNvPicPr/>
+                  </pic:nvPicPr>
+                  <pic:blipFill>
+                    <a:blip r:embed="rId11">
+                      <a:extLst>
+                        <a:ext uri="{28A0092B-C50C-407E-A947-70E740481C1C}">
+                          <a14:useLocalDpi xmlns:a14="http://schemas.microsoft.com/office/drawing/2010/main" val="0"/>
+                        </a:ext>
+                      </a:extLst>
+                    </a:blip>
+                    <a:stretch>
+                      <a:fillRect/>
+                    </a:stretch>
+                  </pic:blipFill>
+                  <pic:spPr>
+                    <a:xfrm>
+                      <a:off x="0" y="0"/>
+                      <a:ext cx="2908935" cy="2201545"/>
+                    </a:xfrm>
+                    <a:prstGeom prst="rect">
+                      <a:avLst/>
+                    </a:prstGeom>
+                  </pic:spPr>
+                </pic:pic>
+              </a:graphicData>
+            </a:graphic>
+            <wp14:sizeRelH relativeFrom="page">
+              <wp14:pctWidth>0</wp14:pctWidth>
+            </wp14:sizeRelH>
+            <wp14:sizeRelV relativeFrom="page">
+              <wp14:pctHeight>0</wp14:pctHeight>
+            </wp14:sizeRelV>
+          </wp:anchor>
+        </w:drawing>
+      </w:r>
+    </w:p>
+    <w:p>
+      <w:pPr>
+        <w:pStyle w:val="NoSpacing"/>
+        <w:ind w:left="720"/>
+        <w:rPr>
+          <w:lang w:val="en-US"/>
+        </w:rPr>
+      </w:pPr>
+    </w:p>
+    <w:p>
+      <w:pPr>
+        <w:pStyle w:val="NoSpacing"/>
+        <w:ind w:left="720"/>
+        <w:rPr>
+          <w:lang w:val="en-US"/>
+        </w:rPr>
+      </w:pPr>
+    </w:p>
+    <w:p>
+      <w:pPr>
+        <w:pStyle w:val="NoSpacing"/>
+        <w:ind w:left="720"/>
+        <w:rPr>
+          <w:lang w:val="en-US"/>
+        </w:rPr>
+      </w:pPr>
+    </w:p>
+    <w:p>
+      <w:pPr>
+        <w:pStyle w:val="NoSpacing"/>
+        <w:ind w:left="720"/>
+        <w:rPr>
+          <w:lang w:val="en-US"/>
+        </w:rPr>
+      </w:pPr>
+    </w:p>
+    <w:p>
+      <w:pPr>
+        <w:pStyle w:val="NoSpacing"/>
+        <w:ind w:left="720"/>
+        <w:rPr>
+          <w:lang w:val="en-US"/>
+        </w:rPr>
+      </w:pPr>
+    </w:p>
+    <w:p>
+      <w:pPr>
+        <w:pStyle w:val="NoSpacing"/>
+        <w:ind w:left="720"/>
+        <w:rPr>
+          <w:lang w:val="en-US"/>
+        </w:rPr>
+      </w:pPr>
+    </w:p>
+    <w:p>
+      <w:pPr>
+        <w:pStyle w:val="NoSpacing"/>
+        <w:ind w:left="720"/>
+        <w:rPr>
+          <w:lang w:val="en-US"/>
+        </w:rPr>
+      </w:pPr>
+    </w:p>
+    <w:p>
+      <w:pPr>
+        <w:pStyle w:val="NoSpacing"/>
+        <w:ind w:left="720"/>
+        <w:rPr>
+          <w:lang w:val="en-US"/>
+        </w:rPr>
+      </w:pPr>
+    </w:p>
+    <w:p>
+      <w:pPr>
+        <w:pStyle w:val="NoSpacing"/>
+        <w:ind w:left="720"/>
+        <w:rPr>
+          <w:lang w:val="en-US"/>
+        </w:rPr>
+      </w:pPr>
+    </w:p>
+    <w:p>
+      <w:pPr>
+        <w:pStyle w:val="NoSpacing"/>
+        <w:ind w:left="720"/>
+        <w:rPr>
+          <w:lang w:val="en-US"/>
+        </w:rPr>
+      </w:pPr>
+    </w:p>
+    <w:p>
+      <w:pPr>
+        <w:pStyle w:val="NoSpacing"/>
+        <w:ind w:left="720"/>
+        <w:rPr>
+          <w:lang w:val="en-US"/>
+        </w:rPr>
+      </w:pPr>
+    </w:p>
+    <w:p>
+      <w:pPr>
+        <w:pStyle w:val="NoSpacing"/>
+        <w:ind w:left="720"/>
+        <w:rPr>
+          <w:lang w:val="en-US"/>
+        </w:rPr>
+      </w:pPr>
+    </w:p>
+    <w:p>
+      <w:pPr>
+        <w:pStyle w:val="NoSpacing"/>
+        <w:ind w:left="720"/>
+        <w:rPr>
+          <w:lang w:val="en-US"/>
+        </w:rPr>
+      </w:pPr>
+    </w:p>
+    <w:p>
+      <w:pPr>
+        <w:pStyle w:val="NoSpacing"/>
+        <w:ind w:left="720"/>
+        <w:rPr>
+          <w:lang w:val="en-US"/>
+        </w:rPr>
+      </w:pPr>
+    </w:p>
+    <w:p>
+      <w:pPr>
+        <w:pStyle w:val="NoSpacing"/>
+        <w:ind w:left="720"/>
+        <w:rPr>
+          <w:lang w:val="en-US"/>
+        </w:rPr>
+      </w:pPr>
+    </w:p>
+    <w:p>
+      <w:pPr>
+        <w:pStyle w:val="NoSpacing"/>
+        <w:ind w:left="720"/>
+        <w:rPr>
+          <w:lang w:val="en-US"/>
+        </w:rPr>
+      </w:pPr>
+    </w:p>
+    <w:p>
+      <w:pPr>
+        <w:pStyle w:val="NoSpacing"/>
+        <w:ind w:left="720"/>
+        <w:rPr>
+          <w:lang w:val="en-US"/>
+        </w:rPr>
+      </w:pPr>
+    </w:p>
+    <w:p>
+      <w:pPr>
+        <w:pStyle w:val="NoSpacing"/>
+        <w:ind w:left="720"/>
+        <w:rPr>
+          <w:lang w:val="en-US"/>
+        </w:rPr>
+      </w:pPr>
+    </w:p>
+    <w:p>
+      <w:pPr>
+        <w:pStyle w:val="NoSpacing"/>
+        <w:ind w:left="720"/>
+        <w:rPr>
+          <w:lang w:val="en-US"/>
+        </w:rPr>
+      </w:pPr>
+    </w:p>
+    <w:p>
+      <w:pPr>
+        <w:pStyle w:val="NoSpacing"/>
+        <w:ind w:left="720"/>
+        <w:rPr>
+          <w:lang w:val="en-US"/>
+        </w:rPr>
+      </w:pPr>
+    </w:p>
+    <w:p>
+      <w:pPr>
+        <w:pStyle w:val="NoSpacing"/>
+        <w:ind w:left="720"/>
+        <w:rPr>
+          <w:lang w:val="en-US"/>
+        </w:rPr>
+      </w:pPr>
+    </w:p>
+    <w:p>
+      <w:pPr>
+        <w:pStyle w:val="NoSpacing"/>
+        <w:ind w:left="720"/>
+        <w:rPr>
+          <w:lang w:val="en-US"/>
+        </w:rPr>
+      </w:pPr>
+    </w:p>
+    <w:p>
+      <w:pPr>
+        <w:pStyle w:val="NoSpacing"/>
+        <w:ind w:left="720"/>
+        <w:rPr>
+          <w:lang w:val="en-US"/>
+        </w:rPr>
+      </w:pPr>
+    </w:p>
+    <w:p>
+      <w:pPr>
+        <w:pStyle w:val="NoSpacing"/>
+        <w:ind w:left="720"/>
+        <w:rPr>
+          <w:b/>
+          <w:bCs/>
+          <w:lang w:val="en-US"/>
+        </w:rPr>
+      </w:pPr>
+      <w:r>
+        <w:rPr>
+          <w:b/>
+          <w:bCs/>
+          <w:lang w:val="en-US"/>
+        </w:rPr>
+        <w:lastRenderedPageBreak/>
+        <w:t>Spring Cloud</w:t>
+      </w:r>
+      <w:r>
+        <w:rPr>
+          <w:b/>
+          <w:bCs/>
+          <w:lang w:val="en-US"/>
+        </w:rPr>
+        <w:t xml:space="preserve"> -&gt; Eureka from Netflix</w:t>
+      </w:r>
+    </w:p>
+    <w:p>
+      <w:pPr>
+        <w:pStyle w:val="NoSpacing"/>
+        <w:ind w:left="720"/>
+        <w:rPr>
+          <w:lang w:val="en-US"/>
+        </w:rPr>
+      </w:pPr>
+      <w:r>
+        <w:rPr>
+          <w:lang w:val="en-US"/>
+        </w:rPr>
+        <w:t>https://www.youtube.com/watch?v=GTM2J0nYmbs&amp;list=PLqq-6Pq4lTTZSKAFG6aCDVDP86Qx4lNas&amp;index=19</w:t>
+      </w:r>
+    </w:p>
+    <w:p>
+      <w:pPr>
+        <w:pStyle w:val="NoSpacing"/>
+        <w:ind w:left="720"/>
+        <w:rPr>
+          <w:lang w:val="en-US"/>
+        </w:rPr>
+      </w:pPr>
+    </w:p>
+    <w:p>
+      <w:pPr>
+        <w:pStyle w:val="NoSpacing"/>
+        <w:ind w:left="720"/>
+        <w:rPr>
+          <w:lang w:val="en-US"/>
+        </w:rPr>
+      </w:pPr>
+      <w:r>
+        <w:rPr>
+          <w:noProof/>
+        </w:rPr>
+        <w:drawing>
+          <wp:anchor distT="0" distB="0" distL="114300" distR="114300" simplePos="0" relativeHeight="251663360" behindDoc="1" locked="0" layoutInCell="1" allowOverlap="1" wp14:anchorId="34A72E9E" wp14:editId="5BE7C914">
+            <wp:simplePos x="0" y="0"/>
+            <wp:positionH relativeFrom="margin">
+              <wp:align>center</wp:align>
+            </wp:positionH>
+            <wp:positionV relativeFrom="paragraph">
+              <wp:posOffset>93345</wp:posOffset>
+            </wp:positionV>
+            <wp:extent cx="3684905" cy="3000375"/>
+            <wp:effectExtent l="0" t="0" r="0" b="9525"/>
+            <wp:wrapTight wrapText="bothSides">
+              <wp:wrapPolygon edited="0">
+                <wp:start x="0" y="0"/>
+                <wp:lineTo x="0" y="21531"/>
+                <wp:lineTo x="21440" y="21531"/>
+                <wp:lineTo x="21440" y="0"/>
+                <wp:lineTo x="0" y="0"/>
+              </wp:wrapPolygon>
+            </wp:wrapTight>
+            <wp:docPr id="6" name="Picture 6"/>
+            <wp:cNvGraphicFramePr>
+              <a:graphicFrameLocks xmlns:a="http://schemas.openxmlformats.org/drawingml/2006/main" noChangeAspect="1"/>
+            </wp:cNvGraphicFramePr>
+            <a:graphic xmlns:a="http://schemas.openxmlformats.org/drawingml/2006/main">
+              <a:graphicData uri="http://schemas.openxmlformats.org/drawingml/2006/picture">
+                <pic:pic xmlns:pic="http://schemas.openxmlformats.org/drawingml/2006/picture">
+                  <pic:nvPicPr>
+                    <pic:cNvPr id="1" name=""/>
+                    <pic:cNvPicPr/>
+                  </pic:nvPicPr>
+                  <pic:blipFill>
+                    <a:blip r:embed="rId12">
+                      <a:extLst>
+                        <a:ext uri="{28A0092B-C50C-407E-A947-70E740481C1C}">
+                          <a14:useLocalDpi xmlns:a14="http://schemas.microsoft.com/office/drawing/2010/main" val="0"/>
+                        </a:ext>
+                      </a:extLst>
+                    </a:blip>
+                    <a:stretch>
+                      <a:fillRect/>
+                    </a:stretch>
+                  </pic:blipFill>
+                  <pic:spPr>
+                    <a:xfrm>
+                      <a:off x="0" y="0"/>
+                      <a:ext cx="3684905" cy="3000375"/>
+                    </a:xfrm>
+                    <a:prstGeom prst="rect">
+                      <a:avLst/>
+                    </a:prstGeom>
+                  </pic:spPr>
+                </pic:pic>
+              </a:graphicData>
+            </a:graphic>
+            <wp14:sizeRelH relativeFrom="page">
+              <wp14:pctWidth>0</wp14:pctWidth>
+            </wp14:sizeRelH>
+            <wp14:sizeRelV relativeFrom="page">
+              <wp14:pctHeight>0</wp14:pctHeight>
+            </wp14:sizeRelV>
+          </wp:anchor>
+        </w:drawing>
+      </w:r>
     </w:p>
     <w:sectPr>
       <w:pgSz w:w="12240" w:h="15840"/>
@@ -1078,6 +1925,29 @@
       <w:spacing w:after="0" w:line="240" w:lineRule="auto"/>
     </w:pPr>
   </w:style>
+  <w:style w:type="character" w:styleId="Hyperlink">
+    <w:name w:val="Hyperlink"/>
+    <w:basedOn w:val="DefaultParagraphFont"/>
+    <w:uiPriority w:val="99"/>
+    <w:unhideWhenUsed/>
+    <w:rsid w:val="00E032F7"/>
+    <w:rPr>
+      <w:color w:val="0563C1" w:themeColor="hyperlink"/>
+      <w:u w:val="single"/>
+    </w:rPr>
+  </w:style>
+  <w:style w:type="character" w:styleId="UnresolvedMention">
+    <w:name w:val="Unresolved Mention"/>
+    <w:basedOn w:val="DefaultParagraphFont"/>
+    <w:uiPriority w:val="99"/>
+    <w:semiHidden/>
+    <w:unhideWhenUsed/>
+    <w:rsid w:val="00E032F7"/>
+    <w:rPr>
+      <w:color w:val="605E5C"/>
+      <w:shd w:val="clear" w:color="auto" w:fill="E1DFDD"/>
+    </w:rPr>
+  </w:style>
 </w:styles>
 </file>
 

</xml_diff>

<commit_message>
Fix eureka server error on java 11
</commit_message>
<xml_diff>
--- a/Specifications.docx
+++ b/Specifications.docx
@@ -1216,13 +1216,13 @@
           <w:noProof/>
         </w:rPr>
         <w:drawing>
-          <wp:anchor distT="0" distB="0" distL="114300" distR="114300" simplePos="0" relativeHeight="251663360" behindDoc="1" locked="0" layoutInCell="1" allowOverlap="1" wp14:anchorId="34A72E9E" wp14:editId="5BE7C914">
+          <wp:anchor distT="0" distB="0" distL="114300" distR="114300" simplePos="0" relativeHeight="251663360" behindDoc="1" locked="0" layoutInCell="1" allowOverlap="1" wp14:anchorId="34A72E9E" wp14:editId="2AA4E6FA">
             <wp:simplePos x="0" y="0"/>
             <wp:positionH relativeFrom="margin">
-              <wp:align>center</wp:align>
+              <wp:posOffset>1289685</wp:posOffset>
             </wp:positionH>
             <wp:positionV relativeFrom="paragraph">
-              <wp:posOffset>93345</wp:posOffset>
+              <wp:posOffset>117475</wp:posOffset>
             </wp:positionV>
             <wp:extent cx="3684905" cy="3000375"/>
             <wp:effectExtent l="0" t="0" r="0" b="9525"/>
@@ -1279,6 +1279,382 @@
           </wp:anchor>
         </w:drawing>
       </w:r>
+    </w:p>
+    <w:p>
+      <w:pPr>
+        <w:pStyle w:val="NoSpacing"/>
+        <w:ind w:left="720"/>
+        <w:rPr>
+          <w:lang w:val="en-US"/>
+        </w:rPr>
+      </w:pPr>
+    </w:p>
+    <w:p>
+      <w:pPr>
+        <w:pStyle w:val="NoSpacing"/>
+        <w:ind w:left="720"/>
+        <w:rPr>
+          <w:lang w:val="en-US"/>
+        </w:rPr>
+      </w:pPr>
+    </w:p>
+    <w:p>
+      <w:pPr>
+        <w:pStyle w:val="NoSpacing"/>
+        <w:ind w:left="720"/>
+        <w:rPr>
+          <w:lang w:val="en-US"/>
+        </w:rPr>
+      </w:pPr>
+    </w:p>
+    <w:p>
+      <w:pPr>
+        <w:pStyle w:val="NoSpacing"/>
+        <w:ind w:left="720"/>
+        <w:rPr>
+          <w:lang w:val="en-US"/>
+        </w:rPr>
+      </w:pPr>
+    </w:p>
+    <w:p>
+      <w:pPr>
+        <w:pStyle w:val="NoSpacing"/>
+        <w:ind w:left="720"/>
+        <w:rPr>
+          <w:lang w:val="en-US"/>
+        </w:rPr>
+      </w:pPr>
+    </w:p>
+    <w:p>
+      <w:pPr>
+        <w:pStyle w:val="NoSpacing"/>
+        <w:ind w:left="720"/>
+        <w:rPr>
+          <w:lang w:val="en-US"/>
+        </w:rPr>
+      </w:pPr>
+    </w:p>
+    <w:p>
+      <w:pPr>
+        <w:pStyle w:val="NoSpacing"/>
+        <w:ind w:left="720"/>
+        <w:rPr>
+          <w:lang w:val="en-US"/>
+        </w:rPr>
+      </w:pPr>
+    </w:p>
+    <w:p>
+      <w:pPr>
+        <w:pStyle w:val="NoSpacing"/>
+        <w:ind w:left="720"/>
+        <w:rPr>
+          <w:lang w:val="en-US"/>
+        </w:rPr>
+      </w:pPr>
+    </w:p>
+    <w:p>
+      <w:pPr>
+        <w:pStyle w:val="NoSpacing"/>
+        <w:ind w:left="720"/>
+        <w:rPr>
+          <w:lang w:val="en-US"/>
+        </w:rPr>
+      </w:pPr>
+    </w:p>
+    <w:p>
+      <w:pPr>
+        <w:pStyle w:val="NoSpacing"/>
+        <w:ind w:left="720"/>
+        <w:rPr>
+          <w:lang w:val="en-US"/>
+        </w:rPr>
+      </w:pPr>
+    </w:p>
+    <w:p>
+      <w:pPr>
+        <w:pStyle w:val="NoSpacing"/>
+        <w:ind w:left="720"/>
+        <w:rPr>
+          <w:lang w:val="en-US"/>
+        </w:rPr>
+      </w:pPr>
+    </w:p>
+    <w:p>
+      <w:pPr>
+        <w:pStyle w:val="NoSpacing"/>
+        <w:ind w:left="720"/>
+        <w:rPr>
+          <w:lang w:val="en-US"/>
+        </w:rPr>
+      </w:pPr>
+    </w:p>
+    <w:p>
+      <w:pPr>
+        <w:pStyle w:val="NoSpacing"/>
+        <w:ind w:left="720"/>
+        <w:rPr>
+          <w:lang w:val="en-US"/>
+        </w:rPr>
+      </w:pPr>
+    </w:p>
+    <w:p>
+      <w:pPr>
+        <w:pStyle w:val="NoSpacing"/>
+        <w:ind w:left="720"/>
+        <w:rPr>
+          <w:lang w:val="en-US"/>
+        </w:rPr>
+      </w:pPr>
+    </w:p>
+    <w:p>
+      <w:pPr>
+        <w:pStyle w:val="NoSpacing"/>
+        <w:ind w:left="720"/>
+        <w:rPr>
+          <w:lang w:val="en-US"/>
+        </w:rPr>
+      </w:pPr>
+    </w:p>
+    <w:p>
+      <w:pPr>
+        <w:pStyle w:val="NoSpacing"/>
+        <w:ind w:left="720"/>
+        <w:rPr>
+          <w:lang w:val="en-US"/>
+        </w:rPr>
+      </w:pPr>
+    </w:p>
+    <w:p>
+      <w:pPr>
+        <w:pStyle w:val="NoSpacing"/>
+        <w:ind w:left="720"/>
+        <w:rPr>
+          <w:lang w:val="en-US"/>
+        </w:rPr>
+      </w:pPr>
+    </w:p>
+    <w:p>
+      <w:pPr>
+        <w:pStyle w:val="NoSpacing"/>
+        <w:ind w:left="720"/>
+        <w:rPr>
+          <w:lang w:val="en-US"/>
+        </w:rPr>
+      </w:pPr>
+    </w:p>
+    <w:p>
+      <w:pPr>
+        <w:pStyle w:val="NoSpacing"/>
+        <w:ind w:left="720"/>
+        <w:rPr>
+          <w:lang w:val="en-US"/>
+        </w:rPr>
+      </w:pPr>
+    </w:p>
+    <w:p>
+      <w:pPr>
+        <w:pStyle w:val="NoSpacing"/>
+        <w:ind w:left="720"/>
+        <w:rPr>
+          <w:lang w:val="en-US"/>
+        </w:rPr>
+      </w:pPr>
+      <w:r>
+        <w:rPr>
+          <w:lang w:val="en-US"/>
+        </w:rPr>
+        <w:t>Note:</w:t>
+      </w:r>
+    </w:p>
+    <w:p>
+      <w:pPr>
+        <w:pStyle w:val="NoSpacing"/>
+        <w:ind w:left="720"/>
+        <w:rPr>
+          <w:lang w:val="en-US"/>
+        </w:rPr>
+      </w:pPr>
+      <w:r>
+        <w:rPr>
+          <w:lang w:val="en-US"/>
+        </w:rPr>
+        <w:t>Eureka Server will error on Java 11</w:t>
+      </w:r>
+    </w:p>
+    <w:p>
+      <w:pPr>
+        <w:pStyle w:val="NoSpacing"/>
+        <w:ind w:left="720"/>
+        <w:rPr>
+          <w:lang w:val="en-US"/>
+        </w:rPr>
+      </w:pPr>
+      <w:r>
+        <w:rPr>
+          <w:lang w:val="en-US"/>
+        </w:rPr>
+        <w:t xml:space="preserve">Fix it by adding </w:t>
+      </w:r>
+      <w:proofErr w:type="spellStart"/>
+      <w:r>
+        <w:rPr>
+          <w:lang w:val="en-US"/>
+        </w:rPr>
+        <w:t>jaxb</w:t>
+      </w:r>
+      <w:proofErr w:type="spellEnd"/>
+      <w:r>
+        <w:rPr>
+          <w:lang w:val="en-US"/>
+        </w:rPr>
+        <w:t xml:space="preserve"> dependency on pom file: </w:t>
+      </w:r>
+      <w:hyperlink r:id="rId13" w:history="1">
+        <w:r>
+          <w:rPr>
+            <w:rStyle w:val="Hyperlink"/>
+            <w:lang w:val="en-US"/>
+          </w:rPr>
+          <w:t>https://github.com/norricorp/sb_eureka_java11/blob/master/pom.xml</w:t>
+        </w:r>
+      </w:hyperlink>
+    </w:p>
+    <w:p>
+      <w:pPr>
+        <w:pStyle w:val="NoSpacing"/>
+        <w:ind w:left="720"/>
+        <w:rPr>
+          <w:lang w:val="en-US"/>
+        </w:rPr>
+      </w:pPr>
+      <w:r>
+        <w:rPr>
+          <w:lang w:val="en-US"/>
+        </w:rPr>
+        <w:t>Make sure server port is not used:</w:t>
+      </w:r>
+    </w:p>
+    <w:p>
+      <w:pPr>
+        <w:pStyle w:val="NoSpacing"/>
+        <w:ind w:left="720"/>
+        <w:rPr>
+          <w:lang w:val="en-US"/>
+        </w:rPr>
+      </w:pPr>
+      <w:hyperlink r:id="rId14" w:history="1">
+        <w:r>
+          <w:rPr>
+            <w:rStyle w:val="Hyperlink"/>
+            <w:lang w:val="en-US"/>
+          </w:rPr>
+          <w:t>https://stackoverflow.com/questions/49789925/com-sun-jersey-api-client-clienthandlerexception-java-net-connectexception-con</w:t>
+        </w:r>
+      </w:hyperlink>
+    </w:p>
+    <w:p>
+      <w:pPr>
+        <w:pStyle w:val="NoSpacing"/>
+        <w:ind w:left="720"/>
+        <w:rPr>
+          <w:lang w:val="en-US"/>
+        </w:rPr>
+      </w:pPr>
+    </w:p>
+    <w:p>
+      <w:pPr>
+        <w:pStyle w:val="NoSpacing"/>
+        <w:ind w:left="720"/>
+        <w:rPr>
+          <w:lang w:val="en-US"/>
+        </w:rPr>
+      </w:pPr>
+      <w:r>
+        <w:rPr>
+          <w:noProof/>
+        </w:rPr>
+        <w:drawing>
+          <wp:anchor distT="0" distB="0" distL="114300" distR="114300" simplePos="0" relativeHeight="251664384" behindDoc="1" locked="0" layoutInCell="1" allowOverlap="1" wp14:anchorId="325C96CA" wp14:editId="28E6F774">
+            <wp:simplePos x="0" y="0"/>
+            <wp:positionH relativeFrom="column">
+              <wp:posOffset>502920</wp:posOffset>
+            </wp:positionH>
+            <wp:positionV relativeFrom="paragraph">
+              <wp:posOffset>6350</wp:posOffset>
+            </wp:positionV>
+            <wp:extent cx="4480560" cy="2400300"/>
+            <wp:effectExtent l="0" t="0" r="0" b="0"/>
+            <wp:wrapTight wrapText="bothSides">
+              <wp:wrapPolygon edited="0">
+                <wp:start x="0" y="0"/>
+                <wp:lineTo x="0" y="21429"/>
+                <wp:lineTo x="21490" y="21429"/>
+                <wp:lineTo x="21490" y="0"/>
+                <wp:lineTo x="0" y="0"/>
+              </wp:wrapPolygon>
+            </wp:wrapTight>
+            <wp:docPr id="7" name="Picture 7"/>
+            <wp:cNvGraphicFramePr>
+              <a:graphicFrameLocks xmlns:a="http://schemas.openxmlformats.org/drawingml/2006/main" noChangeAspect="1"/>
+            </wp:cNvGraphicFramePr>
+            <a:graphic xmlns:a="http://schemas.openxmlformats.org/drawingml/2006/main">
+              <a:graphicData uri="http://schemas.openxmlformats.org/drawingml/2006/picture">
+                <pic:pic xmlns:pic="http://schemas.openxmlformats.org/drawingml/2006/picture">
+                  <pic:nvPicPr>
+                    <pic:cNvPr id="1" name=""/>
+                    <pic:cNvPicPr/>
+                  </pic:nvPicPr>
+                  <pic:blipFill>
+                    <a:blip r:embed="rId15">
+                      <a:extLst>
+                        <a:ext uri="{28A0092B-C50C-407E-A947-70E740481C1C}">
+                          <a14:useLocalDpi xmlns:a14="http://schemas.microsoft.com/office/drawing/2010/main" val="0"/>
+                        </a:ext>
+                      </a:extLst>
+                    </a:blip>
+                    <a:stretch>
+                      <a:fillRect/>
+                    </a:stretch>
+                  </pic:blipFill>
+                  <pic:spPr>
+                    <a:xfrm>
+                      <a:off x="0" y="0"/>
+                      <a:ext cx="4480560" cy="2400300"/>
+                    </a:xfrm>
+                    <a:prstGeom prst="rect">
+                      <a:avLst/>
+                    </a:prstGeom>
+                  </pic:spPr>
+                </pic:pic>
+              </a:graphicData>
+            </a:graphic>
+            <wp14:sizeRelH relativeFrom="page">
+              <wp14:pctWidth>0</wp14:pctWidth>
+            </wp14:sizeRelH>
+            <wp14:sizeRelV relativeFrom="page">
+              <wp14:pctHeight>0</wp14:pctHeight>
+            </wp14:sizeRelV>
+          </wp:anchor>
+        </w:drawing>
+      </w:r>
+    </w:p>
+    <w:p>
+      <w:pPr>
+        <w:pStyle w:val="NoSpacing"/>
+        <w:ind w:left="720"/>
+        <w:rPr>
+          <w:lang w:val="en-US"/>
+        </w:rPr>
+      </w:pPr>
+    </w:p>
+    <w:p>
+      <w:pPr>
+        <w:pStyle w:val="NoSpacing"/>
+        <w:ind w:left="720"/>
+        <w:rPr>
+          <w:lang w:val="en-US"/>
+        </w:rPr>
+      </w:pPr>
     </w:p>
     <w:sectPr>
       <w:pgSz w:w="12240" w:h="15840"/>

</xml_diff>

<commit_message>
Converting Services to Eureka Client and fix eureka client dependency error
</commit_message>
<xml_diff>
--- a/Specifications.docx
+++ b/Specifications.docx
@@ -528,19 +528,11 @@
           <w:lang w:val="en-US"/>
         </w:rPr>
       </w:pPr>
-      <w:proofErr w:type="gramStart"/>
       <w:r>
         <w:rPr>
           <w:lang w:val="en-US"/>
         </w:rPr>
-        <w:t>Client Side</w:t>
-      </w:r>
-      <w:proofErr w:type="gramEnd"/>
-      <w:r>
-        <w:rPr>
-          <w:lang w:val="en-US"/>
-        </w:rPr>
-        <w:t xml:space="preserve"> Service Discovery</w:t>
+        <w:t>Client Side Service Discovery</w:t>
       </w:r>
       <w:r>
         <w:rPr>
@@ -835,19 +827,11 @@
           <w:lang w:val="en-US"/>
         </w:rPr>
       </w:pPr>
-      <w:proofErr w:type="gramStart"/>
       <w:r>
         <w:rPr>
           <w:lang w:val="en-US"/>
         </w:rPr>
-        <w:t>Server Side</w:t>
-      </w:r>
-      <w:proofErr w:type="gramEnd"/>
-      <w:r>
-        <w:rPr>
-          <w:lang w:val="en-US"/>
-        </w:rPr>
-        <w:t xml:space="preserve"> Service Discovery</w:t>
+        <w:t>Server Side Service Discovery</w:t>
       </w:r>
     </w:p>
     <w:p>
@@ -1493,21 +1477,7 @@
         <w:rPr>
           <w:lang w:val="en-US"/>
         </w:rPr>
-        <w:t xml:space="preserve">Fix it by adding </w:t>
-      </w:r>
-      <w:proofErr w:type="spellStart"/>
-      <w:r>
-        <w:rPr>
-          <w:lang w:val="en-US"/>
-        </w:rPr>
-        <w:t>jaxb</w:t>
-      </w:r>
-      <w:proofErr w:type="spellEnd"/>
-      <w:r>
-        <w:rPr>
-          <w:lang w:val="en-US"/>
-        </w:rPr>
-        <w:t xml:space="preserve"> dependency on pom file: </w:t>
+        <w:t xml:space="preserve">Fix it by adding jaxb dependency on pom file: </w:t>
       </w:r>
       <w:hyperlink r:id="rId13" w:history="1">
         <w:r>
@@ -1646,6 +1616,181 @@
           <w:lang w:val="en-US"/>
         </w:rPr>
       </w:pPr>
+    </w:p>
+    <w:p>
+      <w:pPr>
+        <w:pStyle w:val="NoSpacing"/>
+        <w:ind w:left="720"/>
+        <w:rPr>
+          <w:lang w:val="en-US"/>
+        </w:rPr>
+      </w:pPr>
+    </w:p>
+    <w:p>
+      <w:pPr>
+        <w:pStyle w:val="NoSpacing"/>
+        <w:ind w:left="720"/>
+        <w:rPr>
+          <w:lang w:val="en-US"/>
+        </w:rPr>
+      </w:pPr>
+    </w:p>
+    <w:p>
+      <w:pPr>
+        <w:pStyle w:val="NoSpacing"/>
+        <w:ind w:left="720"/>
+        <w:rPr>
+          <w:lang w:val="en-US"/>
+        </w:rPr>
+      </w:pPr>
+    </w:p>
+    <w:p>
+      <w:pPr>
+        <w:pStyle w:val="NoSpacing"/>
+        <w:ind w:left="720"/>
+        <w:rPr>
+          <w:lang w:val="en-US"/>
+        </w:rPr>
+      </w:pPr>
+    </w:p>
+    <w:p>
+      <w:pPr>
+        <w:pStyle w:val="NoSpacing"/>
+        <w:ind w:left="720"/>
+        <w:rPr>
+          <w:lang w:val="en-US"/>
+        </w:rPr>
+      </w:pPr>
+    </w:p>
+    <w:p>
+      <w:pPr>
+        <w:pStyle w:val="NoSpacing"/>
+        <w:ind w:left="720"/>
+        <w:rPr>
+          <w:lang w:val="en-US"/>
+        </w:rPr>
+      </w:pPr>
+    </w:p>
+    <w:p>
+      <w:pPr>
+        <w:pStyle w:val="NoSpacing"/>
+        <w:ind w:left="720"/>
+        <w:rPr>
+          <w:lang w:val="en-US"/>
+        </w:rPr>
+      </w:pPr>
+    </w:p>
+    <w:p>
+      <w:pPr>
+        <w:pStyle w:val="NoSpacing"/>
+        <w:ind w:left="720"/>
+        <w:rPr>
+          <w:lang w:val="en-US"/>
+        </w:rPr>
+      </w:pPr>
+    </w:p>
+    <w:p>
+      <w:pPr>
+        <w:pStyle w:val="NoSpacing"/>
+        <w:ind w:left="720"/>
+        <w:rPr>
+          <w:lang w:val="en-US"/>
+        </w:rPr>
+      </w:pPr>
+    </w:p>
+    <w:p>
+      <w:pPr>
+        <w:pStyle w:val="NoSpacing"/>
+        <w:ind w:left="720"/>
+        <w:rPr>
+          <w:lang w:val="en-US"/>
+        </w:rPr>
+      </w:pPr>
+    </w:p>
+    <w:p>
+      <w:pPr>
+        <w:pStyle w:val="NoSpacing"/>
+        <w:ind w:left="720"/>
+        <w:rPr>
+          <w:lang w:val="en-US"/>
+        </w:rPr>
+      </w:pPr>
+    </w:p>
+    <w:p>
+      <w:pPr>
+        <w:pStyle w:val="NoSpacing"/>
+        <w:ind w:left="720"/>
+        <w:rPr>
+          <w:lang w:val="en-US"/>
+        </w:rPr>
+      </w:pPr>
+    </w:p>
+    <w:p>
+      <w:pPr>
+        <w:pStyle w:val="NoSpacing"/>
+        <w:ind w:left="720"/>
+        <w:rPr>
+          <w:lang w:val="en-US"/>
+        </w:rPr>
+      </w:pPr>
+    </w:p>
+    <w:p>
+      <w:pPr>
+        <w:pStyle w:val="NoSpacing"/>
+        <w:ind w:left="720"/>
+        <w:rPr>
+          <w:lang w:val="en-US"/>
+        </w:rPr>
+      </w:pPr>
+    </w:p>
+    <w:p>
+      <w:pPr>
+        <w:pStyle w:val="NoSpacing"/>
+        <w:ind w:left="720"/>
+        <w:rPr>
+          <w:lang w:val="en-US"/>
+        </w:rPr>
+      </w:pPr>
+      <w:r>
+        <w:rPr>
+          <w:lang w:val="en-US"/>
+        </w:rPr>
+        <w:lastRenderedPageBreak/>
+        <w:t>Eureka Client dependency error:</w:t>
+      </w:r>
+    </w:p>
+    <w:p>
+      <w:pPr>
+        <w:pStyle w:val="NoSpacing"/>
+        <w:ind w:left="720"/>
+        <w:rPr>
+          <w:lang w:val="en-US"/>
+        </w:rPr>
+      </w:pPr>
+      <w:r>
+        <w:rPr>
+          <w:lang w:val="en-US"/>
+        </w:rPr>
+        <w:t>Specify version and add dependency Management</w:t>
+      </w:r>
+    </w:p>
+    <w:p>
+      <w:pPr>
+        <w:pStyle w:val="NoSpacing"/>
+        <w:ind w:left="720"/>
+        <w:rPr>
+          <w:lang w:val="en-US"/>
+        </w:rPr>
+      </w:pPr>
+      <w:hyperlink r:id="rId16" w:history="1">
+        <w:r>
+          <w:rPr>
+            <w:rStyle w:val="Hyperlink"/>
+            <w:lang w:val="en-US"/>
+          </w:rPr>
+          <w:t>https://stackoverflow.com/questions/63693570/cannot-resolve-org-springframework-cloudspring-cloud-starter-netflix-eureka-cli</w:t>
+        </w:r>
+      </w:hyperlink>
     </w:p>
     <w:p>
       <w:pPr>

</xml_diff>

<commit_message>
Called external API (movieDB)
</commit_message>
<xml_diff>
--- a/Specifications.docx
+++ b/Specifications.docx
@@ -1477,21 +1477,7 @@
         <w:rPr>
           <w:lang w:val="en-US"/>
         </w:rPr>
-        <w:t xml:space="preserve">Fix it by adding </w:t>
-      </w:r>
-      <w:proofErr w:type="spellStart"/>
-      <w:r>
-        <w:rPr>
-          <w:lang w:val="en-US"/>
-        </w:rPr>
-        <w:t>jaxb</w:t>
-      </w:r>
-      <w:proofErr w:type="spellEnd"/>
-      <w:r>
-        <w:rPr>
-          <w:lang w:val="en-US"/>
-        </w:rPr>
-        <w:t xml:space="preserve"> dependency on pom file: </w:t>
+        <w:t xml:space="preserve">Fix it by adding jaxb dependency on pom file: </w:t>
       </w:r>
       <w:hyperlink r:id="rId13" w:history="1">
         <w:r>
@@ -1859,19 +1845,11 @@
           <w:lang w:val="en-US"/>
         </w:rPr>
       </w:pPr>
-      <w:proofErr w:type="spellStart"/>
       <w:r>
         <w:rPr>
           <w:lang w:val="en-US"/>
         </w:rPr>
-        <w:t>Youtube</w:t>
-      </w:r>
-      <w:proofErr w:type="spellEnd"/>
-      <w:r>
-        <w:rPr>
-          <w:lang w:val="en-US"/>
-        </w:rPr>
-        <w:t xml:space="preserve"> Tutorial:</w:t>
+        <w:t>Youtube Tutorial:</w:t>
       </w:r>
     </w:p>
     <w:p>
@@ -1905,6 +1883,440 @@
       <w:pPr>
         <w:pStyle w:val="NoSpacing"/>
         <w:ind w:left="720"/>
+        <w:rPr>
+          <w:lang w:val="en-US"/>
+        </w:rPr>
+      </w:pPr>
+    </w:p>
+    <w:p>
+      <w:pPr>
+        <w:pStyle w:val="NoSpacing"/>
+        <w:ind w:left="720"/>
+        <w:rPr>
+          <w:lang w:val="en-US"/>
+        </w:rPr>
+      </w:pPr>
+    </w:p>
+    <w:p>
+      <w:pPr>
+        <w:pStyle w:val="NoSpacing"/>
+        <w:ind w:left="720"/>
+        <w:rPr>
+          <w:lang w:val="en-US"/>
+        </w:rPr>
+      </w:pPr>
+    </w:p>
+    <w:p>
+      <w:pPr>
+        <w:pStyle w:val="NoSpacing"/>
+        <w:ind w:left="720"/>
+        <w:rPr>
+          <w:lang w:val="en-US"/>
+        </w:rPr>
+      </w:pPr>
+    </w:p>
+    <w:p>
+      <w:pPr>
+        <w:pStyle w:val="NoSpacing"/>
+        <w:ind w:left="720"/>
+        <w:rPr>
+          <w:lang w:val="en-US"/>
+        </w:rPr>
+      </w:pPr>
+    </w:p>
+    <w:p>
+      <w:pPr>
+        <w:pStyle w:val="NoSpacing"/>
+        <w:ind w:left="720"/>
+        <w:rPr>
+          <w:lang w:val="en-US"/>
+        </w:rPr>
+      </w:pPr>
+    </w:p>
+    <w:p>
+      <w:pPr>
+        <w:pStyle w:val="NoSpacing"/>
+        <w:ind w:left="720"/>
+        <w:rPr>
+          <w:lang w:val="en-US"/>
+        </w:rPr>
+      </w:pPr>
+    </w:p>
+    <w:p>
+      <w:pPr>
+        <w:pStyle w:val="NoSpacing"/>
+        <w:ind w:left="720"/>
+        <w:rPr>
+          <w:lang w:val="en-US"/>
+        </w:rPr>
+      </w:pPr>
+    </w:p>
+    <w:p>
+      <w:pPr>
+        <w:pStyle w:val="NoSpacing"/>
+        <w:ind w:left="720"/>
+        <w:rPr>
+          <w:lang w:val="en-US"/>
+        </w:rPr>
+      </w:pPr>
+    </w:p>
+    <w:p>
+      <w:pPr>
+        <w:pStyle w:val="NoSpacing"/>
+        <w:ind w:left="720"/>
+        <w:rPr>
+          <w:lang w:val="en-US"/>
+        </w:rPr>
+      </w:pPr>
+    </w:p>
+    <w:p>
+      <w:pPr>
+        <w:pStyle w:val="NoSpacing"/>
+        <w:ind w:left="720"/>
+        <w:rPr>
+          <w:lang w:val="en-US"/>
+        </w:rPr>
+      </w:pPr>
+    </w:p>
+    <w:p>
+      <w:pPr>
+        <w:pStyle w:val="NoSpacing"/>
+        <w:ind w:left="720"/>
+        <w:rPr>
+          <w:lang w:val="en-US"/>
+        </w:rPr>
+      </w:pPr>
+    </w:p>
+    <w:p>
+      <w:pPr>
+        <w:pStyle w:val="NoSpacing"/>
+        <w:ind w:left="720"/>
+        <w:rPr>
+          <w:lang w:val="en-US"/>
+        </w:rPr>
+      </w:pPr>
+    </w:p>
+    <w:p>
+      <w:pPr>
+        <w:pStyle w:val="NoSpacing"/>
+        <w:ind w:left="720"/>
+        <w:rPr>
+          <w:lang w:val="en-US"/>
+        </w:rPr>
+      </w:pPr>
+    </w:p>
+    <w:p>
+      <w:pPr>
+        <w:pStyle w:val="NoSpacing"/>
+        <w:ind w:left="720"/>
+        <w:rPr>
+          <w:lang w:val="en-US"/>
+        </w:rPr>
+      </w:pPr>
+    </w:p>
+    <w:p>
+      <w:pPr>
+        <w:pStyle w:val="NoSpacing"/>
+        <w:ind w:left="720"/>
+        <w:rPr>
+          <w:lang w:val="en-US"/>
+        </w:rPr>
+      </w:pPr>
+    </w:p>
+    <w:p>
+      <w:pPr>
+        <w:pStyle w:val="NoSpacing"/>
+        <w:ind w:left="720"/>
+        <w:rPr>
+          <w:lang w:val="en-US"/>
+        </w:rPr>
+      </w:pPr>
+    </w:p>
+    <w:p>
+      <w:pPr>
+        <w:pStyle w:val="NoSpacing"/>
+        <w:ind w:left="720"/>
+        <w:rPr>
+          <w:lang w:val="en-US"/>
+        </w:rPr>
+      </w:pPr>
+    </w:p>
+    <w:p>
+      <w:pPr>
+        <w:pStyle w:val="NoSpacing"/>
+        <w:ind w:left="720"/>
+        <w:rPr>
+          <w:lang w:val="en-US"/>
+        </w:rPr>
+      </w:pPr>
+    </w:p>
+    <w:p>
+      <w:pPr>
+        <w:pStyle w:val="NoSpacing"/>
+        <w:ind w:left="720"/>
+        <w:rPr>
+          <w:lang w:val="en-US"/>
+        </w:rPr>
+      </w:pPr>
+    </w:p>
+    <w:p>
+      <w:pPr>
+        <w:pStyle w:val="NoSpacing"/>
+        <w:ind w:left="720"/>
+        <w:rPr>
+          <w:lang w:val="en-US"/>
+        </w:rPr>
+      </w:pPr>
+    </w:p>
+    <w:p>
+      <w:pPr>
+        <w:pStyle w:val="NoSpacing"/>
+        <w:ind w:left="720"/>
+        <w:rPr>
+          <w:lang w:val="en-US"/>
+        </w:rPr>
+      </w:pPr>
+    </w:p>
+    <w:p>
+      <w:pPr>
+        <w:pStyle w:val="NoSpacing"/>
+        <w:ind w:left="720"/>
+        <w:rPr>
+          <w:lang w:val="en-US"/>
+        </w:rPr>
+      </w:pPr>
+    </w:p>
+    <w:p>
+      <w:pPr>
+        <w:pStyle w:val="NoSpacing"/>
+        <w:ind w:left="720"/>
+        <w:rPr>
+          <w:lang w:val="en-US"/>
+        </w:rPr>
+      </w:pPr>
+    </w:p>
+    <w:p>
+      <w:pPr>
+        <w:pStyle w:val="NoSpacing"/>
+        <w:ind w:left="720"/>
+        <w:rPr>
+          <w:lang w:val="en-US"/>
+        </w:rPr>
+      </w:pPr>
+    </w:p>
+    <w:p>
+      <w:pPr>
+        <w:pStyle w:val="NoSpacing"/>
+        <w:ind w:left="720"/>
+        <w:rPr>
+          <w:lang w:val="en-US"/>
+        </w:rPr>
+      </w:pPr>
+    </w:p>
+    <w:p>
+      <w:pPr>
+        <w:pStyle w:val="NoSpacing"/>
+        <w:ind w:left="720"/>
+        <w:rPr>
+          <w:lang w:val="en-US"/>
+        </w:rPr>
+      </w:pPr>
+    </w:p>
+    <w:p>
+      <w:pPr>
+        <w:pStyle w:val="NoSpacing"/>
+        <w:ind w:left="720"/>
+        <w:rPr>
+          <w:lang w:val="en-US"/>
+        </w:rPr>
+      </w:pPr>
+    </w:p>
+    <w:p>
+      <w:pPr>
+        <w:pStyle w:val="NoSpacing"/>
+        <w:ind w:left="720"/>
+        <w:rPr>
+          <w:lang w:val="en-US"/>
+        </w:rPr>
+      </w:pPr>
+    </w:p>
+    <w:p>
+      <w:pPr>
+        <w:pStyle w:val="NoSpacing"/>
+        <w:ind w:left="720"/>
+        <w:rPr>
+          <w:lang w:val="en-US"/>
+        </w:rPr>
+      </w:pPr>
+    </w:p>
+    <w:p>
+      <w:pPr>
+        <w:pStyle w:val="NoSpacing"/>
+        <w:ind w:left="720"/>
+        <w:rPr>
+          <w:lang w:val="en-US"/>
+        </w:rPr>
+      </w:pPr>
+    </w:p>
+    <w:p>
+      <w:pPr>
+        <w:pStyle w:val="NoSpacing"/>
+        <w:ind w:left="720"/>
+        <w:rPr>
+          <w:lang w:val="en-US"/>
+        </w:rPr>
+      </w:pPr>
+    </w:p>
+    <w:p>
+      <w:pPr>
+        <w:pStyle w:val="NoSpacing"/>
+        <w:ind w:left="720"/>
+        <w:rPr>
+          <w:lang w:val="en-US"/>
+        </w:rPr>
+      </w:pPr>
+    </w:p>
+    <w:p>
+      <w:pPr>
+        <w:pStyle w:val="NoSpacing"/>
+        <w:ind w:left="720"/>
+        <w:rPr>
+          <w:lang w:val="en-US"/>
+        </w:rPr>
+      </w:pPr>
+    </w:p>
+    <w:p>
+      <w:pPr>
+        <w:pStyle w:val="NoSpacing"/>
+        <w:ind w:left="720"/>
+        <w:rPr>
+          <w:lang w:val="en-US"/>
+        </w:rPr>
+      </w:pPr>
+    </w:p>
+    <w:p>
+      <w:pPr>
+        <w:pStyle w:val="NoSpacing"/>
+        <w:rPr>
+          <w:b/>
+          <w:bCs/>
+          <w:lang w:val="en-US"/>
+        </w:rPr>
+      </w:pPr>
+      <w:r>
+        <w:rPr>
+          <w:b/>
+          <w:bCs/>
+          <w:lang w:val="en-US"/>
+        </w:rPr>
+        <w:lastRenderedPageBreak/>
+        <w:t>Calling</w:t>
+      </w:r>
+      <w:r>
+        <w:rPr>
+          <w:b/>
+          <w:bCs/>
+          <w:lang w:val="en-US"/>
+        </w:rPr>
+        <w:t xml:space="preserve"> External API (movieDB) </w:t>
+      </w:r>
+    </w:p>
+    <w:p>
+      <w:pPr>
+        <w:pStyle w:val="NoSpacing"/>
+        <w:rPr>
+          <w:lang w:val="en-US"/>
+        </w:rPr>
+      </w:pPr>
+      <w:hyperlink r:id="rId18" w:history="1">
+        <w:r>
+          <w:rPr>
+            <w:rStyle w:val="Hyperlink"/>
+            <w:lang w:val="en-US"/>
+          </w:rPr>
+          <w:t>https://www.youtube.com/watch?v=7nKKD2rKpUk&amp;list=PLqq-6Pq4lTTbXZY_elyGv7IkKrfkSrX5e&amp;index=4</w:t>
+        </w:r>
+      </w:hyperlink>
+    </w:p>
+    <w:p>
+      <w:pPr>
+        <w:pStyle w:val="NoSpacing"/>
+        <w:rPr>
+          <w:lang w:val="en-US"/>
+        </w:rPr>
+      </w:pPr>
+      <w:r>
+        <w:rPr>
+          <w:noProof/>
+        </w:rPr>
+        <w:drawing>
+          <wp:anchor distT="0" distB="0" distL="114300" distR="114300" simplePos="0" relativeHeight="251665408" behindDoc="1" locked="0" layoutInCell="1" allowOverlap="1" wp14:anchorId="086D4B36" wp14:editId="484B67F8">
+            <wp:simplePos x="0" y="0"/>
+            <wp:positionH relativeFrom="margin">
+              <wp:align>left</wp:align>
+            </wp:positionH>
+            <wp:positionV relativeFrom="paragraph">
+              <wp:posOffset>173990</wp:posOffset>
+            </wp:positionV>
+            <wp:extent cx="3718560" cy="2049780"/>
+            <wp:effectExtent l="0" t="0" r="0" b="7620"/>
+            <wp:wrapTight wrapText="bothSides">
+              <wp:wrapPolygon edited="0">
+                <wp:start x="0" y="0"/>
+                <wp:lineTo x="0" y="21480"/>
+                <wp:lineTo x="21467" y="21480"/>
+                <wp:lineTo x="21467" y="0"/>
+                <wp:lineTo x="0" y="0"/>
+              </wp:wrapPolygon>
+            </wp:wrapTight>
+            <wp:docPr id="8" name="Picture 8"/>
+            <wp:cNvGraphicFramePr>
+              <a:graphicFrameLocks xmlns:a="http://schemas.openxmlformats.org/drawingml/2006/main" noChangeAspect="1"/>
+            </wp:cNvGraphicFramePr>
+            <a:graphic xmlns:a="http://schemas.openxmlformats.org/drawingml/2006/main">
+              <a:graphicData uri="http://schemas.openxmlformats.org/drawingml/2006/picture">
+                <pic:pic xmlns:pic="http://schemas.openxmlformats.org/drawingml/2006/picture">
+                  <pic:nvPicPr>
+                    <pic:cNvPr id="1" name=""/>
+                    <pic:cNvPicPr/>
+                  </pic:nvPicPr>
+                  <pic:blipFill>
+                    <a:blip r:embed="rId19">
+                      <a:extLst>
+                        <a:ext uri="{28A0092B-C50C-407E-A947-70E740481C1C}">
+                          <a14:useLocalDpi xmlns:a14="http://schemas.microsoft.com/office/drawing/2010/main" val="0"/>
+                        </a:ext>
+                      </a:extLst>
+                    </a:blip>
+                    <a:stretch>
+                      <a:fillRect/>
+                    </a:stretch>
+                  </pic:blipFill>
+                  <pic:spPr>
+                    <a:xfrm>
+                      <a:off x="0" y="0"/>
+                      <a:ext cx="3718560" cy="2049780"/>
+                    </a:xfrm>
+                    <a:prstGeom prst="rect">
+                      <a:avLst/>
+                    </a:prstGeom>
+                  </pic:spPr>
+                </pic:pic>
+              </a:graphicData>
+            </a:graphic>
+            <wp14:sizeRelH relativeFrom="page">
+              <wp14:pctWidth>0</wp14:pctWidth>
+            </wp14:sizeRelH>
+            <wp14:sizeRelV relativeFrom="page">
+              <wp14:pctHeight>0</wp14:pctHeight>
+            </wp14:sizeRelV>
+          </wp:anchor>
+        </w:drawing>
+      </w:r>
+    </w:p>
+    <w:p>
+      <w:pPr>
+        <w:pStyle w:val="NoSpacing"/>
         <w:rPr>
           <w:lang w:val="en-US"/>
         </w:rPr>

</xml_diff>

<commit_message>
Adding timeout to API calls
</commit_message>
<xml_diff>
--- a/Specifications.docx
+++ b/Specifications.docx
@@ -452,14 +452,37 @@
           <w:lang w:val="en-US"/>
         </w:rPr>
       </w:pPr>
-    </w:p>
-    <w:p>
-      <w:pPr>
-        <w:pStyle w:val="NoSpacing"/>
-        <w:rPr>
-          <w:lang w:val="en-US"/>
-        </w:rPr>
-      </w:pPr>
+      <w:proofErr w:type="spellStart"/>
+      <w:r>
+        <w:rPr>
+          <w:lang w:val="en-US"/>
+        </w:rPr>
+        <w:t>Youtube</w:t>
+      </w:r>
+      <w:proofErr w:type="spellEnd"/>
+      <w:r>
+        <w:rPr>
+          <w:lang w:val="en-US"/>
+        </w:rPr>
+        <w:t xml:space="preserve"> Tutorial:</w:t>
+      </w:r>
+    </w:p>
+    <w:p>
+      <w:pPr>
+        <w:pStyle w:val="NoSpacing"/>
+        <w:rPr>
+          <w:lang w:val="en-US"/>
+        </w:rPr>
+      </w:pPr>
+      <w:hyperlink r:id="rId8" w:history="1">
+        <w:r>
+          <w:rPr>
+            <w:rStyle w:val="Hyperlink"/>
+            <w:lang w:val="en-US"/>
+          </w:rPr>
+          <w:t>https://www.youtube.com/watch?v=y8IQb4ofjDo&amp;list=PLqq-6Pq4lTTZSKAFG6aCDVDP86Qx4lNas</w:t>
+        </w:r>
+      </w:hyperlink>
     </w:p>
     <w:p>
       <w:pPr>
@@ -503,7 +526,7 @@
           <w:lang w:val="en-US"/>
         </w:rPr>
       </w:pPr>
-      <w:hyperlink r:id="rId8" w:history="1">
+      <w:hyperlink r:id="rId9" w:history="1">
         <w:r>
           <w:rPr>
             <w:rStyle w:val="Hyperlink"/>
@@ -528,11 +551,19 @@
           <w:lang w:val="en-US"/>
         </w:rPr>
       </w:pPr>
-      <w:r>
-        <w:rPr>
-          <w:lang w:val="en-US"/>
-        </w:rPr>
-        <w:t>Client Side Service Discovery</w:t>
+      <w:proofErr w:type="gramStart"/>
+      <w:r>
+        <w:rPr>
+          <w:lang w:val="en-US"/>
+        </w:rPr>
+        <w:t>Client Side</w:t>
+      </w:r>
+      <w:proofErr w:type="gramEnd"/>
+      <w:r>
+        <w:rPr>
+          <w:lang w:val="en-US"/>
+        </w:rPr>
+        <w:t xml:space="preserve"> Service Discovery</w:t>
       </w:r>
       <w:r>
         <w:rPr>
@@ -607,7 +638,7 @@
                     <pic:cNvPicPr/>
                   </pic:nvPicPr>
                   <pic:blipFill>
-                    <a:blip r:embed="rId9">
+                    <a:blip r:embed="rId10">
                       <a:extLst>
                         <a:ext uri="{28A0092B-C50C-407E-A947-70E740481C1C}">
                           <a14:useLocalDpi xmlns:a14="http://schemas.microsoft.com/office/drawing/2010/main" val="0"/>
@@ -683,7 +714,7 @@
                     <pic:cNvPicPr/>
                   </pic:nvPicPr>
                   <pic:blipFill>
-                    <a:blip r:embed="rId10">
+                    <a:blip r:embed="rId11">
                       <a:extLst>
                         <a:ext uri="{28A0092B-C50C-407E-A947-70E740481C1C}">
                           <a14:useLocalDpi xmlns:a14="http://schemas.microsoft.com/office/drawing/2010/main" val="0"/>
@@ -827,11 +858,19 @@
           <w:lang w:val="en-US"/>
         </w:rPr>
       </w:pPr>
-      <w:r>
-        <w:rPr>
-          <w:lang w:val="en-US"/>
-        </w:rPr>
-        <w:t>Server Side Service Discovery</w:t>
+      <w:proofErr w:type="gramStart"/>
+      <w:r>
+        <w:rPr>
+          <w:lang w:val="en-US"/>
+        </w:rPr>
+        <w:t>Server Side</w:t>
+      </w:r>
+      <w:proofErr w:type="gramEnd"/>
+      <w:r>
+        <w:rPr>
+          <w:lang w:val="en-US"/>
+        </w:rPr>
+        <w:t xml:space="preserve"> Service Discovery</w:t>
       </w:r>
     </w:p>
     <w:p>
@@ -895,7 +934,7 @@
                     <pic:cNvPicPr/>
                   </pic:nvPicPr>
                   <pic:blipFill>
-                    <a:blip r:embed="rId11">
+                    <a:blip r:embed="rId12">
                       <a:extLst>
                         <a:ext uri="{28A0092B-C50C-407E-A947-70E740481C1C}">
                           <a14:useLocalDpi xmlns:a14="http://schemas.microsoft.com/office/drawing/2010/main" val="0"/>
@@ -1231,7 +1270,7 @@
                     <pic:cNvPicPr/>
                   </pic:nvPicPr>
                   <pic:blipFill>
-                    <a:blip r:embed="rId12">
+                    <a:blip r:embed="rId13">
                       <a:extLst>
                         <a:ext uri="{28A0092B-C50C-407E-A947-70E740481C1C}">
                           <a14:useLocalDpi xmlns:a14="http://schemas.microsoft.com/office/drawing/2010/main" val="0"/>
@@ -1477,9 +1516,23 @@
         <w:rPr>
           <w:lang w:val="en-US"/>
         </w:rPr>
-        <w:t xml:space="preserve">Fix it by adding jaxb dependency on pom file: </w:t>
-      </w:r>
-      <w:hyperlink r:id="rId13" w:history="1">
+        <w:t xml:space="preserve">Fix it by adding </w:t>
+      </w:r>
+      <w:proofErr w:type="spellStart"/>
+      <w:r>
+        <w:rPr>
+          <w:lang w:val="en-US"/>
+        </w:rPr>
+        <w:t>jaxb</w:t>
+      </w:r>
+      <w:proofErr w:type="spellEnd"/>
+      <w:r>
+        <w:rPr>
+          <w:lang w:val="en-US"/>
+        </w:rPr>
+        <w:t xml:space="preserve"> dependency on pom file: </w:t>
+      </w:r>
+      <w:hyperlink r:id="rId14" w:history="1">
         <w:r>
           <w:rPr>
             <w:rStyle w:val="Hyperlink"/>
@@ -1512,7 +1565,7 @@
           <w:lang w:val="en-US"/>
         </w:rPr>
       </w:pPr>
-      <w:hyperlink r:id="rId14" w:history="1">
+      <w:hyperlink r:id="rId15" w:history="1">
         <w:r>
           <w:rPr>
             <w:rStyle w:val="Hyperlink"/>
@@ -1575,7 +1628,7 @@
                     <pic:cNvPicPr/>
                   </pic:nvPicPr>
                   <pic:blipFill>
-                    <a:blip r:embed="rId15">
+                    <a:blip r:embed="rId16">
                       <a:extLst>
                         <a:ext uri="{28A0092B-C50C-407E-A947-70E740481C1C}">
                           <a14:useLocalDpi xmlns:a14="http://schemas.microsoft.com/office/drawing/2010/main" val="0"/>
@@ -1782,7 +1835,7 @@
           <w:lang w:val="en-US"/>
         </w:rPr>
       </w:pPr>
-      <w:hyperlink r:id="rId16" w:history="1">
+      <w:hyperlink r:id="rId17" w:history="1">
         <w:r>
           <w:rPr>
             <w:rStyle w:val="Hyperlink"/>
@@ -1815,389 +1868,6 @@
         <w:pStyle w:val="NoSpacing"/>
         <w:ind w:left="720"/>
         <w:rPr>
-          <w:lang w:val="en-US"/>
-        </w:rPr>
-      </w:pPr>
-    </w:p>
-    <w:p>
-      <w:pPr>
-        <w:pStyle w:val="NoSpacing"/>
-        <w:ind w:left="720"/>
-        <w:rPr>
-          <w:lang w:val="en-US"/>
-        </w:rPr>
-      </w:pPr>
-    </w:p>
-    <w:p>
-      <w:pPr>
-        <w:pStyle w:val="NoSpacing"/>
-        <w:ind w:left="720"/>
-        <w:rPr>
-          <w:lang w:val="en-US"/>
-        </w:rPr>
-      </w:pPr>
-    </w:p>
-    <w:p>
-      <w:pPr>
-        <w:pStyle w:val="NoSpacing"/>
-        <w:ind w:left="720"/>
-        <w:rPr>
-          <w:lang w:val="en-US"/>
-        </w:rPr>
-      </w:pPr>
-      <w:r>
-        <w:rPr>
-          <w:lang w:val="en-US"/>
-        </w:rPr>
-        <w:t>Youtube Tutorial:</w:t>
-      </w:r>
-    </w:p>
-    <w:p>
-      <w:pPr>
-        <w:pStyle w:val="NoSpacing"/>
-        <w:ind w:left="720"/>
-        <w:rPr>
-          <w:lang w:val="en-US"/>
-        </w:rPr>
-      </w:pPr>
-      <w:hyperlink r:id="rId17" w:history="1">
-        <w:r>
-          <w:rPr>
-            <w:rStyle w:val="Hyperlink"/>
-            <w:lang w:val="en-US"/>
-          </w:rPr>
-          <w:t>https://www.youtube.com/watch?v=y8IQb4ofjDo&amp;list=PLqq-6Pq4lTTZSKAFG6aCDVDP86Qx4lNas</w:t>
-        </w:r>
-      </w:hyperlink>
-    </w:p>
-    <w:p>
-      <w:pPr>
-        <w:pStyle w:val="NoSpacing"/>
-        <w:ind w:left="720"/>
-        <w:rPr>
-          <w:lang w:val="en-US"/>
-        </w:rPr>
-      </w:pPr>
-    </w:p>
-    <w:p>
-      <w:pPr>
-        <w:pStyle w:val="NoSpacing"/>
-        <w:ind w:left="720"/>
-        <w:rPr>
-          <w:lang w:val="en-US"/>
-        </w:rPr>
-      </w:pPr>
-    </w:p>
-    <w:p>
-      <w:pPr>
-        <w:pStyle w:val="NoSpacing"/>
-        <w:ind w:left="720"/>
-        <w:rPr>
-          <w:lang w:val="en-US"/>
-        </w:rPr>
-      </w:pPr>
-    </w:p>
-    <w:p>
-      <w:pPr>
-        <w:pStyle w:val="NoSpacing"/>
-        <w:ind w:left="720"/>
-        <w:rPr>
-          <w:lang w:val="en-US"/>
-        </w:rPr>
-      </w:pPr>
-    </w:p>
-    <w:p>
-      <w:pPr>
-        <w:pStyle w:val="NoSpacing"/>
-        <w:ind w:left="720"/>
-        <w:rPr>
-          <w:lang w:val="en-US"/>
-        </w:rPr>
-      </w:pPr>
-    </w:p>
-    <w:p>
-      <w:pPr>
-        <w:pStyle w:val="NoSpacing"/>
-        <w:ind w:left="720"/>
-        <w:rPr>
-          <w:lang w:val="en-US"/>
-        </w:rPr>
-      </w:pPr>
-    </w:p>
-    <w:p>
-      <w:pPr>
-        <w:pStyle w:val="NoSpacing"/>
-        <w:ind w:left="720"/>
-        <w:rPr>
-          <w:lang w:val="en-US"/>
-        </w:rPr>
-      </w:pPr>
-    </w:p>
-    <w:p>
-      <w:pPr>
-        <w:pStyle w:val="NoSpacing"/>
-        <w:ind w:left="720"/>
-        <w:rPr>
-          <w:lang w:val="en-US"/>
-        </w:rPr>
-      </w:pPr>
-    </w:p>
-    <w:p>
-      <w:pPr>
-        <w:pStyle w:val="NoSpacing"/>
-        <w:ind w:left="720"/>
-        <w:rPr>
-          <w:lang w:val="en-US"/>
-        </w:rPr>
-      </w:pPr>
-    </w:p>
-    <w:p>
-      <w:pPr>
-        <w:pStyle w:val="NoSpacing"/>
-        <w:ind w:left="720"/>
-        <w:rPr>
-          <w:lang w:val="en-US"/>
-        </w:rPr>
-      </w:pPr>
-    </w:p>
-    <w:p>
-      <w:pPr>
-        <w:pStyle w:val="NoSpacing"/>
-        <w:ind w:left="720"/>
-        <w:rPr>
-          <w:lang w:val="en-US"/>
-        </w:rPr>
-      </w:pPr>
-    </w:p>
-    <w:p>
-      <w:pPr>
-        <w:pStyle w:val="NoSpacing"/>
-        <w:ind w:left="720"/>
-        <w:rPr>
-          <w:lang w:val="en-US"/>
-        </w:rPr>
-      </w:pPr>
-    </w:p>
-    <w:p>
-      <w:pPr>
-        <w:pStyle w:val="NoSpacing"/>
-        <w:ind w:left="720"/>
-        <w:rPr>
-          <w:lang w:val="en-US"/>
-        </w:rPr>
-      </w:pPr>
-    </w:p>
-    <w:p>
-      <w:pPr>
-        <w:pStyle w:val="NoSpacing"/>
-        <w:ind w:left="720"/>
-        <w:rPr>
-          <w:lang w:val="en-US"/>
-        </w:rPr>
-      </w:pPr>
-    </w:p>
-    <w:p>
-      <w:pPr>
-        <w:pStyle w:val="NoSpacing"/>
-        <w:ind w:left="720"/>
-        <w:rPr>
-          <w:lang w:val="en-US"/>
-        </w:rPr>
-      </w:pPr>
-    </w:p>
-    <w:p>
-      <w:pPr>
-        <w:pStyle w:val="NoSpacing"/>
-        <w:ind w:left="720"/>
-        <w:rPr>
-          <w:lang w:val="en-US"/>
-        </w:rPr>
-      </w:pPr>
-    </w:p>
-    <w:p>
-      <w:pPr>
-        <w:pStyle w:val="NoSpacing"/>
-        <w:ind w:left="720"/>
-        <w:rPr>
-          <w:lang w:val="en-US"/>
-        </w:rPr>
-      </w:pPr>
-    </w:p>
-    <w:p>
-      <w:pPr>
-        <w:pStyle w:val="NoSpacing"/>
-        <w:ind w:left="720"/>
-        <w:rPr>
-          <w:lang w:val="en-US"/>
-        </w:rPr>
-      </w:pPr>
-    </w:p>
-    <w:p>
-      <w:pPr>
-        <w:pStyle w:val="NoSpacing"/>
-        <w:ind w:left="720"/>
-        <w:rPr>
-          <w:lang w:val="en-US"/>
-        </w:rPr>
-      </w:pPr>
-    </w:p>
-    <w:p>
-      <w:pPr>
-        <w:pStyle w:val="NoSpacing"/>
-        <w:ind w:left="720"/>
-        <w:rPr>
-          <w:lang w:val="en-US"/>
-        </w:rPr>
-      </w:pPr>
-    </w:p>
-    <w:p>
-      <w:pPr>
-        <w:pStyle w:val="NoSpacing"/>
-        <w:ind w:left="720"/>
-        <w:rPr>
-          <w:lang w:val="en-US"/>
-        </w:rPr>
-      </w:pPr>
-    </w:p>
-    <w:p>
-      <w:pPr>
-        <w:pStyle w:val="NoSpacing"/>
-        <w:ind w:left="720"/>
-        <w:rPr>
-          <w:lang w:val="en-US"/>
-        </w:rPr>
-      </w:pPr>
-    </w:p>
-    <w:p>
-      <w:pPr>
-        <w:pStyle w:val="NoSpacing"/>
-        <w:ind w:left="720"/>
-        <w:rPr>
-          <w:lang w:val="en-US"/>
-        </w:rPr>
-      </w:pPr>
-    </w:p>
-    <w:p>
-      <w:pPr>
-        <w:pStyle w:val="NoSpacing"/>
-        <w:ind w:left="720"/>
-        <w:rPr>
-          <w:lang w:val="en-US"/>
-        </w:rPr>
-      </w:pPr>
-    </w:p>
-    <w:p>
-      <w:pPr>
-        <w:pStyle w:val="NoSpacing"/>
-        <w:ind w:left="720"/>
-        <w:rPr>
-          <w:lang w:val="en-US"/>
-        </w:rPr>
-      </w:pPr>
-    </w:p>
-    <w:p>
-      <w:pPr>
-        <w:pStyle w:val="NoSpacing"/>
-        <w:ind w:left="720"/>
-        <w:rPr>
-          <w:lang w:val="en-US"/>
-        </w:rPr>
-      </w:pPr>
-    </w:p>
-    <w:p>
-      <w:pPr>
-        <w:pStyle w:val="NoSpacing"/>
-        <w:ind w:left="720"/>
-        <w:rPr>
-          <w:lang w:val="en-US"/>
-        </w:rPr>
-      </w:pPr>
-    </w:p>
-    <w:p>
-      <w:pPr>
-        <w:pStyle w:val="NoSpacing"/>
-        <w:ind w:left="720"/>
-        <w:rPr>
-          <w:lang w:val="en-US"/>
-        </w:rPr>
-      </w:pPr>
-    </w:p>
-    <w:p>
-      <w:pPr>
-        <w:pStyle w:val="NoSpacing"/>
-        <w:ind w:left="720"/>
-        <w:rPr>
-          <w:lang w:val="en-US"/>
-        </w:rPr>
-      </w:pPr>
-    </w:p>
-    <w:p>
-      <w:pPr>
-        <w:pStyle w:val="NoSpacing"/>
-        <w:ind w:left="720"/>
-        <w:rPr>
-          <w:lang w:val="en-US"/>
-        </w:rPr>
-      </w:pPr>
-    </w:p>
-    <w:p>
-      <w:pPr>
-        <w:pStyle w:val="NoSpacing"/>
-        <w:ind w:left="720"/>
-        <w:rPr>
-          <w:lang w:val="en-US"/>
-        </w:rPr>
-      </w:pPr>
-    </w:p>
-    <w:p>
-      <w:pPr>
-        <w:pStyle w:val="NoSpacing"/>
-        <w:ind w:left="720"/>
-        <w:rPr>
-          <w:lang w:val="en-US"/>
-        </w:rPr>
-      </w:pPr>
-    </w:p>
-    <w:p>
-      <w:pPr>
-        <w:pStyle w:val="NoSpacing"/>
-        <w:ind w:left="720"/>
-        <w:rPr>
-          <w:lang w:val="en-US"/>
-        </w:rPr>
-      </w:pPr>
-    </w:p>
-    <w:p>
-      <w:pPr>
-        <w:pStyle w:val="NoSpacing"/>
-        <w:ind w:left="720"/>
-        <w:rPr>
-          <w:lang w:val="en-US"/>
-        </w:rPr>
-      </w:pPr>
-    </w:p>
-    <w:p>
-      <w:pPr>
-        <w:pStyle w:val="NoSpacing"/>
-        <w:ind w:left="720"/>
-        <w:rPr>
-          <w:lang w:val="en-US"/>
-        </w:rPr>
-      </w:pPr>
-    </w:p>
-    <w:p>
-      <w:pPr>
-        <w:pStyle w:val="NoSpacing"/>
-        <w:ind w:left="720"/>
-        <w:rPr>
-          <w:lang w:val="en-US"/>
-        </w:rPr>
-      </w:pPr>
-    </w:p>
-    <w:p>
-      <w:pPr>
-        <w:pStyle w:val="NoSpacing"/>
-        <w:rPr>
           <w:b/>
           <w:bCs/>
           <w:lang w:val="en-US"/>
@@ -2209,6 +1879,485 @@
           <w:bCs/>
           <w:lang w:val="en-US"/>
         </w:rPr>
+        <w:t>Making microservice tolerant and resistant</w:t>
+      </w:r>
+    </w:p>
+    <w:p>
+      <w:pPr>
+        <w:pStyle w:val="NoSpacing"/>
+        <w:ind w:left="720"/>
+        <w:rPr>
+          <w:lang w:val="en-US"/>
+        </w:rPr>
+      </w:pPr>
+      <w:r>
+        <w:rPr>
+          <w:lang w:val="en-US"/>
+        </w:rPr>
+        <w:t>Common Solutions when one of the microservice requests is slow</w:t>
+      </w:r>
+    </w:p>
+    <w:p>
+      <w:pPr>
+        <w:pStyle w:val="NoSpacing"/>
+        <w:numPr>
+          <w:ilvl w:val="0"/>
+          <w:numId w:val="3"/>
+        </w:numPr>
+        <w:rPr>
+          <w:lang w:val="en-US"/>
+        </w:rPr>
+      </w:pPr>
+      <w:r>
+        <w:rPr>
+          <w:lang w:val="en-US"/>
+        </w:rPr>
+        <w:t>Timeout</w:t>
+      </w:r>
+    </w:p>
+    <w:p>
+      <w:pPr>
+        <w:pStyle w:val="NoSpacing"/>
+        <w:numPr>
+          <w:ilvl w:val="0"/>
+          <w:numId w:val="3"/>
+        </w:numPr>
+        <w:rPr>
+          <w:lang w:val="en-US"/>
+        </w:rPr>
+      </w:pPr>
+      <w:r>
+        <w:rPr>
+          <w:noProof/>
+        </w:rPr>
+        <w:drawing>
+          <wp:anchor distT="0" distB="0" distL="114300" distR="114300" simplePos="0" relativeHeight="251666432" behindDoc="1" locked="0" layoutInCell="1" allowOverlap="1" wp14:anchorId="108FC4AA" wp14:editId="07FBB2A3">
+            <wp:simplePos x="0" y="0"/>
+            <wp:positionH relativeFrom="column">
+              <wp:posOffset>685800</wp:posOffset>
+            </wp:positionH>
+            <wp:positionV relativeFrom="paragraph">
+              <wp:posOffset>172085</wp:posOffset>
+            </wp:positionV>
+            <wp:extent cx="2606040" cy="1924685"/>
+            <wp:effectExtent l="0" t="0" r="3810" b="0"/>
+            <wp:wrapTight wrapText="bothSides">
+              <wp:wrapPolygon edited="0">
+                <wp:start x="0" y="0"/>
+                <wp:lineTo x="0" y="21379"/>
+                <wp:lineTo x="21474" y="21379"/>
+                <wp:lineTo x="21474" y="0"/>
+                <wp:lineTo x="0" y="0"/>
+              </wp:wrapPolygon>
+            </wp:wrapTight>
+            <wp:docPr id="9" name="Picture 9"/>
+            <wp:cNvGraphicFramePr>
+              <a:graphicFrameLocks xmlns:a="http://schemas.openxmlformats.org/drawingml/2006/main" noChangeAspect="1"/>
+            </wp:cNvGraphicFramePr>
+            <a:graphic xmlns:a="http://schemas.openxmlformats.org/drawingml/2006/main">
+              <a:graphicData uri="http://schemas.openxmlformats.org/drawingml/2006/picture">
+                <pic:pic xmlns:pic="http://schemas.openxmlformats.org/drawingml/2006/picture">
+                  <pic:nvPicPr>
+                    <pic:cNvPr id="1" name=""/>
+                    <pic:cNvPicPr/>
+                  </pic:nvPicPr>
+                  <pic:blipFill>
+                    <a:blip r:embed="rId18">
+                      <a:extLst>
+                        <a:ext uri="{28A0092B-C50C-407E-A947-70E740481C1C}">
+                          <a14:useLocalDpi xmlns:a14="http://schemas.microsoft.com/office/drawing/2010/main" val="0"/>
+                        </a:ext>
+                      </a:extLst>
+                    </a:blip>
+                    <a:stretch>
+                      <a:fillRect/>
+                    </a:stretch>
+                  </pic:blipFill>
+                  <pic:spPr>
+                    <a:xfrm>
+                      <a:off x="0" y="0"/>
+                      <a:ext cx="2606040" cy="1924685"/>
+                    </a:xfrm>
+                    <a:prstGeom prst="rect">
+                      <a:avLst/>
+                    </a:prstGeom>
+                  </pic:spPr>
+                </pic:pic>
+              </a:graphicData>
+            </a:graphic>
+            <wp14:sizeRelH relativeFrom="page">
+              <wp14:pctWidth>0</wp14:pctWidth>
+            </wp14:sizeRelH>
+            <wp14:sizeRelV relativeFrom="page">
+              <wp14:pctHeight>0</wp14:pctHeight>
+            </wp14:sizeRelV>
+          </wp:anchor>
+        </w:drawing>
+      </w:r>
+      <w:r>
+        <w:rPr>
+          <w:lang w:val="en-US"/>
+        </w:rPr>
+        <w:t>Circuit Breaker Pattern</w:t>
+      </w:r>
+    </w:p>
+    <w:p>
+      <w:pPr>
+        <w:pStyle w:val="NoSpacing"/>
+        <w:ind w:left="1080"/>
+        <w:rPr>
+          <w:lang w:val="en-US"/>
+        </w:rPr>
+      </w:pPr>
+    </w:p>
+    <w:p>
+      <w:pPr>
+        <w:pStyle w:val="NoSpacing"/>
+        <w:ind w:left="720"/>
+        <w:rPr>
+          <w:lang w:val="en-US"/>
+        </w:rPr>
+      </w:pPr>
+    </w:p>
+    <w:p>
+      <w:pPr>
+        <w:pStyle w:val="NoSpacing"/>
+        <w:ind w:left="720"/>
+        <w:rPr>
+          <w:lang w:val="en-US"/>
+        </w:rPr>
+      </w:pPr>
+    </w:p>
+    <w:p>
+      <w:pPr>
+        <w:pStyle w:val="NoSpacing"/>
+        <w:ind w:left="720"/>
+        <w:rPr>
+          <w:lang w:val="en-US"/>
+        </w:rPr>
+      </w:pPr>
+    </w:p>
+    <w:p>
+      <w:pPr>
+        <w:pStyle w:val="NoSpacing"/>
+        <w:ind w:left="720"/>
+        <w:rPr>
+          <w:lang w:val="en-US"/>
+        </w:rPr>
+      </w:pPr>
+    </w:p>
+    <w:p>
+      <w:pPr>
+        <w:pStyle w:val="NoSpacing"/>
+        <w:ind w:left="720"/>
+        <w:rPr>
+          <w:lang w:val="en-US"/>
+        </w:rPr>
+      </w:pPr>
+    </w:p>
+    <w:p>
+      <w:pPr>
+        <w:pStyle w:val="NoSpacing"/>
+        <w:ind w:left="720"/>
+        <w:rPr>
+          <w:lang w:val="en-US"/>
+        </w:rPr>
+      </w:pPr>
+    </w:p>
+    <w:p>
+      <w:pPr>
+        <w:pStyle w:val="NoSpacing"/>
+        <w:ind w:left="720"/>
+        <w:rPr>
+          <w:lang w:val="en-US"/>
+        </w:rPr>
+      </w:pPr>
+    </w:p>
+    <w:p>
+      <w:pPr>
+        <w:pStyle w:val="NoSpacing"/>
+        <w:ind w:left="720"/>
+        <w:rPr>
+          <w:lang w:val="en-US"/>
+        </w:rPr>
+      </w:pPr>
+    </w:p>
+    <w:p>
+      <w:pPr>
+        <w:pStyle w:val="NoSpacing"/>
+        <w:ind w:left="720"/>
+        <w:rPr>
+          <w:lang w:val="en-US"/>
+        </w:rPr>
+      </w:pPr>
+    </w:p>
+    <w:p>
+      <w:pPr>
+        <w:pStyle w:val="NoSpacing"/>
+        <w:ind w:left="720"/>
+        <w:rPr>
+          <w:lang w:val="en-US"/>
+        </w:rPr>
+      </w:pPr>
+    </w:p>
+    <w:p>
+      <w:pPr>
+        <w:pStyle w:val="NoSpacing"/>
+        <w:ind w:left="720"/>
+        <w:rPr>
+          <w:lang w:val="en-US"/>
+        </w:rPr>
+      </w:pPr>
+    </w:p>
+    <w:p>
+      <w:pPr>
+        <w:pStyle w:val="NoSpacing"/>
+        <w:ind w:left="720"/>
+        <w:rPr>
+          <w:lang w:val="en-US"/>
+        </w:rPr>
+      </w:pPr>
+    </w:p>
+    <w:p>
+      <w:pPr>
+        <w:pStyle w:val="NoSpacing"/>
+        <w:ind w:left="720"/>
+        <w:rPr>
+          <w:lang w:val="en-US"/>
+        </w:rPr>
+      </w:pPr>
+    </w:p>
+    <w:p>
+      <w:pPr>
+        <w:pStyle w:val="NoSpacing"/>
+        <w:ind w:left="720"/>
+        <w:rPr>
+          <w:lang w:val="en-US"/>
+        </w:rPr>
+      </w:pPr>
+    </w:p>
+    <w:p>
+      <w:pPr>
+        <w:pStyle w:val="NoSpacing"/>
+        <w:ind w:left="720"/>
+        <w:rPr>
+          <w:lang w:val="en-US"/>
+        </w:rPr>
+      </w:pPr>
+    </w:p>
+    <w:p>
+      <w:pPr>
+        <w:pStyle w:val="NoSpacing"/>
+        <w:ind w:left="720"/>
+        <w:rPr>
+          <w:lang w:val="en-US"/>
+        </w:rPr>
+      </w:pPr>
+    </w:p>
+    <w:p>
+      <w:pPr>
+        <w:pStyle w:val="NoSpacing"/>
+        <w:ind w:left="720"/>
+        <w:rPr>
+          <w:lang w:val="en-US"/>
+        </w:rPr>
+      </w:pPr>
+    </w:p>
+    <w:p>
+      <w:pPr>
+        <w:pStyle w:val="NoSpacing"/>
+        <w:ind w:left="720"/>
+        <w:rPr>
+          <w:lang w:val="en-US"/>
+        </w:rPr>
+      </w:pPr>
+    </w:p>
+    <w:p>
+      <w:pPr>
+        <w:pStyle w:val="NoSpacing"/>
+        <w:ind w:left="720"/>
+        <w:rPr>
+          <w:lang w:val="en-US"/>
+        </w:rPr>
+      </w:pPr>
+    </w:p>
+    <w:p>
+      <w:pPr>
+        <w:pStyle w:val="NoSpacing"/>
+        <w:ind w:left="720"/>
+        <w:rPr>
+          <w:lang w:val="en-US"/>
+        </w:rPr>
+      </w:pPr>
+    </w:p>
+    <w:p>
+      <w:pPr>
+        <w:pStyle w:val="NoSpacing"/>
+        <w:ind w:left="720"/>
+        <w:rPr>
+          <w:lang w:val="en-US"/>
+        </w:rPr>
+      </w:pPr>
+    </w:p>
+    <w:p>
+      <w:pPr>
+        <w:pStyle w:val="NoSpacing"/>
+        <w:ind w:left="720"/>
+        <w:rPr>
+          <w:lang w:val="en-US"/>
+        </w:rPr>
+      </w:pPr>
+    </w:p>
+    <w:p>
+      <w:pPr>
+        <w:pStyle w:val="NoSpacing"/>
+        <w:ind w:left="720"/>
+        <w:rPr>
+          <w:lang w:val="en-US"/>
+        </w:rPr>
+      </w:pPr>
+    </w:p>
+    <w:p>
+      <w:pPr>
+        <w:pStyle w:val="NoSpacing"/>
+        <w:ind w:left="720"/>
+        <w:rPr>
+          <w:lang w:val="en-US"/>
+        </w:rPr>
+      </w:pPr>
+    </w:p>
+    <w:p>
+      <w:pPr>
+        <w:pStyle w:val="NoSpacing"/>
+        <w:ind w:left="720"/>
+        <w:rPr>
+          <w:lang w:val="en-US"/>
+        </w:rPr>
+      </w:pPr>
+    </w:p>
+    <w:p>
+      <w:pPr>
+        <w:pStyle w:val="NoSpacing"/>
+        <w:ind w:left="720"/>
+        <w:rPr>
+          <w:lang w:val="en-US"/>
+        </w:rPr>
+      </w:pPr>
+    </w:p>
+    <w:p>
+      <w:pPr>
+        <w:pStyle w:val="NoSpacing"/>
+        <w:ind w:left="720"/>
+        <w:rPr>
+          <w:lang w:val="en-US"/>
+        </w:rPr>
+      </w:pPr>
+    </w:p>
+    <w:p>
+      <w:pPr>
+        <w:pStyle w:val="NoSpacing"/>
+        <w:ind w:left="720"/>
+        <w:rPr>
+          <w:lang w:val="en-US"/>
+        </w:rPr>
+      </w:pPr>
+    </w:p>
+    <w:p>
+      <w:pPr>
+        <w:pStyle w:val="NoSpacing"/>
+        <w:ind w:left="720"/>
+        <w:rPr>
+          <w:lang w:val="en-US"/>
+        </w:rPr>
+      </w:pPr>
+    </w:p>
+    <w:p>
+      <w:pPr>
+        <w:pStyle w:val="NoSpacing"/>
+        <w:ind w:left="720"/>
+        <w:rPr>
+          <w:lang w:val="en-US"/>
+        </w:rPr>
+      </w:pPr>
+    </w:p>
+    <w:p>
+      <w:pPr>
+        <w:pStyle w:val="NoSpacing"/>
+        <w:ind w:left="720"/>
+        <w:rPr>
+          <w:lang w:val="en-US"/>
+        </w:rPr>
+      </w:pPr>
+    </w:p>
+    <w:p>
+      <w:pPr>
+        <w:pStyle w:val="NoSpacing"/>
+        <w:ind w:left="720"/>
+        <w:rPr>
+          <w:lang w:val="en-US"/>
+        </w:rPr>
+      </w:pPr>
+    </w:p>
+    <w:p>
+      <w:pPr>
+        <w:pStyle w:val="NoSpacing"/>
+        <w:ind w:left="720"/>
+        <w:rPr>
+          <w:lang w:val="en-US"/>
+        </w:rPr>
+      </w:pPr>
+    </w:p>
+    <w:p>
+      <w:pPr>
+        <w:pStyle w:val="NoSpacing"/>
+        <w:ind w:left="720"/>
+        <w:rPr>
+          <w:lang w:val="en-US"/>
+        </w:rPr>
+      </w:pPr>
+    </w:p>
+    <w:p>
+      <w:pPr>
+        <w:pStyle w:val="NoSpacing"/>
+        <w:ind w:left="720"/>
+        <w:rPr>
+          <w:lang w:val="en-US"/>
+        </w:rPr>
+      </w:pPr>
+    </w:p>
+    <w:p>
+      <w:pPr>
+        <w:pStyle w:val="NoSpacing"/>
+        <w:ind w:left="720"/>
+        <w:rPr>
+          <w:lang w:val="en-US"/>
+        </w:rPr>
+      </w:pPr>
+    </w:p>
+    <w:p>
+      <w:pPr>
+        <w:pStyle w:val="NoSpacing"/>
+        <w:ind w:left="720"/>
+        <w:rPr>
+          <w:lang w:val="en-US"/>
+        </w:rPr>
+      </w:pPr>
+    </w:p>
+    <w:p>
+      <w:pPr>
+        <w:pStyle w:val="NoSpacing"/>
+        <w:rPr>
+          <w:b/>
+          <w:bCs/>
+          <w:lang w:val="en-US"/>
+        </w:rPr>
+      </w:pPr>
+      <w:r>
+        <w:rPr>
+          <w:b/>
+          <w:bCs/>
+          <w:lang w:val="en-US"/>
+        </w:rPr>
         <w:lastRenderedPageBreak/>
         <w:t>Calling</w:t>
       </w:r>
@@ -2218,17 +2367,35 @@
           <w:bCs/>
           <w:lang w:val="en-US"/>
         </w:rPr>
-        <w:t xml:space="preserve"> External API (movieDB) </w:t>
-      </w:r>
-    </w:p>
-    <w:p>
-      <w:pPr>
-        <w:pStyle w:val="NoSpacing"/>
-        <w:rPr>
-          <w:lang w:val="en-US"/>
-        </w:rPr>
-      </w:pPr>
-      <w:hyperlink r:id="rId18" w:history="1">
+        <w:t xml:space="preserve"> External API (</w:t>
+      </w:r>
+      <w:proofErr w:type="spellStart"/>
+      <w:r>
+        <w:rPr>
+          <w:b/>
+          <w:bCs/>
+          <w:lang w:val="en-US"/>
+        </w:rPr>
+        <w:t>movieDB</w:t>
+      </w:r>
+      <w:proofErr w:type="spellEnd"/>
+      <w:r>
+        <w:rPr>
+          <w:b/>
+          <w:bCs/>
+          <w:lang w:val="en-US"/>
+        </w:rPr>
+        <w:t xml:space="preserve">) </w:t>
+      </w:r>
+    </w:p>
+    <w:p>
+      <w:pPr>
+        <w:pStyle w:val="NoSpacing"/>
+        <w:rPr>
+          <w:lang w:val="en-US"/>
+        </w:rPr>
+      </w:pPr>
+      <w:hyperlink r:id="rId19" w:history="1">
         <w:r>
           <w:rPr>
             <w:rStyle w:val="Hyperlink"/>
@@ -2281,7 +2448,7 @@
                     <pic:cNvPicPr/>
                   </pic:nvPicPr>
                   <pic:blipFill>
-                    <a:blip r:embed="rId19">
+                    <a:blip r:embed="rId20">
                       <a:extLst>
                         <a:ext uri="{28A0092B-C50C-407E-A947-70E740481C1C}">
                           <a14:useLocalDpi xmlns:a14="http://schemas.microsoft.com/office/drawing/2010/main" val="0"/>
@@ -2424,16 +2591,16 @@
     </w:lvl>
   </w:abstractNum>
   <w:abstractNum w:abstractNumId="1" w15:restartNumberingAfterBreak="0">
-    <w:nsid w:val="66BE42DF"/>
+    <w:nsid w:val="5EF51CBF"/>
     <w:multiLevelType w:val="hybridMultilevel"/>
-    <w:tmpl w:val="01904CD2"/>
-    <w:lvl w:ilvl="0" w:tplc="3409000F">
+    <w:tmpl w:val="B762A466"/>
+    <w:lvl w:ilvl="0" w:tplc="ED58CAC0">
       <w:start w:val="1"/>
       <w:numFmt w:val="decimal"/>
       <w:lvlText w:val="%1."/>
       <w:lvlJc w:val="left"/>
       <w:pPr>
-        <w:ind w:left="720" w:hanging="360"/>
+        <w:ind w:left="1080" w:hanging="360"/>
       </w:pPr>
       <w:rPr>
         <w:rFonts w:hint="default"/>
@@ -2445,7 +2612,7 @@
       <w:lvlText w:val="%2."/>
       <w:lvlJc w:val="left"/>
       <w:pPr>
-        <w:ind w:left="1440" w:hanging="360"/>
+        <w:ind w:left="1800" w:hanging="360"/>
       </w:pPr>
     </w:lvl>
     <w:lvl w:ilvl="2" w:tplc="3409001B" w:tentative="1">
@@ -2454,7 +2621,7 @@
       <w:lvlText w:val="%3."/>
       <w:lvlJc w:val="right"/>
       <w:pPr>
-        <w:ind w:left="2160" w:hanging="180"/>
+        <w:ind w:left="2520" w:hanging="180"/>
       </w:pPr>
     </w:lvl>
     <w:lvl w:ilvl="3" w:tplc="3409000F" w:tentative="1">
@@ -2463,7 +2630,7 @@
       <w:lvlText w:val="%4."/>
       <w:lvlJc w:val="left"/>
       <w:pPr>
-        <w:ind w:left="2880" w:hanging="360"/>
+        <w:ind w:left="3240" w:hanging="360"/>
       </w:pPr>
     </w:lvl>
     <w:lvl w:ilvl="4" w:tplc="34090019" w:tentative="1">
@@ -2472,7 +2639,7 @@
       <w:lvlText w:val="%5."/>
       <w:lvlJc w:val="left"/>
       <w:pPr>
-        <w:ind w:left="3600" w:hanging="360"/>
+        <w:ind w:left="3960" w:hanging="360"/>
       </w:pPr>
     </w:lvl>
     <w:lvl w:ilvl="5" w:tplc="3409001B" w:tentative="1">
@@ -2481,7 +2648,7 @@
       <w:lvlText w:val="%6."/>
       <w:lvlJc w:val="right"/>
       <w:pPr>
-        <w:ind w:left="4320" w:hanging="180"/>
+        <w:ind w:left="4680" w:hanging="180"/>
       </w:pPr>
     </w:lvl>
     <w:lvl w:ilvl="6" w:tplc="3409000F" w:tentative="1">
@@ -2490,7 +2657,7 @@
       <w:lvlText w:val="%7."/>
       <w:lvlJc w:val="left"/>
       <w:pPr>
-        <w:ind w:left="5040" w:hanging="360"/>
+        <w:ind w:left="5400" w:hanging="360"/>
       </w:pPr>
     </w:lvl>
     <w:lvl w:ilvl="7" w:tplc="34090019" w:tentative="1">
@@ -2499,7 +2666,7 @@
       <w:lvlText w:val="%8."/>
       <w:lvlJc w:val="left"/>
       <w:pPr>
-        <w:ind w:left="5760" w:hanging="360"/>
+        <w:ind w:left="6120" w:hanging="360"/>
       </w:pPr>
     </w:lvl>
     <w:lvl w:ilvl="8" w:tplc="3409001B" w:tentative="1">
@@ -2508,6 +2675,95 @@
       <w:lvlText w:val="%9."/>
       <w:lvlJc w:val="right"/>
       <w:pPr>
+        <w:ind w:left="6840" w:hanging="180"/>
+      </w:pPr>
+    </w:lvl>
+  </w:abstractNum>
+  <w:abstractNum w:abstractNumId="2" w15:restartNumberingAfterBreak="0">
+    <w:nsid w:val="66BE42DF"/>
+    <w:multiLevelType w:val="hybridMultilevel"/>
+    <w:tmpl w:val="01904CD2"/>
+    <w:lvl w:ilvl="0" w:tplc="3409000F">
+      <w:start w:val="1"/>
+      <w:numFmt w:val="decimal"/>
+      <w:lvlText w:val="%1."/>
+      <w:lvlJc w:val="left"/>
+      <w:pPr>
+        <w:ind w:left="720" w:hanging="360"/>
+      </w:pPr>
+      <w:rPr>
+        <w:rFonts w:hint="default"/>
+      </w:rPr>
+    </w:lvl>
+    <w:lvl w:ilvl="1" w:tplc="34090019" w:tentative="1">
+      <w:start w:val="1"/>
+      <w:numFmt w:val="lowerLetter"/>
+      <w:lvlText w:val="%2."/>
+      <w:lvlJc w:val="left"/>
+      <w:pPr>
+        <w:ind w:left="1440" w:hanging="360"/>
+      </w:pPr>
+    </w:lvl>
+    <w:lvl w:ilvl="2" w:tplc="3409001B" w:tentative="1">
+      <w:start w:val="1"/>
+      <w:numFmt w:val="lowerRoman"/>
+      <w:lvlText w:val="%3."/>
+      <w:lvlJc w:val="right"/>
+      <w:pPr>
+        <w:ind w:left="2160" w:hanging="180"/>
+      </w:pPr>
+    </w:lvl>
+    <w:lvl w:ilvl="3" w:tplc="3409000F" w:tentative="1">
+      <w:start w:val="1"/>
+      <w:numFmt w:val="decimal"/>
+      <w:lvlText w:val="%4."/>
+      <w:lvlJc w:val="left"/>
+      <w:pPr>
+        <w:ind w:left="2880" w:hanging="360"/>
+      </w:pPr>
+    </w:lvl>
+    <w:lvl w:ilvl="4" w:tplc="34090019" w:tentative="1">
+      <w:start w:val="1"/>
+      <w:numFmt w:val="lowerLetter"/>
+      <w:lvlText w:val="%5."/>
+      <w:lvlJc w:val="left"/>
+      <w:pPr>
+        <w:ind w:left="3600" w:hanging="360"/>
+      </w:pPr>
+    </w:lvl>
+    <w:lvl w:ilvl="5" w:tplc="3409001B" w:tentative="1">
+      <w:start w:val="1"/>
+      <w:numFmt w:val="lowerRoman"/>
+      <w:lvlText w:val="%6."/>
+      <w:lvlJc w:val="right"/>
+      <w:pPr>
+        <w:ind w:left="4320" w:hanging="180"/>
+      </w:pPr>
+    </w:lvl>
+    <w:lvl w:ilvl="6" w:tplc="3409000F" w:tentative="1">
+      <w:start w:val="1"/>
+      <w:numFmt w:val="decimal"/>
+      <w:lvlText w:val="%7."/>
+      <w:lvlJc w:val="left"/>
+      <w:pPr>
+        <w:ind w:left="5040" w:hanging="360"/>
+      </w:pPr>
+    </w:lvl>
+    <w:lvl w:ilvl="7" w:tplc="34090019" w:tentative="1">
+      <w:start w:val="1"/>
+      <w:numFmt w:val="lowerLetter"/>
+      <w:lvlText w:val="%8."/>
+      <w:lvlJc w:val="left"/>
+      <w:pPr>
+        <w:ind w:left="5760" w:hanging="360"/>
+      </w:pPr>
+    </w:lvl>
+    <w:lvl w:ilvl="8" w:tplc="3409001B" w:tentative="1">
+      <w:start w:val="1"/>
+      <w:numFmt w:val="lowerRoman"/>
+      <w:lvlText w:val="%9."/>
+      <w:lvlJc w:val="right"/>
+      <w:pPr>
         <w:ind w:left="6480" w:hanging="180"/>
       </w:pPr>
     </w:lvl>
@@ -2516,6 +2772,9 @@
     <w:abstractNumId w:val="0"/>
   </w:num>
   <w:num w:numId="2">
+    <w:abstractNumId w:val="2"/>
+  </w:num>
+  <w:num w:numId="3">
     <w:abstractNumId w:val="1"/>
   </w:num>
 </w:numbering>

</xml_diff>

<commit_message>
Adding Hystrix to multiple methods
</commit_message>
<xml_diff>
--- a/Specifications.docx
+++ b/Specifications.docx
@@ -452,11 +452,19 @@
           <w:lang w:val="en-US"/>
         </w:rPr>
       </w:pPr>
-      <w:r>
-        <w:rPr>
-          <w:lang w:val="en-US"/>
-        </w:rPr>
-        <w:t>Youtube Tutorial:</w:t>
+      <w:proofErr w:type="spellStart"/>
+      <w:r>
+        <w:rPr>
+          <w:lang w:val="en-US"/>
+        </w:rPr>
+        <w:t>Youtube</w:t>
+      </w:r>
+      <w:proofErr w:type="spellEnd"/>
+      <w:r>
+        <w:rPr>
+          <w:lang w:val="en-US"/>
+        </w:rPr>
+        <w:t xml:space="preserve"> Tutorial:</w:t>
       </w:r>
     </w:p>
     <w:p>
@@ -543,11 +551,19 @@
           <w:lang w:val="en-US"/>
         </w:rPr>
       </w:pPr>
-      <w:r>
-        <w:rPr>
-          <w:lang w:val="en-US"/>
-        </w:rPr>
-        <w:t>Client Side Service Discovery</w:t>
+      <w:proofErr w:type="gramStart"/>
+      <w:r>
+        <w:rPr>
+          <w:lang w:val="en-US"/>
+        </w:rPr>
+        <w:t>Client Side</w:t>
+      </w:r>
+      <w:proofErr w:type="gramEnd"/>
+      <w:r>
+        <w:rPr>
+          <w:lang w:val="en-US"/>
+        </w:rPr>
+        <w:t xml:space="preserve"> Service Discovery</w:t>
       </w:r>
       <w:r>
         <w:rPr>
@@ -842,11 +858,19 @@
           <w:lang w:val="en-US"/>
         </w:rPr>
       </w:pPr>
-      <w:r>
-        <w:rPr>
-          <w:lang w:val="en-US"/>
-        </w:rPr>
-        <w:t>Server Side Service Discovery</w:t>
+      <w:proofErr w:type="gramStart"/>
+      <w:r>
+        <w:rPr>
+          <w:lang w:val="en-US"/>
+        </w:rPr>
+        <w:t>Server Side</w:t>
+      </w:r>
+      <w:proofErr w:type="gramEnd"/>
+      <w:r>
+        <w:rPr>
+          <w:lang w:val="en-US"/>
+        </w:rPr>
+        <w:t xml:space="preserve"> Service Discovery</w:t>
       </w:r>
     </w:p>
     <w:p>
@@ -1492,7 +1516,21 @@
         <w:rPr>
           <w:lang w:val="en-US"/>
         </w:rPr>
-        <w:t xml:space="preserve">Fix it by adding jaxb dependency on pom file: </w:t>
+        <w:t xml:space="preserve">Fix it by adding </w:t>
+      </w:r>
+      <w:proofErr w:type="spellStart"/>
+      <w:r>
+        <w:rPr>
+          <w:lang w:val="en-US"/>
+        </w:rPr>
+        <w:t>jaxb</w:t>
+      </w:r>
+      <w:proofErr w:type="spellEnd"/>
+      <w:r>
+        <w:rPr>
+          <w:lang w:val="en-US"/>
+        </w:rPr>
+        <w:t xml:space="preserve"> dependency on pom file: </w:t>
       </w:r>
       <w:hyperlink r:id="rId14" w:history="1">
         <w:r>
@@ -1847,7 +1885,25 @@
           <w:bCs/>
           <w:lang w:val="en-US"/>
         </w:rPr>
-        <w:t xml:space="preserve"> External API (movieDB) </w:t>
+        <w:t xml:space="preserve"> External API (</w:t>
+      </w:r>
+      <w:proofErr w:type="spellStart"/>
+      <w:r>
+        <w:rPr>
+          <w:b/>
+          <w:bCs/>
+          <w:lang w:val="en-US"/>
+        </w:rPr>
+        <w:t>movieDB</w:t>
+      </w:r>
+      <w:proofErr w:type="spellEnd"/>
+      <w:r>
+        <w:rPr>
+          <w:b/>
+          <w:bCs/>
+          <w:lang w:val="en-US"/>
+        </w:rPr>
+        <w:t xml:space="preserve">) </w:t>
       </w:r>
     </w:p>
     <w:p>
@@ -3000,6 +3056,7 @@
           <w:lang w:val="en-US"/>
         </w:rPr>
       </w:pPr>
+      <w:proofErr w:type="spellStart"/>
       <w:r>
         <w:rPr>
           <w:b/>
@@ -3007,7 +3064,16 @@
           <w:lang w:val="en-US"/>
         </w:rPr>
         <w:lastRenderedPageBreak/>
-        <w:t>Hystrix from Netflix</w:t>
+        <w:t>Hystrix</w:t>
+      </w:r>
+      <w:proofErr w:type="spellEnd"/>
+      <w:r>
+        <w:rPr>
+          <w:b/>
+          <w:bCs/>
+          <w:lang w:val="en-US"/>
+        </w:rPr>
+        <w:t xml:space="preserve"> from Netflix</w:t>
       </w:r>
     </w:p>
     <w:p>
@@ -3045,6 +3111,317 @@
         </w:rPr>
         <w:t>Works well with Spring boot</w:t>
       </w:r>
+    </w:p>
+    <w:p>
+      <w:pPr>
+        <w:pStyle w:val="NoSpacing"/>
+        <w:rPr>
+          <w:lang w:val="en-US"/>
+        </w:rPr>
+      </w:pPr>
+    </w:p>
+    <w:p>
+      <w:pPr>
+        <w:pStyle w:val="NoSpacing"/>
+        <w:rPr>
+          <w:lang w:val="en-US"/>
+        </w:rPr>
+      </w:pPr>
+      <w:proofErr w:type="spellStart"/>
+      <w:r>
+        <w:rPr>
+          <w:lang w:val="en-US"/>
+        </w:rPr>
+        <w:t>Hystrix</w:t>
+      </w:r>
+      <w:proofErr w:type="spellEnd"/>
+      <w:r>
+        <w:rPr>
+          <w:lang w:val="en-US"/>
+        </w:rPr>
+        <w:t xml:space="preserve"> fallback method not found</w:t>
+      </w:r>
+    </w:p>
+    <w:p>
+      <w:pPr>
+        <w:pStyle w:val="NoSpacing"/>
+        <w:numPr>
+          <w:ilvl w:val="0"/>
+          <w:numId w:val="4"/>
+        </w:numPr>
+        <w:rPr>
+          <w:lang w:val="en-US"/>
+        </w:rPr>
+      </w:pPr>
+      <w:r>
+        <w:rPr>
+          <w:lang w:val="en-US"/>
+        </w:rPr>
+        <w:t xml:space="preserve">When you define a fallback method with that annotation the fallback method must match the same parameters of the method where you define the </w:t>
+      </w:r>
+      <w:proofErr w:type="spellStart"/>
+      <w:r>
+        <w:rPr>
+          <w:lang w:val="en-US"/>
+        </w:rPr>
+        <w:t>Hystrix</w:t>
+      </w:r>
+      <w:proofErr w:type="spellEnd"/>
+      <w:r>
+        <w:rPr>
+          <w:lang w:val="en-US"/>
+        </w:rPr>
+        <w:t xml:space="preserve"> Command.</w:t>
+      </w:r>
+    </w:p>
+    <w:p>
+      <w:pPr>
+        <w:pStyle w:val="NoSpacing"/>
+        <w:numPr>
+          <w:ilvl w:val="0"/>
+          <w:numId w:val="4"/>
+        </w:numPr>
+        <w:rPr>
+          <w:lang w:val="en-US"/>
+        </w:rPr>
+      </w:pPr>
+      <w:hyperlink r:id="rId25" w:history="1">
+        <w:r>
+          <w:rPr>
+            <w:rStyle w:val="Hyperlink"/>
+            <w:lang w:val="en-US"/>
+          </w:rPr>
+          <w:t>https://stackoverflow.com/questions/41978208/spring-cloud-hystrix-fallback-method-wasnt-found</w:t>
+        </w:r>
+      </w:hyperlink>
+    </w:p>
+    <w:p>
+      <w:pPr>
+        <w:pStyle w:val="NoSpacing"/>
+        <w:ind w:left="720"/>
+        <w:rPr>
+          <w:lang w:val="en-US"/>
+        </w:rPr>
+      </w:pPr>
+    </w:p>
+    <w:p>
+      <w:pPr>
+        <w:pStyle w:val="NoSpacing"/>
+        <w:ind w:left="720"/>
+        <w:rPr>
+          <w:lang w:val="en-US"/>
+        </w:rPr>
+      </w:pPr>
+      <w:r>
+        <w:rPr>
+          <w:noProof/>
+        </w:rPr>
+        <w:drawing>
+          <wp:anchor distT="0" distB="0" distL="114300" distR="114300" simplePos="0" relativeHeight="251672576" behindDoc="1" locked="0" layoutInCell="1" allowOverlap="1" wp14:anchorId="520F53A6" wp14:editId="7DC669CB">
+            <wp:simplePos x="0" y="0"/>
+            <wp:positionH relativeFrom="column">
+              <wp:posOffset>15240</wp:posOffset>
+            </wp:positionH>
+            <wp:positionV relativeFrom="paragraph">
+              <wp:posOffset>77470</wp:posOffset>
+            </wp:positionV>
+            <wp:extent cx="2893060" cy="1007745"/>
+            <wp:effectExtent l="0" t="0" r="2540" b="1905"/>
+            <wp:wrapTight wrapText="bothSides">
+              <wp:wrapPolygon edited="0">
+                <wp:start x="0" y="0"/>
+                <wp:lineTo x="0" y="21233"/>
+                <wp:lineTo x="21477" y="21233"/>
+                <wp:lineTo x="21477" y="0"/>
+                <wp:lineTo x="0" y="0"/>
+              </wp:wrapPolygon>
+            </wp:wrapTight>
+            <wp:docPr id="14" name="Picture 14"/>
+            <wp:cNvGraphicFramePr>
+              <a:graphicFrameLocks xmlns:a="http://schemas.openxmlformats.org/drawingml/2006/main" noChangeAspect="1"/>
+            </wp:cNvGraphicFramePr>
+            <a:graphic xmlns:a="http://schemas.openxmlformats.org/drawingml/2006/main">
+              <a:graphicData uri="http://schemas.openxmlformats.org/drawingml/2006/picture">
+                <pic:pic xmlns:pic="http://schemas.openxmlformats.org/drawingml/2006/picture">
+                  <pic:nvPicPr>
+                    <pic:cNvPr id="1" name=""/>
+                    <pic:cNvPicPr/>
+                  </pic:nvPicPr>
+                  <pic:blipFill>
+                    <a:blip r:embed="rId26">
+                      <a:extLst>
+                        <a:ext uri="{28A0092B-C50C-407E-A947-70E740481C1C}">
+                          <a14:useLocalDpi xmlns:a14="http://schemas.microsoft.com/office/drawing/2010/main" val="0"/>
+                        </a:ext>
+                      </a:extLst>
+                    </a:blip>
+                    <a:stretch>
+                      <a:fillRect/>
+                    </a:stretch>
+                  </pic:blipFill>
+                  <pic:spPr>
+                    <a:xfrm>
+                      <a:off x="0" y="0"/>
+                      <a:ext cx="2893060" cy="1007745"/>
+                    </a:xfrm>
+                    <a:prstGeom prst="rect">
+                      <a:avLst/>
+                    </a:prstGeom>
+                  </pic:spPr>
+                </pic:pic>
+              </a:graphicData>
+            </a:graphic>
+            <wp14:sizeRelH relativeFrom="page">
+              <wp14:pctWidth>0</wp14:pctWidth>
+            </wp14:sizeRelH>
+            <wp14:sizeRelV relativeFrom="page">
+              <wp14:pctHeight>0</wp14:pctHeight>
+            </wp14:sizeRelV>
+          </wp:anchor>
+        </w:drawing>
+      </w:r>
+      <w:r>
+        <w:rPr>
+          <w:noProof/>
+        </w:rPr>
+        <w:drawing>
+          <wp:anchor distT="0" distB="0" distL="114300" distR="114300" simplePos="0" relativeHeight="251671552" behindDoc="1" locked="0" layoutInCell="1" allowOverlap="1" wp14:anchorId="14FA127B" wp14:editId="57595D9B">
+            <wp:simplePos x="0" y="0"/>
+            <wp:positionH relativeFrom="column">
+              <wp:posOffset>3489960</wp:posOffset>
+            </wp:positionH>
+            <wp:positionV relativeFrom="paragraph">
+              <wp:posOffset>10795</wp:posOffset>
+            </wp:positionV>
+            <wp:extent cx="2716530" cy="1563370"/>
+            <wp:effectExtent l="0" t="0" r="7620" b="0"/>
+            <wp:wrapTight wrapText="bothSides">
+              <wp:wrapPolygon edited="0">
+                <wp:start x="0" y="0"/>
+                <wp:lineTo x="0" y="21319"/>
+                <wp:lineTo x="21509" y="21319"/>
+                <wp:lineTo x="21509" y="0"/>
+                <wp:lineTo x="0" y="0"/>
+              </wp:wrapPolygon>
+            </wp:wrapTight>
+            <wp:docPr id="13" name="Picture 13"/>
+            <wp:cNvGraphicFramePr>
+              <a:graphicFrameLocks xmlns:a="http://schemas.openxmlformats.org/drawingml/2006/main" noChangeAspect="1"/>
+            </wp:cNvGraphicFramePr>
+            <a:graphic xmlns:a="http://schemas.openxmlformats.org/drawingml/2006/main">
+              <a:graphicData uri="http://schemas.openxmlformats.org/drawingml/2006/picture">
+                <pic:pic xmlns:pic="http://schemas.openxmlformats.org/drawingml/2006/picture">
+                  <pic:nvPicPr>
+                    <pic:cNvPr id="1" name=""/>
+                    <pic:cNvPicPr/>
+                  </pic:nvPicPr>
+                  <pic:blipFill>
+                    <a:blip r:embed="rId27">
+                      <a:extLst>
+                        <a:ext uri="{28A0092B-C50C-407E-A947-70E740481C1C}">
+                          <a14:useLocalDpi xmlns:a14="http://schemas.microsoft.com/office/drawing/2010/main" val="0"/>
+                        </a:ext>
+                      </a:extLst>
+                    </a:blip>
+                    <a:stretch>
+                      <a:fillRect/>
+                    </a:stretch>
+                  </pic:blipFill>
+                  <pic:spPr>
+                    <a:xfrm>
+                      <a:off x="0" y="0"/>
+                      <a:ext cx="2716530" cy="1563370"/>
+                    </a:xfrm>
+                    <a:prstGeom prst="rect">
+                      <a:avLst/>
+                    </a:prstGeom>
+                  </pic:spPr>
+                </pic:pic>
+              </a:graphicData>
+            </a:graphic>
+            <wp14:sizeRelH relativeFrom="page">
+              <wp14:pctWidth>0</wp14:pctWidth>
+            </wp14:sizeRelH>
+            <wp14:sizeRelV relativeFrom="page">
+              <wp14:pctHeight>0</wp14:pctHeight>
+            </wp14:sizeRelV>
+          </wp:anchor>
+        </w:drawing>
+      </w:r>
+    </w:p>
+    <w:p>
+      <w:pPr>
+        <w:pStyle w:val="NoSpacing"/>
+        <w:ind w:left="720"/>
+        <w:rPr>
+          <w:lang w:val="en-US"/>
+        </w:rPr>
+      </w:pPr>
+    </w:p>
+    <w:p>
+      <w:pPr>
+        <w:pStyle w:val="NoSpacing"/>
+        <w:ind w:left="720"/>
+        <w:rPr>
+          <w:lang w:val="en-US"/>
+        </w:rPr>
+      </w:pPr>
+    </w:p>
+    <w:p>
+      <w:pPr>
+        <w:pStyle w:val="NoSpacing"/>
+        <w:rPr>
+          <w:lang w:val="en-US"/>
+        </w:rPr>
+      </w:pPr>
+    </w:p>
+    <w:p>
+      <w:pPr>
+        <w:pStyle w:val="NoSpacing"/>
+        <w:rPr>
+          <w:lang w:val="en-US"/>
+        </w:rPr>
+      </w:pPr>
+    </w:p>
+    <w:p>
+      <w:pPr>
+        <w:pStyle w:val="NoSpacing"/>
+        <w:rPr>
+          <w:lang w:val="en-US"/>
+        </w:rPr>
+      </w:pPr>
+    </w:p>
+    <w:p>
+      <w:pPr>
+        <w:pStyle w:val="NoSpacing"/>
+        <w:rPr>
+          <w:lang w:val="en-US"/>
+        </w:rPr>
+      </w:pPr>
+    </w:p>
+    <w:p>
+      <w:pPr>
+        <w:pStyle w:val="NoSpacing"/>
+        <w:rPr>
+          <w:lang w:val="en-US"/>
+        </w:rPr>
+      </w:pPr>
+    </w:p>
+    <w:p>
+      <w:pPr>
+        <w:pStyle w:val="NoSpacing"/>
+        <w:rPr>
+          <w:lang w:val="en-US"/>
+        </w:rPr>
+      </w:pPr>
+    </w:p>
+    <w:p>
+      <w:pPr>
+        <w:pStyle w:val="NoSpacing"/>
+        <w:rPr>
+          <w:lang w:val="en-US"/>
+        </w:rPr>
+      </w:pPr>
     </w:p>
     <w:p>
       <w:pPr>

</xml_diff>

<commit_message>
Initial spring boot configuration
</commit_message>
<xml_diff>
--- a/Specifications.docx
+++ b/Specifications.docx
@@ -2310,6 +2310,7 @@
         <w:rPr>
           <w:b/>
           <w:bCs/>
+          <w:color w:val="FF0000"/>
           <w:lang w:val="en-US"/>
         </w:rPr>
       </w:pPr>
@@ -2317,6 +2318,7 @@
         <w:rPr>
           <w:b/>
           <w:bCs/>
+          <w:color w:val="FF0000"/>
           <w:lang w:val="en-US"/>
         </w:rPr>
         <w:lastRenderedPageBreak/>
@@ -3465,18 +3467,27 @@
           <w:lang w:val="en-US"/>
         </w:rPr>
       </w:pPr>
+    </w:p>
+    <w:p>
+      <w:pPr>
+        <w:pStyle w:val="NoSpacing"/>
+        <w:ind w:left="1080"/>
+        <w:rPr>
+          <w:lang w:val="en-US"/>
+        </w:rPr>
+      </w:pPr>
       <w:r>
         <w:rPr>
           <w:noProof/>
         </w:rPr>
         <w:drawing>
-          <wp:anchor distT="0" distB="0" distL="114300" distR="114300" simplePos="0" relativeHeight="251673600" behindDoc="1" locked="0" layoutInCell="1" allowOverlap="1" wp14:anchorId="5CD09A98" wp14:editId="78A660DE">
+          <wp:anchor distT="0" distB="0" distL="114300" distR="114300" simplePos="0" relativeHeight="251673600" behindDoc="1" locked="0" layoutInCell="1" allowOverlap="1" wp14:anchorId="5CD09A98" wp14:editId="468BA70D">
             <wp:simplePos x="0" y="0"/>
             <wp:positionH relativeFrom="column">
-              <wp:posOffset>622300</wp:posOffset>
+              <wp:posOffset>751840</wp:posOffset>
             </wp:positionH>
             <wp:positionV relativeFrom="paragraph">
-              <wp:posOffset>177165</wp:posOffset>
+              <wp:posOffset>11430</wp:posOffset>
             </wp:positionV>
             <wp:extent cx="3392805" cy="2423160"/>
             <wp:effectExtent l="0" t="0" r="0" b="0"/>
@@ -3533,6 +3544,245 @@
           </wp:anchor>
         </w:drawing>
       </w:r>
+    </w:p>
+    <w:p>
+      <w:pPr>
+        <w:pStyle w:val="NoSpacing"/>
+        <w:ind w:left="1080"/>
+        <w:rPr>
+          <w:lang w:val="en-US"/>
+        </w:rPr>
+      </w:pPr>
+    </w:p>
+    <w:p>
+      <w:pPr>
+        <w:pStyle w:val="NoSpacing"/>
+        <w:ind w:left="1080"/>
+        <w:rPr>
+          <w:lang w:val="en-US"/>
+        </w:rPr>
+      </w:pPr>
+    </w:p>
+    <w:p>
+      <w:pPr>
+        <w:pStyle w:val="NoSpacing"/>
+        <w:ind w:left="1080"/>
+        <w:rPr>
+          <w:lang w:val="en-US"/>
+        </w:rPr>
+      </w:pPr>
+    </w:p>
+    <w:p>
+      <w:pPr>
+        <w:pStyle w:val="NoSpacing"/>
+        <w:ind w:left="1080"/>
+        <w:rPr>
+          <w:lang w:val="en-US"/>
+        </w:rPr>
+      </w:pPr>
+    </w:p>
+    <w:p>
+      <w:pPr>
+        <w:pStyle w:val="NoSpacing"/>
+        <w:ind w:left="1080"/>
+        <w:rPr>
+          <w:lang w:val="en-US"/>
+        </w:rPr>
+      </w:pPr>
+    </w:p>
+    <w:p>
+      <w:pPr>
+        <w:pStyle w:val="NoSpacing"/>
+        <w:ind w:left="1080"/>
+        <w:rPr>
+          <w:lang w:val="en-US"/>
+        </w:rPr>
+      </w:pPr>
+    </w:p>
+    <w:p>
+      <w:pPr>
+        <w:pStyle w:val="NoSpacing"/>
+        <w:ind w:left="1080"/>
+        <w:rPr>
+          <w:lang w:val="en-US"/>
+        </w:rPr>
+      </w:pPr>
+    </w:p>
+    <w:p>
+      <w:pPr>
+        <w:pStyle w:val="NoSpacing"/>
+        <w:ind w:left="1080"/>
+        <w:rPr>
+          <w:lang w:val="en-US"/>
+        </w:rPr>
+      </w:pPr>
+    </w:p>
+    <w:p>
+      <w:pPr>
+        <w:pStyle w:val="NoSpacing"/>
+        <w:ind w:left="1080"/>
+        <w:rPr>
+          <w:lang w:val="en-US"/>
+        </w:rPr>
+      </w:pPr>
+    </w:p>
+    <w:p>
+      <w:pPr>
+        <w:pStyle w:val="NoSpacing"/>
+        <w:ind w:left="1080"/>
+        <w:rPr>
+          <w:lang w:val="en-US"/>
+        </w:rPr>
+      </w:pPr>
+    </w:p>
+    <w:p>
+      <w:pPr>
+        <w:pStyle w:val="NoSpacing"/>
+        <w:ind w:left="1080"/>
+        <w:rPr>
+          <w:lang w:val="en-US"/>
+        </w:rPr>
+      </w:pPr>
+    </w:p>
+    <w:p>
+      <w:pPr>
+        <w:pStyle w:val="NoSpacing"/>
+        <w:ind w:left="1080"/>
+        <w:rPr>
+          <w:lang w:val="en-US"/>
+        </w:rPr>
+      </w:pPr>
+    </w:p>
+    <w:p>
+      <w:pPr>
+        <w:pStyle w:val="NoSpacing"/>
+        <w:ind w:left="1080"/>
+        <w:rPr>
+          <w:lang w:val="en-US"/>
+        </w:rPr>
+      </w:pPr>
+    </w:p>
+    <w:p>
+      <w:pPr>
+        <w:pStyle w:val="NoSpacing"/>
+        <w:ind w:left="1080"/>
+        <w:rPr>
+          <w:lang w:val="en-US"/>
+        </w:rPr>
+      </w:pPr>
+    </w:p>
+    <w:p>
+      <w:pPr>
+        <w:pStyle w:val="NoSpacing"/>
+        <w:ind w:left="1080"/>
+        <w:rPr>
+          <w:lang w:val="en-US"/>
+        </w:rPr>
+      </w:pPr>
+    </w:p>
+    <w:p>
+      <w:pPr>
+        <w:pStyle w:val="NoSpacing"/>
+        <w:ind w:left="1080"/>
+        <w:rPr>
+          <w:lang w:val="en-US"/>
+        </w:rPr>
+      </w:pPr>
+    </w:p>
+    <w:p>
+      <w:pPr>
+        <w:pStyle w:val="NoSpacing"/>
+        <w:ind w:left="1080"/>
+        <w:rPr>
+          <w:lang w:val="en-US"/>
+        </w:rPr>
+      </w:pPr>
+    </w:p>
+    <w:p>
+      <w:pPr>
+        <w:pStyle w:val="NoSpacing"/>
+        <w:ind w:left="1080"/>
+        <w:rPr>
+          <w:lang w:val="en-US"/>
+        </w:rPr>
+      </w:pPr>
+    </w:p>
+    <w:p>
+      <w:pPr>
+        <w:pStyle w:val="NoSpacing"/>
+        <w:ind w:left="1080"/>
+        <w:rPr>
+          <w:lang w:val="en-US"/>
+        </w:rPr>
+      </w:pPr>
+    </w:p>
+    <w:p>
+      <w:pPr>
+        <w:pStyle w:val="NoSpacing"/>
+        <w:ind w:left="1080"/>
+        <w:rPr>
+          <w:lang w:val="en-US"/>
+        </w:rPr>
+      </w:pPr>
+    </w:p>
+    <w:p>
+      <w:pPr>
+        <w:pStyle w:val="NoSpacing"/>
+        <w:ind w:left="1080"/>
+        <w:rPr>
+          <w:lang w:val="en-US"/>
+        </w:rPr>
+      </w:pPr>
+    </w:p>
+    <w:p>
+      <w:pPr>
+        <w:pStyle w:val="NoSpacing"/>
+        <w:ind w:left="1080"/>
+        <w:rPr>
+          <w:lang w:val="en-US"/>
+        </w:rPr>
+      </w:pPr>
+    </w:p>
+    <w:p>
+      <w:pPr>
+        <w:pStyle w:val="NoSpacing"/>
+        <w:ind w:left="1080"/>
+        <w:rPr>
+          <w:lang w:val="en-US"/>
+        </w:rPr>
+      </w:pPr>
+    </w:p>
+    <w:p>
+      <w:pPr>
+        <w:pStyle w:val="NoSpacing"/>
+        <w:rPr>
+          <w:b/>
+          <w:bCs/>
+          <w:color w:val="FF0000"/>
+          <w:lang w:val="en-US"/>
+        </w:rPr>
+      </w:pPr>
+      <w:r>
+        <w:rPr>
+          <w:b/>
+          <w:bCs/>
+          <w:color w:val="FF0000"/>
+          <w:lang w:val="en-US"/>
+        </w:rPr>
+        <w:lastRenderedPageBreak/>
+        <w:t>Microservice Configuration</w:t>
+      </w:r>
+    </w:p>
+    <w:p>
+      <w:pPr>
+        <w:pStyle w:val="NoSpacing"/>
+        <w:rPr>
+          <w:b/>
+          <w:bCs/>
+          <w:color w:val="FF0000"/>
+          <w:lang w:val="en-US"/>
+        </w:rPr>
+      </w:pPr>
     </w:p>
     <w:sectPr>
       <w:pgSz w:w="12240" w:h="15840"/>

</xml_diff>

<commit_message>
Notes to build jar
</commit_message>
<xml_diff>
--- a/Specifications.docx
+++ b/Specifications.docx
@@ -452,11 +452,19 @@
           <w:lang w:val="en-US"/>
         </w:rPr>
       </w:pPr>
-      <w:r>
-        <w:rPr>
-          <w:lang w:val="en-US"/>
-        </w:rPr>
-        <w:t>Youtube Tutorial:</w:t>
+      <w:proofErr w:type="spellStart"/>
+      <w:r>
+        <w:rPr>
+          <w:lang w:val="en-US"/>
+        </w:rPr>
+        <w:t>Youtube</w:t>
+      </w:r>
+      <w:proofErr w:type="spellEnd"/>
+      <w:r>
+        <w:rPr>
+          <w:lang w:val="en-US"/>
+        </w:rPr>
+        <w:t xml:space="preserve"> Tutorial:</w:t>
       </w:r>
     </w:p>
     <w:p>
@@ -543,11 +551,19 @@
           <w:lang w:val="en-US"/>
         </w:rPr>
       </w:pPr>
-      <w:r>
-        <w:rPr>
-          <w:lang w:val="en-US"/>
-        </w:rPr>
-        <w:t>Client Side Service Discovery</w:t>
+      <w:proofErr w:type="gramStart"/>
+      <w:r>
+        <w:rPr>
+          <w:lang w:val="en-US"/>
+        </w:rPr>
+        <w:t>Client Side</w:t>
+      </w:r>
+      <w:proofErr w:type="gramEnd"/>
+      <w:r>
+        <w:rPr>
+          <w:lang w:val="en-US"/>
+        </w:rPr>
+        <w:t xml:space="preserve"> Service Discovery</w:t>
       </w:r>
       <w:r>
         <w:rPr>
@@ -842,11 +858,19 @@
           <w:lang w:val="en-US"/>
         </w:rPr>
       </w:pPr>
-      <w:r>
-        <w:rPr>
-          <w:lang w:val="en-US"/>
-        </w:rPr>
-        <w:t>Server Side Service Discovery</w:t>
+      <w:proofErr w:type="gramStart"/>
+      <w:r>
+        <w:rPr>
+          <w:lang w:val="en-US"/>
+        </w:rPr>
+        <w:t>Server Side</w:t>
+      </w:r>
+      <w:proofErr w:type="gramEnd"/>
+      <w:r>
+        <w:rPr>
+          <w:lang w:val="en-US"/>
+        </w:rPr>
+        <w:t xml:space="preserve"> Service Discovery</w:t>
       </w:r>
     </w:p>
     <w:p>
@@ -1492,7 +1516,21 @@
         <w:rPr>
           <w:lang w:val="en-US"/>
         </w:rPr>
-        <w:t xml:space="preserve">Fix it by adding jaxb dependency on pom file: </w:t>
+        <w:t xml:space="preserve">Fix it by adding </w:t>
+      </w:r>
+      <w:proofErr w:type="spellStart"/>
+      <w:r>
+        <w:rPr>
+          <w:lang w:val="en-US"/>
+        </w:rPr>
+        <w:t>jaxb</w:t>
+      </w:r>
+      <w:proofErr w:type="spellEnd"/>
+      <w:r>
+        <w:rPr>
+          <w:lang w:val="en-US"/>
+        </w:rPr>
+        <w:t xml:space="preserve"> dependency on pom file: </w:t>
       </w:r>
       <w:hyperlink r:id="rId14" w:history="1">
         <w:r>
@@ -1847,7 +1885,25 @@
           <w:bCs/>
           <w:lang w:val="en-US"/>
         </w:rPr>
-        <w:t xml:space="preserve"> External API (movieDB) </w:t>
+        <w:t xml:space="preserve"> External API (</w:t>
+      </w:r>
+      <w:proofErr w:type="spellStart"/>
+      <w:r>
+        <w:rPr>
+          <w:b/>
+          <w:bCs/>
+          <w:lang w:val="en-US"/>
+        </w:rPr>
+        <w:t>movieDB</w:t>
+      </w:r>
+      <w:proofErr w:type="spellEnd"/>
+      <w:r>
+        <w:rPr>
+          <w:b/>
+          <w:bCs/>
+          <w:lang w:val="en-US"/>
+        </w:rPr>
+        <w:t xml:space="preserve">) </w:t>
       </w:r>
     </w:p>
     <w:p>
@@ -3002,6 +3058,7 @@
           <w:lang w:val="en-US"/>
         </w:rPr>
       </w:pPr>
+      <w:proofErr w:type="spellStart"/>
       <w:r>
         <w:rPr>
           <w:b/>
@@ -3009,7 +3066,16 @@
           <w:lang w:val="en-US"/>
         </w:rPr>
         <w:lastRenderedPageBreak/>
-        <w:t>Hystrix from Netflix</w:t>
+        <w:t>Hystrix</w:t>
+      </w:r>
+      <w:proofErr w:type="spellEnd"/>
+      <w:r>
+        <w:rPr>
+          <w:b/>
+          <w:bCs/>
+          <w:lang w:val="en-US"/>
+        </w:rPr>
+        <w:t xml:space="preserve"> from Netflix</w:t>
       </w:r>
     </w:p>
     <w:p>
@@ -3063,11 +3129,19 @@
           <w:lang w:val="en-US"/>
         </w:rPr>
       </w:pPr>
-      <w:r>
-        <w:rPr>
-          <w:lang w:val="en-US"/>
-        </w:rPr>
-        <w:t>Hystrix fallback method not found</w:t>
+      <w:proofErr w:type="spellStart"/>
+      <w:r>
+        <w:rPr>
+          <w:lang w:val="en-US"/>
+        </w:rPr>
+        <w:t>Hystrix</w:t>
+      </w:r>
+      <w:proofErr w:type="spellEnd"/>
+      <w:r>
+        <w:rPr>
+          <w:lang w:val="en-US"/>
+        </w:rPr>
+        <w:t xml:space="preserve"> fallback method not found</w:t>
       </w:r>
     </w:p>
     <w:p>
@@ -3085,7 +3159,21 @@
         <w:rPr>
           <w:lang w:val="en-US"/>
         </w:rPr>
-        <w:t>When you define a fallback method with that annotation the fallback method must match the same parameters of the method where you define the Hystrix Command.</w:t>
+        <w:t xml:space="preserve">When you define a fallback method with that annotation the fallback method must match the same parameters of the method where you define the </w:t>
+      </w:r>
+      <w:proofErr w:type="spellStart"/>
+      <w:r>
+        <w:rPr>
+          <w:lang w:val="en-US"/>
+        </w:rPr>
+        <w:t>Hystrix</w:t>
+      </w:r>
+      <w:proofErr w:type="spellEnd"/>
+      <w:r>
+        <w:rPr>
+          <w:lang w:val="en-US"/>
+        </w:rPr>
+        <w:t xml:space="preserve"> Command.</w:t>
       </w:r>
     </w:p>
     <w:p>
@@ -3920,6 +4008,136 @@
         </w:rPr>
         <w:t>java -jar .\spring-boot-config.jar</w:t>
       </w:r>
+    </w:p>
+    <w:p>
+      <w:pPr>
+        <w:pStyle w:val="NoSpacing"/>
+        <w:rPr>
+          <w:lang w:val="en-US"/>
+        </w:rPr>
+      </w:pPr>
+    </w:p>
+    <w:p>
+      <w:pPr>
+        <w:pStyle w:val="NoSpacing"/>
+        <w:rPr>
+          <w:lang w:val="en-US"/>
+        </w:rPr>
+      </w:pPr>
+      <w:r>
+        <w:rPr>
+          <w:lang w:val="en-US"/>
+        </w:rPr>
+        <w:t>If using spring maven, I think need to use maven tool to build jar package</w:t>
+      </w:r>
+    </w:p>
+    <w:p>
+      <w:pPr>
+        <w:pStyle w:val="NoSpacing"/>
+        <w:rPr>
+          <w:rFonts w:ascii="Segoe UI" w:hAnsi="Segoe UI" w:cs="Segoe UI"/>
+          <w:color w:val="232629"/>
+          <w:sz w:val="20"/>
+          <w:szCs w:val="20"/>
+          <w:shd w:val="clear" w:color="auto" w:fill="FFFFFF"/>
+        </w:rPr>
+      </w:pPr>
+      <w:proofErr w:type="spellStart"/>
+      <w:r>
+        <w:rPr>
+          <w:rFonts w:ascii="Segoe UI" w:hAnsi="Segoe UI" w:cs="Segoe UI"/>
+          <w:color w:val="232629"/>
+          <w:sz w:val="20"/>
+          <w:szCs w:val="20"/>
+          <w:shd w:val="clear" w:color="auto" w:fill="FFFFFF"/>
+        </w:rPr>
+        <w:t>mvn</w:t>
+      </w:r>
+      <w:proofErr w:type="spellEnd"/>
+      <w:r>
+        <w:rPr>
+          <w:rFonts w:ascii="Segoe UI" w:hAnsi="Segoe UI" w:cs="Segoe UI"/>
+          <w:color w:val="232629"/>
+          <w:sz w:val="20"/>
+          <w:szCs w:val="20"/>
+          <w:shd w:val="clear" w:color="auto" w:fill="FFFFFF"/>
+        </w:rPr>
+        <w:t xml:space="preserve"> clean package </w:t>
+      </w:r>
+      <w:proofErr w:type="spellStart"/>
+      <w:r>
+        <w:rPr>
+          <w:rFonts w:ascii="Segoe UI" w:hAnsi="Segoe UI" w:cs="Segoe UI"/>
+          <w:color w:val="232629"/>
+          <w:sz w:val="20"/>
+          <w:szCs w:val="20"/>
+          <w:shd w:val="clear" w:color="auto" w:fill="FFFFFF"/>
+        </w:rPr>
+        <w:t>spring-</w:t>
+      </w:r>
+      <w:proofErr w:type="gramStart"/>
+      <w:r>
+        <w:rPr>
+          <w:rFonts w:ascii="Segoe UI" w:hAnsi="Segoe UI" w:cs="Segoe UI"/>
+          <w:color w:val="232629"/>
+          <w:sz w:val="20"/>
+          <w:szCs w:val="20"/>
+          <w:shd w:val="clear" w:color="auto" w:fill="FFFFFF"/>
+        </w:rPr>
+        <w:t>boot:repackage</w:t>
+      </w:r>
+      <w:proofErr w:type="spellEnd"/>
+      <w:proofErr w:type="gramEnd"/>
+    </w:p>
+    <w:p>
+      <w:pPr>
+        <w:pStyle w:val="NoSpacing"/>
+        <w:rPr>
+          <w:rFonts w:ascii="Segoe UI" w:hAnsi="Segoe UI" w:cs="Segoe UI"/>
+          <w:color w:val="232629"/>
+          <w:sz w:val="20"/>
+          <w:szCs w:val="20"/>
+          <w:shd w:val="clear" w:color="auto" w:fill="FFFFFF"/>
+        </w:rPr>
+      </w:pPr>
+      <w:r>
+        <w:rPr>
+          <w:rFonts w:ascii="Segoe UI" w:hAnsi="Segoe UI" w:cs="Segoe UI"/>
+          <w:color w:val="232629"/>
+          <w:sz w:val="20"/>
+          <w:szCs w:val="20"/>
+          <w:shd w:val="clear" w:color="auto" w:fill="FFFFFF"/>
+        </w:rPr>
+        <w:t>Output in target/</w:t>
+      </w:r>
+    </w:p>
+    <w:p>
+      <w:pPr>
+        <w:pStyle w:val="NoSpacing"/>
+        <w:rPr>
+          <w:lang w:val="en-US"/>
+        </w:rPr>
+      </w:pPr>
+      <w:r>
+        <w:rPr>
+          <w:lang w:val="en-US"/>
+        </w:rPr>
+        <w:t>java -jar .\spring-boot-config.</w:t>
+      </w:r>
+      <w:r>
+        <w:rPr>
+          <w:lang w:val="en-US"/>
+        </w:rPr>
+        <w:t>001.SNAPSHOT</w:t>
+      </w:r>
+    </w:p>
+    <w:p>
+      <w:pPr>
+        <w:pStyle w:val="NoSpacing"/>
+        <w:rPr>
+          <w:lang w:val="en-US"/>
+        </w:rPr>
+      </w:pPr>
     </w:p>
     <w:sectPr>
       <w:pgSz w:w="12240" w:h="15840"/>

</xml_diff>

<commit_message>
Use @Actuators to expose properties in http://localhost:8080/actuator/configprops
</commit_message>
<xml_diff>
--- a/Specifications.docx
+++ b/Specifications.docx
@@ -4129,6 +4129,122 @@
           <w:lang w:val="en-US"/>
         </w:rPr>
         <w:t>001.SNAPSHOT</w:t>
+      </w:r>
+    </w:p>
+    <w:p>
+      <w:pPr>
+        <w:pStyle w:val="NoSpacing"/>
+        <w:rPr>
+          <w:lang w:val="en-US"/>
+        </w:rPr>
+      </w:pPr>
+    </w:p>
+    <w:p>
+      <w:pPr>
+        <w:pStyle w:val="NoSpacing"/>
+        <w:rPr>
+          <w:lang w:val="en-US"/>
+        </w:rPr>
+      </w:pPr>
+    </w:p>
+    <w:p>
+      <w:pPr>
+        <w:pStyle w:val="NoSpacing"/>
+        <w:rPr>
+          <w:lang w:val="en-US"/>
+        </w:rPr>
+      </w:pPr>
+      <w:r>
+        <w:rPr>
+          <w:lang w:val="en-US"/>
+        </w:rPr>
+        <w:t>Important Annotations</w:t>
+      </w:r>
+    </w:p>
+    <w:p>
+      <w:pPr>
+        <w:pStyle w:val="NoSpacing"/>
+        <w:rPr>
+          <w:lang w:val="en-US"/>
+        </w:rPr>
+      </w:pPr>
+      <w:r>
+        <w:rPr>
+          <w:lang w:val="en-US"/>
+        </w:rPr>
+        <w:t>@Value</w:t>
+      </w:r>
+    </w:p>
+    <w:p>
+      <w:pPr>
+        <w:pStyle w:val="NoSpacing"/>
+        <w:rPr>
+          <w:lang w:val="en-US"/>
+        </w:rPr>
+      </w:pPr>
+      <w:r>
+        <w:rPr>
+          <w:lang w:val="en-US"/>
+        </w:rPr>
+        <w:t>@ConfigurationValue</w:t>
+      </w:r>
+    </w:p>
+    <w:p>
+      <w:pPr>
+        <w:pStyle w:val="NoSpacing"/>
+        <w:rPr>
+          <w:lang w:val="en-US"/>
+        </w:rPr>
+      </w:pPr>
+    </w:p>
+    <w:p>
+      <w:pPr>
+        <w:pStyle w:val="NoSpacing"/>
+        <w:rPr>
+          <w:lang w:val="en-US"/>
+        </w:rPr>
+      </w:pPr>
+      <w:r>
+        <w:rPr>
+          <w:lang w:val="en-US"/>
+        </w:rPr>
+        <w:t>Actuators</w:t>
+      </w:r>
+    </w:p>
+    <w:p>
+      <w:pPr>
+        <w:pStyle w:val="NoSpacing"/>
+        <w:numPr>
+          <w:ilvl w:val="0"/>
+          <w:numId w:val="4"/>
+        </w:numPr>
+        <w:rPr>
+          <w:lang w:val="en-US"/>
+        </w:rPr>
+      </w:pPr>
+      <w:r>
+        <w:rPr>
+          <w:lang w:val="en-US"/>
+        </w:rPr>
+        <w:t>To expose your properties to others</w:t>
+      </w:r>
+    </w:p>
+    <w:p>
+      <w:pPr>
+        <w:pStyle w:val="NoSpacing"/>
+        <w:numPr>
+          <w:ilvl w:val="0"/>
+          <w:numId w:val="4"/>
+        </w:numPr>
+        <w:rPr>
+          <w:lang w:val="en-US"/>
+        </w:rPr>
+      </w:pPr>
+      <w:r>
+        <w:rPr>
+          <w:lang w:val="en-US"/>
+        </w:rPr>
+        <w:t>http://localhost:8080/actuator/configprops</w:t>
       </w:r>
     </w:p>
     <w:p>

</xml_diff>

<commit_message>
Command line switching of profiles
</commit_message>
<xml_diff>
--- a/Specifications.docx
+++ b/Specifications.docx
@@ -4048,7 +4048,7 @@
           <w:shd w:val="clear" w:color="auto" w:fill="FFFFFF"/>
         </w:rPr>
       </w:pPr>
-      <w:proofErr w:type="spellStart"/>
+      <w:proofErr w:type="gramStart"/>
       <w:r>
         <w:rPr>
           <w:rFonts w:ascii="Segoe UI" w:hAnsi="Segoe UI" w:cs="Segoe UI"/>
@@ -4057,9 +4057,10 @@
           <w:szCs w:val="20"/>
           <w:shd w:val="clear" w:color="auto" w:fill="FFFFFF"/>
         </w:rPr>
-        <w:t>mvn</w:t>
-      </w:r>
-      <w:proofErr w:type="spellEnd"/>
+        <w:t>./</w:t>
+      </w:r>
+      <w:proofErr w:type="spellStart"/>
+      <w:proofErr w:type="gramEnd"/>
       <w:r>
         <w:rPr>
           <w:rFonts w:ascii="Segoe UI" w:hAnsi="Segoe UI" w:cs="Segoe UI"/>
@@ -4068,9 +4069,8 @@
           <w:szCs w:val="20"/>
           <w:shd w:val="clear" w:color="auto" w:fill="FFFFFF"/>
         </w:rPr>
-        <w:t xml:space="preserve"> clean package </w:t>
-      </w:r>
-      <w:proofErr w:type="spellStart"/>
+        <w:t>mvn</w:t>
+      </w:r>
       <w:r>
         <w:rPr>
           <w:rFonts w:ascii="Segoe UI" w:hAnsi="Segoe UI" w:cs="Segoe UI"/>
@@ -4079,9 +4079,9 @@
           <w:szCs w:val="20"/>
           <w:shd w:val="clear" w:color="auto" w:fill="FFFFFF"/>
         </w:rPr>
-        <w:t>spring-</w:t>
-      </w:r>
-      <w:proofErr w:type="gramStart"/>
+        <w:t>w</w:t>
+      </w:r>
+      <w:proofErr w:type="spellEnd"/>
       <w:r>
         <w:rPr>
           <w:rFonts w:ascii="Segoe UI" w:hAnsi="Segoe UI" w:cs="Segoe UI"/>
@@ -4090,10 +4090,20 @@
           <w:szCs w:val="20"/>
           <w:shd w:val="clear" w:color="auto" w:fill="FFFFFF"/>
         </w:rPr>
-        <w:t>boot:repackage</w:t>
+        <w:t xml:space="preserve"> clean package </w:t>
+      </w:r>
+      <w:proofErr w:type="spellStart"/>
+      <w:r>
+        <w:rPr>
+          <w:rFonts w:ascii="Segoe UI" w:hAnsi="Segoe UI" w:cs="Segoe UI"/>
+          <w:color w:val="232629"/>
+          <w:sz w:val="20"/>
+          <w:szCs w:val="20"/>
+          <w:shd w:val="clear" w:color="auto" w:fill="FFFFFF"/>
+        </w:rPr>
+        <w:t>spring-boot:repackage</w:t>
       </w:r>
       <w:proofErr w:type="spellEnd"/>
-      <w:proofErr w:type="gramEnd"/>
     </w:p>
     <w:p>
       <w:pPr>
@@ -4640,6 +4650,180 @@
           <w:lang w:val="en-US"/>
         </w:rPr>
       </w:pPr>
+    </w:p>
+    <w:p>
+      <w:pPr>
+        <w:pStyle w:val="NoSpacing"/>
+        <w:rPr>
+          <w:lang w:val="en-US"/>
+        </w:rPr>
+      </w:pPr>
+    </w:p>
+    <w:p>
+      <w:pPr>
+        <w:pStyle w:val="NoSpacing"/>
+        <w:rPr>
+          <w:lang w:val="en-US"/>
+        </w:rPr>
+      </w:pPr>
+    </w:p>
+    <w:p>
+      <w:pPr>
+        <w:pStyle w:val="NoSpacing"/>
+        <w:rPr>
+          <w:lang w:val="en-US"/>
+        </w:rPr>
+      </w:pPr>
+    </w:p>
+    <w:p>
+      <w:pPr>
+        <w:pStyle w:val="NoSpacing"/>
+        <w:rPr>
+          <w:lang w:val="en-US"/>
+        </w:rPr>
+      </w:pPr>
+    </w:p>
+    <w:p>
+      <w:pPr>
+        <w:pStyle w:val="NoSpacing"/>
+        <w:rPr>
+          <w:lang w:val="en-US"/>
+        </w:rPr>
+      </w:pPr>
+    </w:p>
+    <w:p>
+      <w:pPr>
+        <w:pStyle w:val="NoSpacing"/>
+        <w:rPr>
+          <w:lang w:val="en-US"/>
+        </w:rPr>
+      </w:pPr>
+    </w:p>
+    <w:p>
+      <w:pPr>
+        <w:pStyle w:val="NoSpacing"/>
+        <w:rPr>
+          <w:lang w:val="en-US"/>
+        </w:rPr>
+      </w:pPr>
+    </w:p>
+    <w:p>
+      <w:pPr>
+        <w:pStyle w:val="NoSpacing"/>
+        <w:rPr>
+          <w:lang w:val="en-US"/>
+        </w:rPr>
+      </w:pPr>
+    </w:p>
+    <w:p>
+      <w:pPr>
+        <w:pStyle w:val="NoSpacing"/>
+        <w:rPr>
+          <w:lang w:val="en-US"/>
+        </w:rPr>
+      </w:pPr>
+    </w:p>
+    <w:p>
+      <w:pPr>
+        <w:pStyle w:val="NoSpacing"/>
+        <w:rPr>
+          <w:lang w:val="en-US"/>
+        </w:rPr>
+      </w:pPr>
+    </w:p>
+    <w:p>
+      <w:pPr>
+        <w:pStyle w:val="NoSpacing"/>
+        <w:rPr>
+          <w:lang w:val="en-US"/>
+        </w:rPr>
+      </w:pPr>
+    </w:p>
+    <w:p>
+      <w:pPr>
+        <w:pStyle w:val="NoSpacing"/>
+        <w:rPr>
+          <w:lang w:val="en-US"/>
+        </w:rPr>
+      </w:pPr>
+    </w:p>
+    <w:p>
+      <w:pPr>
+        <w:pStyle w:val="NoSpacing"/>
+        <w:rPr>
+          <w:lang w:val="en-US"/>
+        </w:rPr>
+      </w:pPr>
+    </w:p>
+    <w:p>
+      <w:pPr>
+        <w:pStyle w:val="NoSpacing"/>
+        <w:rPr>
+          <w:lang w:val="en-US"/>
+        </w:rPr>
+      </w:pPr>
+    </w:p>
+    <w:p>
+      <w:pPr>
+        <w:pStyle w:val="NoSpacing"/>
+        <w:rPr>
+          <w:lang w:val="en-US"/>
+        </w:rPr>
+      </w:pPr>
+      <w:r>
+        <w:rPr>
+          <w:lang w:val="en-US"/>
+        </w:rPr>
+        <w:t>Switching profile command:</w:t>
+      </w:r>
+    </w:p>
+    <w:p>
+      <w:pPr>
+        <w:pStyle w:val="NoSpacing"/>
+        <w:rPr>
+          <w:lang w:val="en-US"/>
+        </w:rPr>
+      </w:pPr>
+      <w:r>
+        <w:rPr>
+          <w:lang w:val="en-US"/>
+        </w:rPr>
+        <w:t>java -jar .\spring-boot-config.</w:t>
+      </w:r>
+      <w:r>
+        <w:rPr>
+          <w:lang w:val="en-US"/>
+        </w:rPr>
+        <w:t>001.SNAPSHOT</w:t>
+      </w:r>
+      <w:r>
+        <w:rPr>
+          <w:lang w:val="en-US"/>
+        </w:rPr>
+        <w:t xml:space="preserve"> --</w:t>
+      </w:r>
+      <w:proofErr w:type="spellStart"/>
+      <w:proofErr w:type="gramStart"/>
+      <w:r>
+        <w:rPr>
+          <w:lang w:val="en-US"/>
+        </w:rPr>
+        <w:t>spring.profiles</w:t>
+      </w:r>
+      <w:proofErr w:type="gramEnd"/>
+      <w:r>
+        <w:rPr>
+          <w:lang w:val="en-US"/>
+        </w:rPr>
+        <w:t>.active</w:t>
+      </w:r>
+      <w:proofErr w:type="spellEnd"/>
+      <w:r>
+        <w:rPr>
+          <w:lang w:val="en-US"/>
+        </w:rPr>
+        <w:t>=test</w:t>
+      </w:r>
     </w:p>
     <w:sectPr>
       <w:pgSz w:w="12240" w:h="15840"/>

</xml_diff>

<commit_message>
Switch bean execution by profile
</commit_message>
<xml_diff>
--- a/Specifications.docx
+++ b/Specifications.docx
@@ -4824,6 +4824,185 @@
         </w:rPr>
         <w:t>=test</w:t>
       </w:r>
+    </w:p>
+    <w:p>
+      <w:pPr>
+        <w:pStyle w:val="NoSpacing"/>
+        <w:rPr>
+          <w:lang w:val="en-US"/>
+        </w:rPr>
+      </w:pPr>
+    </w:p>
+    <w:p>
+      <w:pPr>
+        <w:pStyle w:val="NoSpacing"/>
+        <w:rPr>
+          <w:lang w:val="en-US"/>
+        </w:rPr>
+      </w:pPr>
+    </w:p>
+    <w:p>
+      <w:pPr>
+        <w:pStyle w:val="NoSpacing"/>
+        <w:rPr>
+          <w:lang w:val="en-US"/>
+        </w:rPr>
+      </w:pPr>
+    </w:p>
+    <w:p>
+      <w:pPr>
+        <w:pStyle w:val="NoSpacing"/>
+        <w:rPr>
+          <w:lang w:val="en-US"/>
+        </w:rPr>
+      </w:pPr>
+    </w:p>
+    <w:p>
+      <w:pPr>
+        <w:pStyle w:val="NoSpacing"/>
+        <w:rPr>
+          <w:lang w:val="en-US"/>
+        </w:rPr>
+      </w:pPr>
+    </w:p>
+    <w:p>
+      <w:pPr>
+        <w:pStyle w:val="NoSpacing"/>
+        <w:rPr>
+          <w:lang w:val="en-US"/>
+        </w:rPr>
+      </w:pPr>
+    </w:p>
+    <w:p>
+      <w:pPr>
+        <w:pStyle w:val="NoSpacing"/>
+        <w:rPr>
+          <w:lang w:val="en-US"/>
+        </w:rPr>
+      </w:pPr>
+    </w:p>
+    <w:p>
+      <w:pPr>
+        <w:pStyle w:val="NoSpacing"/>
+        <w:rPr>
+          <w:lang w:val="en-US"/>
+        </w:rPr>
+      </w:pPr>
+    </w:p>
+    <w:p>
+      <w:pPr>
+        <w:pStyle w:val="NoSpacing"/>
+        <w:rPr>
+          <w:lang w:val="en-US"/>
+        </w:rPr>
+      </w:pPr>
+    </w:p>
+    <w:p>
+      <w:pPr>
+        <w:pStyle w:val="NoSpacing"/>
+        <w:rPr>
+          <w:lang w:val="en-US"/>
+        </w:rPr>
+      </w:pPr>
+    </w:p>
+    <w:p>
+      <w:pPr>
+        <w:pStyle w:val="NoSpacing"/>
+        <w:rPr>
+          <w:lang w:val="en-US"/>
+        </w:rPr>
+      </w:pPr>
+      <w:r>
+        <w:rPr>
+          <w:lang w:val="en-US"/>
+        </w:rPr>
+        <w:lastRenderedPageBreak/>
+        <w:t>*Execute bean by profile</w:t>
+      </w:r>
+    </w:p>
+    <w:p>
+      <w:pPr>
+        <w:pStyle w:val="NoSpacing"/>
+        <w:rPr>
+          <w:lang w:val="en-US"/>
+        </w:rPr>
+      </w:pPr>
+      <w:r>
+        <w:rPr>
+          <w:noProof/>
+        </w:rPr>
+        <w:drawing>
+          <wp:anchor distT="0" distB="0" distL="114300" distR="114300" simplePos="0" relativeHeight="251678720" behindDoc="1" locked="0" layoutInCell="1" allowOverlap="1" wp14:anchorId="093B8A97" wp14:editId="1B06B4F7">
+            <wp:simplePos x="0" y="0"/>
+            <wp:positionH relativeFrom="margin">
+              <wp:posOffset>525780</wp:posOffset>
+            </wp:positionH>
+            <wp:positionV relativeFrom="paragraph">
+              <wp:posOffset>103505</wp:posOffset>
+            </wp:positionV>
+            <wp:extent cx="3444240" cy="2026920"/>
+            <wp:effectExtent l="0" t="0" r="3810" b="0"/>
+            <wp:wrapTight wrapText="bothSides">
+              <wp:wrapPolygon edited="0">
+                <wp:start x="0" y="0"/>
+                <wp:lineTo x="0" y="21316"/>
+                <wp:lineTo x="21504" y="21316"/>
+                <wp:lineTo x="21504" y="0"/>
+                <wp:lineTo x="0" y="0"/>
+              </wp:wrapPolygon>
+            </wp:wrapTight>
+            <wp:docPr id="20" name="Picture 20"/>
+            <wp:cNvGraphicFramePr>
+              <a:graphicFrameLocks xmlns:a="http://schemas.openxmlformats.org/drawingml/2006/main" noChangeAspect="1"/>
+            </wp:cNvGraphicFramePr>
+            <a:graphic xmlns:a="http://schemas.openxmlformats.org/drawingml/2006/main">
+              <a:graphicData uri="http://schemas.openxmlformats.org/drawingml/2006/picture">
+                <pic:pic xmlns:pic="http://schemas.openxmlformats.org/drawingml/2006/picture">
+                  <pic:nvPicPr>
+                    <pic:cNvPr id="1" name=""/>
+                    <pic:cNvPicPr/>
+                  </pic:nvPicPr>
+                  <pic:blipFill>
+                    <a:blip r:embed="rId34">
+                      <a:extLst>
+                        <a:ext uri="{28A0092B-C50C-407E-A947-70E740481C1C}">
+                          <a14:useLocalDpi xmlns:a14="http://schemas.microsoft.com/office/drawing/2010/main" val="0"/>
+                        </a:ext>
+                      </a:extLst>
+                    </a:blip>
+                    <a:stretch>
+                      <a:fillRect/>
+                    </a:stretch>
+                  </pic:blipFill>
+                  <pic:spPr>
+                    <a:xfrm>
+                      <a:off x="0" y="0"/>
+                      <a:ext cx="3444240" cy="2026920"/>
+                    </a:xfrm>
+                    <a:prstGeom prst="rect">
+                      <a:avLst/>
+                    </a:prstGeom>
+                  </pic:spPr>
+                </pic:pic>
+              </a:graphicData>
+            </a:graphic>
+            <wp14:sizeRelH relativeFrom="page">
+              <wp14:pctWidth>0</wp14:pctWidth>
+            </wp14:sizeRelH>
+            <wp14:sizeRelV relativeFrom="page">
+              <wp14:pctHeight>0</wp14:pctHeight>
+            </wp14:sizeRelV>
+          </wp:anchor>
+        </w:drawing>
+      </w:r>
+    </w:p>
+    <w:p>
+      <w:pPr>
+        <w:pStyle w:val="NoSpacing"/>
+        <w:rPr>
+          <w:lang w:val="en-US"/>
+        </w:rPr>
+      </w:pPr>
     </w:p>
     <w:sectPr>
       <w:pgSz w:w="12240" w:h="15840"/>

</xml_diff>

<commit_message>
Get profile information in code using Environment object
</commit_message>
<xml_diff>
--- a/Specifications.docx
+++ b/Specifications.docx
@@ -551,19 +551,11 @@
           <w:lang w:val="en-US"/>
         </w:rPr>
       </w:pPr>
-      <w:proofErr w:type="gramStart"/>
-      <w:r>
-        <w:rPr>
-          <w:lang w:val="en-US"/>
-        </w:rPr>
-        <w:t>Client Side</w:t>
-      </w:r>
-      <w:proofErr w:type="gramEnd"/>
-      <w:r>
-        <w:rPr>
-          <w:lang w:val="en-US"/>
-        </w:rPr>
-        <w:t xml:space="preserve"> Service Discovery</w:t>
+      <w:r>
+        <w:rPr>
+          <w:lang w:val="en-US"/>
+        </w:rPr>
+        <w:t>Client Side Service Discovery</w:t>
       </w:r>
       <w:r>
         <w:rPr>
@@ -858,19 +850,11 @@
           <w:lang w:val="en-US"/>
         </w:rPr>
       </w:pPr>
-      <w:proofErr w:type="gramStart"/>
-      <w:r>
-        <w:rPr>
-          <w:lang w:val="en-US"/>
-        </w:rPr>
-        <w:t>Server Side</w:t>
-      </w:r>
-      <w:proofErr w:type="gramEnd"/>
-      <w:r>
-        <w:rPr>
-          <w:lang w:val="en-US"/>
-        </w:rPr>
-        <w:t xml:space="preserve"> Service Discovery</w:t>
+      <w:r>
+        <w:rPr>
+          <w:lang w:val="en-US"/>
+        </w:rPr>
+        <w:t>Server Side Service Discovery</w:t>
       </w:r>
     </w:p>
     <w:p>
@@ -4048,7 +4032,6 @@
           <w:shd w:val="clear" w:color="auto" w:fill="FFFFFF"/>
         </w:rPr>
       </w:pPr>
-      <w:proofErr w:type="gramStart"/>
       <w:r>
         <w:rPr>
           <w:rFonts w:ascii="Segoe UI" w:hAnsi="Segoe UI" w:cs="Segoe UI"/>
@@ -4060,7 +4043,6 @@
         <w:t>./</w:t>
       </w:r>
       <w:proofErr w:type="spellStart"/>
-      <w:proofErr w:type="gramEnd"/>
       <w:r>
         <w:rPr>
           <w:rFonts w:ascii="Segoe UI" w:hAnsi="Segoe UI" w:cs="Segoe UI"/>
@@ -4803,19 +4785,11 @@
         <w:t xml:space="preserve"> --</w:t>
       </w:r>
       <w:proofErr w:type="spellStart"/>
-      <w:proofErr w:type="gramStart"/>
-      <w:r>
-        <w:rPr>
-          <w:lang w:val="en-US"/>
-        </w:rPr>
-        <w:t>spring.profiles</w:t>
-      </w:r>
-      <w:proofErr w:type="gramEnd"/>
-      <w:r>
-        <w:rPr>
-          <w:lang w:val="en-US"/>
-        </w:rPr>
-        <w:t>.active</w:t>
+      <w:r>
+        <w:rPr>
+          <w:lang w:val="en-US"/>
+        </w:rPr>
+        <w:t>spring.profiles.active</w:t>
       </w:r>
       <w:proofErr w:type="spellEnd"/>
       <w:r>
@@ -5004,6 +4978,128 @@
         </w:rPr>
       </w:pPr>
     </w:p>
+    <w:p>
+      <w:pPr>
+        <w:pStyle w:val="NoSpacing"/>
+        <w:rPr>
+          <w:lang w:val="en-US"/>
+        </w:rPr>
+      </w:pPr>
+    </w:p>
+    <w:p>
+      <w:pPr>
+        <w:pStyle w:val="NoSpacing"/>
+        <w:rPr>
+          <w:lang w:val="en-US"/>
+        </w:rPr>
+      </w:pPr>
+    </w:p>
+    <w:p>
+      <w:pPr>
+        <w:pStyle w:val="NoSpacing"/>
+        <w:rPr>
+          <w:lang w:val="en-US"/>
+        </w:rPr>
+      </w:pPr>
+    </w:p>
+    <w:p>
+      <w:pPr>
+        <w:pStyle w:val="NoSpacing"/>
+        <w:rPr>
+          <w:lang w:val="en-US"/>
+        </w:rPr>
+      </w:pPr>
+    </w:p>
+    <w:p>
+      <w:pPr>
+        <w:pStyle w:val="NoSpacing"/>
+        <w:rPr>
+          <w:lang w:val="en-US"/>
+        </w:rPr>
+      </w:pPr>
+    </w:p>
+    <w:p>
+      <w:pPr>
+        <w:pStyle w:val="NoSpacing"/>
+        <w:rPr>
+          <w:lang w:val="en-US"/>
+        </w:rPr>
+      </w:pPr>
+    </w:p>
+    <w:p>
+      <w:pPr>
+        <w:pStyle w:val="NoSpacing"/>
+        <w:rPr>
+          <w:lang w:val="en-US"/>
+        </w:rPr>
+      </w:pPr>
+    </w:p>
+    <w:p>
+      <w:pPr>
+        <w:pStyle w:val="NoSpacing"/>
+        <w:rPr>
+          <w:lang w:val="en-US"/>
+        </w:rPr>
+      </w:pPr>
+    </w:p>
+    <w:p>
+      <w:pPr>
+        <w:pStyle w:val="NoSpacing"/>
+        <w:rPr>
+          <w:lang w:val="en-US"/>
+        </w:rPr>
+      </w:pPr>
+    </w:p>
+    <w:p>
+      <w:pPr>
+        <w:pStyle w:val="NoSpacing"/>
+        <w:rPr>
+          <w:lang w:val="en-US"/>
+        </w:rPr>
+      </w:pPr>
+    </w:p>
+    <w:p>
+      <w:pPr>
+        <w:pStyle w:val="NoSpacing"/>
+        <w:rPr>
+          <w:lang w:val="en-US"/>
+        </w:rPr>
+      </w:pPr>
+    </w:p>
+    <w:p>
+      <w:pPr>
+        <w:pStyle w:val="NoSpacing"/>
+        <w:rPr>
+          <w:lang w:val="en-US"/>
+        </w:rPr>
+      </w:pPr>
+    </w:p>
+    <w:p>
+      <w:pPr>
+        <w:pStyle w:val="NoSpacing"/>
+        <w:rPr>
+          <w:lang w:val="en-US"/>
+        </w:rPr>
+      </w:pPr>
+      <w:r>
+        <w:rPr>
+          <w:lang w:val="en-US"/>
+        </w:rPr>
+        <w:t>*Get profile/en</w:t>
+      </w:r>
+      <w:r>
+        <w:rPr>
+          <w:lang w:val="en-US"/>
+        </w:rPr>
+        <w:t>v</w:t>
+      </w:r>
+      <w:r>
+        <w:rPr>
+          <w:lang w:val="en-US"/>
+        </w:rPr>
+        <w:t xml:space="preserve"> information in code using Environment object</w:t>
+      </w:r>
+    </w:p>
     <w:sectPr>
       <w:pgSz w:w="12240" w:h="15840"/>
       <w:pgMar w:top="1440" w:right="1440" w:bottom="1440" w:left="1440" w:header="708" w:footer="708" w:gutter="0"/>
@@ -5130,6 +5226,118 @@
     </w:lvl>
   </w:abstractNum>
   <w:abstractNum w:abstractNumId="1" w15:restartNumberingAfterBreak="0">
+    <w:nsid w:val="23AB1F4D"/>
+    <w:multiLevelType w:val="hybridMultilevel"/>
+    <w:tmpl w:val="855EE988"/>
+    <w:lvl w:ilvl="0" w:tplc="A1244AB6">
+      <w:numFmt w:val="bullet"/>
+      <w:lvlText w:val=""/>
+      <w:lvlJc w:val="left"/>
+      <w:pPr>
+        <w:ind w:left="720" w:hanging="360"/>
+      </w:pPr>
+      <w:rPr>
+        <w:rFonts w:ascii="Symbol" w:eastAsiaTheme="minorHAnsi" w:hAnsi="Symbol" w:cstheme="minorBidi" w:hint="default"/>
+      </w:rPr>
+    </w:lvl>
+    <w:lvl w:ilvl="1" w:tplc="34090003" w:tentative="1">
+      <w:start w:val="1"/>
+      <w:numFmt w:val="bullet"/>
+      <w:lvlText w:val="o"/>
+      <w:lvlJc w:val="left"/>
+      <w:pPr>
+        <w:ind w:left="1440" w:hanging="360"/>
+      </w:pPr>
+      <w:rPr>
+        <w:rFonts w:ascii="Courier New" w:hAnsi="Courier New" w:cs="Courier New" w:hint="default"/>
+      </w:rPr>
+    </w:lvl>
+    <w:lvl w:ilvl="2" w:tplc="34090005" w:tentative="1">
+      <w:start w:val="1"/>
+      <w:numFmt w:val="bullet"/>
+      <w:lvlText w:val=""/>
+      <w:lvlJc w:val="left"/>
+      <w:pPr>
+        <w:ind w:left="2160" w:hanging="360"/>
+      </w:pPr>
+      <w:rPr>
+        <w:rFonts w:ascii="Wingdings" w:hAnsi="Wingdings" w:hint="default"/>
+      </w:rPr>
+    </w:lvl>
+    <w:lvl w:ilvl="3" w:tplc="34090001" w:tentative="1">
+      <w:start w:val="1"/>
+      <w:numFmt w:val="bullet"/>
+      <w:lvlText w:val=""/>
+      <w:lvlJc w:val="left"/>
+      <w:pPr>
+        <w:ind w:left="2880" w:hanging="360"/>
+      </w:pPr>
+      <w:rPr>
+        <w:rFonts w:ascii="Symbol" w:hAnsi="Symbol" w:hint="default"/>
+      </w:rPr>
+    </w:lvl>
+    <w:lvl w:ilvl="4" w:tplc="34090003" w:tentative="1">
+      <w:start w:val="1"/>
+      <w:numFmt w:val="bullet"/>
+      <w:lvlText w:val="o"/>
+      <w:lvlJc w:val="left"/>
+      <w:pPr>
+        <w:ind w:left="3600" w:hanging="360"/>
+      </w:pPr>
+      <w:rPr>
+        <w:rFonts w:ascii="Courier New" w:hAnsi="Courier New" w:cs="Courier New" w:hint="default"/>
+      </w:rPr>
+    </w:lvl>
+    <w:lvl w:ilvl="5" w:tplc="34090005" w:tentative="1">
+      <w:start w:val="1"/>
+      <w:numFmt w:val="bullet"/>
+      <w:lvlText w:val=""/>
+      <w:lvlJc w:val="left"/>
+      <w:pPr>
+        <w:ind w:left="4320" w:hanging="360"/>
+      </w:pPr>
+      <w:rPr>
+        <w:rFonts w:ascii="Wingdings" w:hAnsi="Wingdings" w:hint="default"/>
+      </w:rPr>
+    </w:lvl>
+    <w:lvl w:ilvl="6" w:tplc="34090001" w:tentative="1">
+      <w:start w:val="1"/>
+      <w:numFmt w:val="bullet"/>
+      <w:lvlText w:val=""/>
+      <w:lvlJc w:val="left"/>
+      <w:pPr>
+        <w:ind w:left="5040" w:hanging="360"/>
+      </w:pPr>
+      <w:rPr>
+        <w:rFonts w:ascii="Symbol" w:hAnsi="Symbol" w:hint="default"/>
+      </w:rPr>
+    </w:lvl>
+    <w:lvl w:ilvl="7" w:tplc="34090003" w:tentative="1">
+      <w:start w:val="1"/>
+      <w:numFmt w:val="bullet"/>
+      <w:lvlText w:val="o"/>
+      <w:lvlJc w:val="left"/>
+      <w:pPr>
+        <w:ind w:left="5760" w:hanging="360"/>
+      </w:pPr>
+      <w:rPr>
+        <w:rFonts w:ascii="Courier New" w:hAnsi="Courier New" w:cs="Courier New" w:hint="default"/>
+      </w:rPr>
+    </w:lvl>
+    <w:lvl w:ilvl="8" w:tplc="34090005" w:tentative="1">
+      <w:start w:val="1"/>
+      <w:numFmt w:val="bullet"/>
+      <w:lvlText w:val=""/>
+      <w:lvlJc w:val="left"/>
+      <w:pPr>
+        <w:ind w:left="6480" w:hanging="360"/>
+      </w:pPr>
+      <w:rPr>
+        <w:rFonts w:ascii="Wingdings" w:hAnsi="Wingdings" w:hint="default"/>
+      </w:rPr>
+    </w:lvl>
+  </w:abstractNum>
+  <w:abstractNum w:abstractNumId="2" w15:restartNumberingAfterBreak="0">
     <w:nsid w:val="4A4A40D4"/>
     <w:multiLevelType w:val="hybridMultilevel"/>
     <w:tmpl w:val="8078EF5C"/>
@@ -5218,7 +5426,7 @@
       </w:pPr>
     </w:lvl>
   </w:abstractNum>
-  <w:abstractNum w:abstractNumId="2" w15:restartNumberingAfterBreak="0">
+  <w:abstractNum w:abstractNumId="3" w15:restartNumberingAfterBreak="0">
     <w:nsid w:val="5EF51CBF"/>
     <w:multiLevelType w:val="hybridMultilevel"/>
     <w:tmpl w:val="B762A466"/>
@@ -5307,7 +5515,7 @@
       </w:pPr>
     </w:lvl>
   </w:abstractNum>
-  <w:abstractNum w:abstractNumId="3" w15:restartNumberingAfterBreak="0">
+  <w:abstractNum w:abstractNumId="4" w15:restartNumberingAfterBreak="0">
     <w:nsid w:val="66BE42DF"/>
     <w:multiLevelType w:val="hybridMultilevel"/>
     <w:tmpl w:val="01904CD2"/>
@@ -5397,16 +5605,19 @@
     </w:lvl>
   </w:abstractNum>
   <w:num w:numId="1">
-    <w:abstractNumId w:val="1"/>
+    <w:abstractNumId w:val="2"/>
   </w:num>
   <w:num w:numId="2">
-    <w:abstractNumId w:val="3"/>
+    <w:abstractNumId w:val="4"/>
   </w:num>
   <w:num w:numId="3">
-    <w:abstractNumId w:val="2"/>
+    <w:abstractNumId w:val="3"/>
   </w:num>
   <w:num w:numId="4">
     <w:abstractNumId w:val="0"/>
+  </w:num>
+  <w:num w:numId="5">
+    <w:abstractNumId w:val="1"/>
   </w:num>
 </w:numbering>
 </file>

</xml_diff>

<commit_message>
Initial Spring boot Config Server
</commit_message>
<xml_diff>
--- a/Specifications.docx
+++ b/Specifications.docx
@@ -551,11 +551,19 @@
           <w:lang w:val="en-US"/>
         </w:rPr>
       </w:pPr>
-      <w:r>
-        <w:rPr>
-          <w:lang w:val="en-US"/>
-        </w:rPr>
-        <w:t>Client Side Service Discovery</w:t>
+      <w:proofErr w:type="gramStart"/>
+      <w:r>
+        <w:rPr>
+          <w:lang w:val="en-US"/>
+        </w:rPr>
+        <w:t>Client Side</w:t>
+      </w:r>
+      <w:proofErr w:type="gramEnd"/>
+      <w:r>
+        <w:rPr>
+          <w:lang w:val="en-US"/>
+        </w:rPr>
+        <w:t xml:space="preserve"> Service Discovery</w:t>
       </w:r>
       <w:r>
         <w:rPr>
@@ -850,11 +858,19 @@
           <w:lang w:val="en-US"/>
         </w:rPr>
       </w:pPr>
-      <w:r>
-        <w:rPr>
-          <w:lang w:val="en-US"/>
-        </w:rPr>
-        <w:t>Server Side Service Discovery</w:t>
+      <w:proofErr w:type="gramStart"/>
+      <w:r>
+        <w:rPr>
+          <w:lang w:val="en-US"/>
+        </w:rPr>
+        <w:t>Server Side</w:t>
+      </w:r>
+      <w:proofErr w:type="gramEnd"/>
+      <w:r>
+        <w:rPr>
+          <w:lang w:val="en-US"/>
+        </w:rPr>
+        <w:t xml:space="preserve"> Service Discovery</w:t>
       </w:r>
     </w:p>
     <w:p>
@@ -4032,6 +4048,7 @@
           <w:shd w:val="clear" w:color="auto" w:fill="FFFFFF"/>
         </w:rPr>
       </w:pPr>
+      <w:proofErr w:type="gramStart"/>
       <w:r>
         <w:rPr>
           <w:rFonts w:ascii="Segoe UI" w:hAnsi="Segoe UI" w:cs="Segoe UI"/>
@@ -4043,6 +4060,7 @@
         <w:t>./</w:t>
       </w:r>
       <w:proofErr w:type="spellStart"/>
+      <w:proofErr w:type="gramEnd"/>
       <w:r>
         <w:rPr>
           <w:rFonts w:ascii="Segoe UI" w:hAnsi="Segoe UI" w:cs="Segoe UI"/>
@@ -4785,11 +4803,19 @@
         <w:t xml:space="preserve"> --</w:t>
       </w:r>
       <w:proofErr w:type="spellStart"/>
-      <w:r>
-        <w:rPr>
-          <w:lang w:val="en-US"/>
-        </w:rPr>
-        <w:t>spring.profiles.active</w:t>
+      <w:proofErr w:type="gramStart"/>
+      <w:r>
+        <w:rPr>
+          <w:lang w:val="en-US"/>
+        </w:rPr>
+        <w:t>spring.profiles</w:t>
+      </w:r>
+      <w:proofErr w:type="gramEnd"/>
+      <w:r>
+        <w:rPr>
+          <w:lang w:val="en-US"/>
+        </w:rPr>
+        <w:t>.active</w:t>
       </w:r>
       <w:proofErr w:type="spellEnd"/>
       <w:r>
@@ -5099,6 +5125,897 @@
         </w:rPr>
         <w:t xml:space="preserve"> information in code using Environment object</w:t>
       </w:r>
+    </w:p>
+    <w:p>
+      <w:pPr>
+        <w:pStyle w:val="NoSpacing"/>
+        <w:rPr>
+          <w:lang w:val="en-US"/>
+        </w:rPr>
+      </w:pPr>
+    </w:p>
+    <w:p>
+      <w:pPr>
+        <w:pStyle w:val="NoSpacing"/>
+        <w:rPr>
+          <w:lang w:val="en-US"/>
+        </w:rPr>
+      </w:pPr>
+    </w:p>
+    <w:p>
+      <w:pPr>
+        <w:pStyle w:val="NoSpacing"/>
+        <w:rPr>
+          <w:lang w:val="en-US"/>
+        </w:rPr>
+      </w:pPr>
+    </w:p>
+    <w:p>
+      <w:pPr>
+        <w:pStyle w:val="NoSpacing"/>
+        <w:rPr>
+          <w:lang w:val="en-US"/>
+        </w:rPr>
+      </w:pPr>
+    </w:p>
+    <w:p>
+      <w:pPr>
+        <w:pStyle w:val="NoSpacing"/>
+        <w:rPr>
+          <w:lang w:val="en-US"/>
+        </w:rPr>
+      </w:pPr>
+    </w:p>
+    <w:p>
+      <w:pPr>
+        <w:pStyle w:val="NoSpacing"/>
+        <w:rPr>
+          <w:lang w:val="en-US"/>
+        </w:rPr>
+      </w:pPr>
+    </w:p>
+    <w:p>
+      <w:pPr>
+        <w:pStyle w:val="NoSpacing"/>
+        <w:rPr>
+          <w:lang w:val="en-US"/>
+        </w:rPr>
+      </w:pPr>
+    </w:p>
+    <w:p>
+      <w:pPr>
+        <w:pStyle w:val="NoSpacing"/>
+        <w:rPr>
+          <w:lang w:val="en-US"/>
+        </w:rPr>
+      </w:pPr>
+    </w:p>
+    <w:p>
+      <w:pPr>
+        <w:pStyle w:val="NoSpacing"/>
+        <w:rPr>
+          <w:lang w:val="en-US"/>
+        </w:rPr>
+      </w:pPr>
+    </w:p>
+    <w:p>
+      <w:pPr>
+        <w:pStyle w:val="NoSpacing"/>
+        <w:rPr>
+          <w:lang w:val="en-US"/>
+        </w:rPr>
+      </w:pPr>
+    </w:p>
+    <w:p>
+      <w:pPr>
+        <w:pStyle w:val="NoSpacing"/>
+        <w:rPr>
+          <w:lang w:val="en-US"/>
+        </w:rPr>
+      </w:pPr>
+    </w:p>
+    <w:p>
+      <w:pPr>
+        <w:pStyle w:val="NoSpacing"/>
+        <w:rPr>
+          <w:lang w:val="en-US"/>
+        </w:rPr>
+      </w:pPr>
+    </w:p>
+    <w:p>
+      <w:pPr>
+        <w:pStyle w:val="NoSpacing"/>
+        <w:rPr>
+          <w:lang w:val="en-US"/>
+        </w:rPr>
+      </w:pPr>
+    </w:p>
+    <w:p>
+      <w:pPr>
+        <w:pStyle w:val="NoSpacing"/>
+        <w:rPr>
+          <w:lang w:val="en-US"/>
+        </w:rPr>
+      </w:pPr>
+    </w:p>
+    <w:p>
+      <w:pPr>
+        <w:pStyle w:val="NoSpacing"/>
+        <w:rPr>
+          <w:lang w:val="en-US"/>
+        </w:rPr>
+      </w:pPr>
+    </w:p>
+    <w:p>
+      <w:pPr>
+        <w:pStyle w:val="NoSpacing"/>
+        <w:rPr>
+          <w:lang w:val="en-US"/>
+        </w:rPr>
+      </w:pPr>
+    </w:p>
+    <w:p>
+      <w:pPr>
+        <w:pStyle w:val="NoSpacing"/>
+        <w:rPr>
+          <w:lang w:val="en-US"/>
+        </w:rPr>
+      </w:pPr>
+    </w:p>
+    <w:p>
+      <w:pPr>
+        <w:pStyle w:val="NoSpacing"/>
+        <w:rPr>
+          <w:lang w:val="en-US"/>
+        </w:rPr>
+      </w:pPr>
+    </w:p>
+    <w:p>
+      <w:pPr>
+        <w:pStyle w:val="NoSpacing"/>
+        <w:rPr>
+          <w:lang w:val="en-US"/>
+        </w:rPr>
+      </w:pPr>
+    </w:p>
+    <w:p>
+      <w:pPr>
+        <w:pStyle w:val="NoSpacing"/>
+        <w:rPr>
+          <w:lang w:val="en-US"/>
+        </w:rPr>
+      </w:pPr>
+    </w:p>
+    <w:p>
+      <w:pPr>
+        <w:pStyle w:val="NoSpacing"/>
+        <w:rPr>
+          <w:lang w:val="en-US"/>
+        </w:rPr>
+      </w:pPr>
+    </w:p>
+    <w:p>
+      <w:pPr>
+        <w:pStyle w:val="NoSpacing"/>
+        <w:rPr>
+          <w:lang w:val="en-US"/>
+        </w:rPr>
+      </w:pPr>
+    </w:p>
+    <w:p>
+      <w:pPr>
+        <w:pStyle w:val="NoSpacing"/>
+        <w:rPr>
+          <w:lang w:val="en-US"/>
+        </w:rPr>
+      </w:pPr>
+    </w:p>
+    <w:p>
+      <w:pPr>
+        <w:pStyle w:val="NoSpacing"/>
+        <w:rPr>
+          <w:lang w:val="en-US"/>
+        </w:rPr>
+      </w:pPr>
+    </w:p>
+    <w:p>
+      <w:pPr>
+        <w:pStyle w:val="NoSpacing"/>
+        <w:rPr>
+          <w:lang w:val="en-US"/>
+        </w:rPr>
+      </w:pPr>
+    </w:p>
+    <w:p>
+      <w:pPr>
+        <w:pStyle w:val="NoSpacing"/>
+        <w:rPr>
+          <w:lang w:val="en-US"/>
+        </w:rPr>
+      </w:pPr>
+    </w:p>
+    <w:p>
+      <w:pPr>
+        <w:pStyle w:val="NoSpacing"/>
+        <w:rPr>
+          <w:lang w:val="en-US"/>
+        </w:rPr>
+      </w:pPr>
+    </w:p>
+    <w:p>
+      <w:pPr>
+        <w:pStyle w:val="NoSpacing"/>
+        <w:rPr>
+          <w:lang w:val="en-US"/>
+        </w:rPr>
+      </w:pPr>
+    </w:p>
+    <w:p>
+      <w:pPr>
+        <w:pStyle w:val="NoSpacing"/>
+        <w:rPr>
+          <w:lang w:val="en-US"/>
+        </w:rPr>
+      </w:pPr>
+    </w:p>
+    <w:p>
+      <w:pPr>
+        <w:pStyle w:val="NoSpacing"/>
+        <w:rPr>
+          <w:lang w:val="en-US"/>
+        </w:rPr>
+      </w:pPr>
+    </w:p>
+    <w:p>
+      <w:pPr>
+        <w:pStyle w:val="NoSpacing"/>
+        <w:rPr>
+          <w:lang w:val="en-US"/>
+        </w:rPr>
+      </w:pPr>
+    </w:p>
+    <w:p>
+      <w:pPr>
+        <w:pStyle w:val="NoSpacing"/>
+        <w:rPr>
+          <w:lang w:val="en-US"/>
+        </w:rPr>
+      </w:pPr>
+    </w:p>
+    <w:p>
+      <w:pPr>
+        <w:pStyle w:val="NoSpacing"/>
+        <w:rPr>
+          <w:b/>
+          <w:bCs/>
+          <w:color w:val="FF0000"/>
+          <w:lang w:val="en-US"/>
+        </w:rPr>
+      </w:pPr>
+      <w:r>
+        <w:rPr>
+          <w:b/>
+          <w:bCs/>
+          <w:color w:val="FF0000"/>
+          <w:lang w:val="en-US"/>
+        </w:rPr>
+        <w:lastRenderedPageBreak/>
+        <w:t>Config Server</w:t>
+      </w:r>
+    </w:p>
+    <w:p>
+      <w:pPr>
+        <w:pStyle w:val="NoSpacing"/>
+        <w:rPr>
+          <w:lang w:val="en-US"/>
+        </w:rPr>
+      </w:pPr>
+      <w:r>
+        <w:rPr>
+          <w:lang w:val="en-US"/>
+        </w:rPr>
+        <w:t>Config as a microservice</w:t>
+      </w:r>
+    </w:p>
+    <w:p>
+      <w:pPr>
+        <w:pStyle w:val="NoSpacing"/>
+        <w:rPr>
+          <w:lang w:val="en-US"/>
+        </w:rPr>
+      </w:pPr>
+      <w:r>
+        <w:rPr>
+          <w:noProof/>
+        </w:rPr>
+        <w:drawing>
+          <wp:anchor distT="0" distB="0" distL="114300" distR="114300" simplePos="0" relativeHeight="251679744" behindDoc="1" locked="0" layoutInCell="1" allowOverlap="1" wp14:anchorId="5152F84C" wp14:editId="3246E31B">
+            <wp:simplePos x="0" y="0"/>
+            <wp:positionH relativeFrom="margin">
+              <wp:posOffset>228600</wp:posOffset>
+            </wp:positionH>
+            <wp:positionV relativeFrom="paragraph">
+              <wp:posOffset>100965</wp:posOffset>
+            </wp:positionV>
+            <wp:extent cx="3352800" cy="2034540"/>
+            <wp:effectExtent l="0" t="0" r="0" b="3810"/>
+            <wp:wrapTight wrapText="bothSides">
+              <wp:wrapPolygon edited="0">
+                <wp:start x="0" y="0"/>
+                <wp:lineTo x="0" y="21438"/>
+                <wp:lineTo x="21477" y="21438"/>
+                <wp:lineTo x="21477" y="0"/>
+                <wp:lineTo x="0" y="0"/>
+              </wp:wrapPolygon>
+            </wp:wrapTight>
+            <wp:docPr id="21" name="Picture 21"/>
+            <wp:cNvGraphicFramePr>
+              <a:graphicFrameLocks xmlns:a="http://schemas.openxmlformats.org/drawingml/2006/main" noChangeAspect="1"/>
+            </wp:cNvGraphicFramePr>
+            <a:graphic xmlns:a="http://schemas.openxmlformats.org/drawingml/2006/main">
+              <a:graphicData uri="http://schemas.openxmlformats.org/drawingml/2006/picture">
+                <pic:pic xmlns:pic="http://schemas.openxmlformats.org/drawingml/2006/picture">
+                  <pic:nvPicPr>
+                    <pic:cNvPr id="1" name=""/>
+                    <pic:cNvPicPr/>
+                  </pic:nvPicPr>
+                  <pic:blipFill>
+                    <a:blip r:embed="rId35">
+                      <a:extLst>
+                        <a:ext uri="{28A0092B-C50C-407E-A947-70E740481C1C}">
+                          <a14:useLocalDpi xmlns:a14="http://schemas.microsoft.com/office/drawing/2010/main" val="0"/>
+                        </a:ext>
+                      </a:extLst>
+                    </a:blip>
+                    <a:stretch>
+                      <a:fillRect/>
+                    </a:stretch>
+                  </pic:blipFill>
+                  <pic:spPr>
+                    <a:xfrm>
+                      <a:off x="0" y="0"/>
+                      <a:ext cx="3352800" cy="2034540"/>
+                    </a:xfrm>
+                    <a:prstGeom prst="rect">
+                      <a:avLst/>
+                    </a:prstGeom>
+                  </pic:spPr>
+                </pic:pic>
+              </a:graphicData>
+            </a:graphic>
+            <wp14:sizeRelH relativeFrom="page">
+              <wp14:pctWidth>0</wp14:pctWidth>
+            </wp14:sizeRelH>
+            <wp14:sizeRelV relativeFrom="page">
+              <wp14:pctHeight>0</wp14:pctHeight>
+            </wp14:sizeRelV>
+          </wp:anchor>
+        </w:drawing>
+      </w:r>
+    </w:p>
+    <w:p>
+      <w:pPr>
+        <w:pStyle w:val="NoSpacing"/>
+        <w:rPr>
+          <w:lang w:val="en-US"/>
+        </w:rPr>
+      </w:pPr>
+    </w:p>
+    <w:p>
+      <w:pPr>
+        <w:pStyle w:val="NoSpacing"/>
+        <w:rPr>
+          <w:lang w:val="en-US"/>
+        </w:rPr>
+      </w:pPr>
+    </w:p>
+    <w:p>
+      <w:pPr>
+        <w:pStyle w:val="NoSpacing"/>
+        <w:rPr>
+          <w:lang w:val="en-US"/>
+        </w:rPr>
+      </w:pPr>
+    </w:p>
+    <w:p>
+      <w:pPr>
+        <w:pStyle w:val="NoSpacing"/>
+        <w:rPr>
+          <w:lang w:val="en-US"/>
+        </w:rPr>
+      </w:pPr>
+    </w:p>
+    <w:p>
+      <w:pPr>
+        <w:pStyle w:val="NoSpacing"/>
+        <w:rPr>
+          <w:lang w:val="en-US"/>
+        </w:rPr>
+      </w:pPr>
+    </w:p>
+    <w:p>
+      <w:pPr>
+        <w:pStyle w:val="NoSpacing"/>
+        <w:rPr>
+          <w:lang w:val="en-US"/>
+        </w:rPr>
+      </w:pPr>
+    </w:p>
+    <w:p>
+      <w:pPr>
+        <w:pStyle w:val="NoSpacing"/>
+        <w:rPr>
+          <w:lang w:val="en-US"/>
+        </w:rPr>
+      </w:pPr>
+    </w:p>
+    <w:p>
+      <w:pPr>
+        <w:pStyle w:val="NoSpacing"/>
+        <w:rPr>
+          <w:lang w:val="en-US"/>
+        </w:rPr>
+      </w:pPr>
+    </w:p>
+    <w:p>
+      <w:pPr>
+        <w:pStyle w:val="NoSpacing"/>
+        <w:rPr>
+          <w:lang w:val="en-US"/>
+        </w:rPr>
+      </w:pPr>
+    </w:p>
+    <w:p>
+      <w:pPr>
+        <w:pStyle w:val="NoSpacing"/>
+        <w:rPr>
+          <w:lang w:val="en-US"/>
+        </w:rPr>
+      </w:pPr>
+    </w:p>
+    <w:p>
+      <w:pPr>
+        <w:pStyle w:val="NoSpacing"/>
+        <w:rPr>
+          <w:lang w:val="en-US"/>
+        </w:rPr>
+      </w:pPr>
+    </w:p>
+    <w:p>
+      <w:pPr>
+        <w:pStyle w:val="NoSpacing"/>
+        <w:rPr>
+          <w:lang w:val="en-US"/>
+        </w:rPr>
+      </w:pPr>
+      <w:r>
+        <w:rPr>
+          <w:noProof/>
+        </w:rPr>
+        <w:drawing>
+          <wp:anchor distT="0" distB="0" distL="114300" distR="114300" simplePos="0" relativeHeight="251680768" behindDoc="1" locked="0" layoutInCell="1" allowOverlap="1" wp14:anchorId="5A459C16" wp14:editId="10816642">
+            <wp:simplePos x="0" y="0"/>
+            <wp:positionH relativeFrom="margin">
+              <wp:posOffset>106680</wp:posOffset>
+            </wp:positionH>
+            <wp:positionV relativeFrom="paragraph">
+              <wp:posOffset>192405</wp:posOffset>
+            </wp:positionV>
+            <wp:extent cx="5943600" cy="2659380"/>
+            <wp:effectExtent l="0" t="0" r="0" b="7620"/>
+            <wp:wrapTight wrapText="bothSides">
+              <wp:wrapPolygon edited="0">
+                <wp:start x="0" y="0"/>
+                <wp:lineTo x="0" y="21507"/>
+                <wp:lineTo x="21531" y="21507"/>
+                <wp:lineTo x="21531" y="0"/>
+                <wp:lineTo x="0" y="0"/>
+              </wp:wrapPolygon>
+            </wp:wrapTight>
+            <wp:docPr id="22" name="Picture 22"/>
+            <wp:cNvGraphicFramePr>
+              <a:graphicFrameLocks xmlns:a="http://schemas.openxmlformats.org/drawingml/2006/main" noChangeAspect="1"/>
+            </wp:cNvGraphicFramePr>
+            <a:graphic xmlns:a="http://schemas.openxmlformats.org/drawingml/2006/main">
+              <a:graphicData uri="http://schemas.openxmlformats.org/drawingml/2006/picture">
+                <pic:pic xmlns:pic="http://schemas.openxmlformats.org/drawingml/2006/picture">
+                  <pic:nvPicPr>
+                    <pic:cNvPr id="1" name=""/>
+                    <pic:cNvPicPr/>
+                  </pic:nvPicPr>
+                  <pic:blipFill>
+                    <a:blip r:embed="rId36">
+                      <a:extLst>
+                        <a:ext uri="{28A0092B-C50C-407E-A947-70E740481C1C}">
+                          <a14:useLocalDpi xmlns:a14="http://schemas.microsoft.com/office/drawing/2010/main" val="0"/>
+                        </a:ext>
+                      </a:extLst>
+                    </a:blip>
+                    <a:stretch>
+                      <a:fillRect/>
+                    </a:stretch>
+                  </pic:blipFill>
+                  <pic:spPr>
+                    <a:xfrm>
+                      <a:off x="0" y="0"/>
+                      <a:ext cx="5943600" cy="2659380"/>
+                    </a:xfrm>
+                    <a:prstGeom prst="rect">
+                      <a:avLst/>
+                    </a:prstGeom>
+                  </pic:spPr>
+                </pic:pic>
+              </a:graphicData>
+            </a:graphic>
+            <wp14:sizeRelH relativeFrom="page">
+              <wp14:pctWidth>0</wp14:pctWidth>
+            </wp14:sizeRelH>
+            <wp14:sizeRelV relativeFrom="page">
+              <wp14:pctHeight>0</wp14:pctHeight>
+            </wp14:sizeRelV>
+          </wp:anchor>
+        </w:drawing>
+      </w:r>
+    </w:p>
+    <w:p>
+      <w:pPr>
+        <w:pStyle w:val="NoSpacing"/>
+        <w:rPr>
+          <w:lang w:val="en-US"/>
+        </w:rPr>
+      </w:pPr>
+    </w:p>
+    <w:p>
+      <w:pPr>
+        <w:pStyle w:val="NoSpacing"/>
+        <w:rPr>
+          <w:lang w:val="en-US"/>
+        </w:rPr>
+      </w:pPr>
+    </w:p>
+    <w:p>
+      <w:pPr>
+        <w:pStyle w:val="NoSpacing"/>
+        <w:rPr>
+          <w:lang w:val="en-US"/>
+        </w:rPr>
+      </w:pPr>
+    </w:p>
+    <w:p>
+      <w:pPr>
+        <w:pStyle w:val="NoSpacing"/>
+        <w:rPr>
+          <w:lang w:val="en-US"/>
+        </w:rPr>
+      </w:pPr>
+    </w:p>
+    <w:p>
+      <w:pPr>
+        <w:pStyle w:val="NoSpacing"/>
+        <w:rPr>
+          <w:lang w:val="en-US"/>
+        </w:rPr>
+      </w:pPr>
+    </w:p>
+    <w:p>
+      <w:pPr>
+        <w:pStyle w:val="NoSpacing"/>
+        <w:rPr>
+          <w:lang w:val="en-US"/>
+        </w:rPr>
+      </w:pPr>
+    </w:p>
+    <w:p>
+      <w:pPr>
+        <w:pStyle w:val="NoSpacing"/>
+        <w:rPr>
+          <w:lang w:val="en-US"/>
+        </w:rPr>
+      </w:pPr>
+    </w:p>
+    <w:p>
+      <w:pPr>
+        <w:pStyle w:val="NoSpacing"/>
+        <w:rPr>
+          <w:lang w:val="en-US"/>
+        </w:rPr>
+      </w:pPr>
+    </w:p>
+    <w:p>
+      <w:pPr>
+        <w:pStyle w:val="NoSpacing"/>
+        <w:rPr>
+          <w:lang w:val="en-US"/>
+        </w:rPr>
+      </w:pPr>
+    </w:p>
+    <w:p>
+      <w:pPr>
+        <w:pStyle w:val="NoSpacing"/>
+        <w:rPr>
+          <w:lang w:val="en-US"/>
+        </w:rPr>
+      </w:pPr>
+    </w:p>
+    <w:p>
+      <w:pPr>
+        <w:pStyle w:val="NoSpacing"/>
+        <w:rPr>
+          <w:lang w:val="en-US"/>
+        </w:rPr>
+      </w:pPr>
+    </w:p>
+    <w:p>
+      <w:pPr>
+        <w:pStyle w:val="NoSpacing"/>
+        <w:rPr>
+          <w:lang w:val="en-US"/>
+        </w:rPr>
+      </w:pPr>
+    </w:p>
+    <w:p>
+      <w:pPr>
+        <w:pStyle w:val="NoSpacing"/>
+        <w:rPr>
+          <w:lang w:val="en-US"/>
+        </w:rPr>
+      </w:pPr>
+    </w:p>
+    <w:p>
+      <w:pPr>
+        <w:pStyle w:val="NoSpacing"/>
+        <w:rPr>
+          <w:lang w:val="en-US"/>
+        </w:rPr>
+      </w:pPr>
+    </w:p>
+    <w:p>
+      <w:pPr>
+        <w:pStyle w:val="NoSpacing"/>
+        <w:rPr>
+          <w:lang w:val="en-US"/>
+        </w:rPr>
+      </w:pPr>
+    </w:p>
+    <w:p>
+      <w:pPr>
+        <w:pStyle w:val="NoSpacing"/>
+        <w:rPr>
+          <w:lang w:val="en-US"/>
+        </w:rPr>
+      </w:pPr>
+    </w:p>
+    <w:p>
+      <w:pPr>
+        <w:pStyle w:val="NoSpacing"/>
+        <w:rPr>
+          <w:lang w:val="en-US"/>
+        </w:rPr>
+      </w:pPr>
+    </w:p>
+    <w:p>
+      <w:pPr>
+        <w:pStyle w:val="NoSpacing"/>
+        <w:rPr>
+          <w:lang w:val="en-US"/>
+        </w:rPr>
+      </w:pPr>
+    </w:p>
+    <w:p>
+      <w:pPr>
+        <w:pStyle w:val="NoSpacing"/>
+        <w:rPr>
+          <w:lang w:val="en-US"/>
+        </w:rPr>
+      </w:pPr>
+    </w:p>
+    <w:p>
+      <w:pPr>
+        <w:pStyle w:val="NoSpacing"/>
+        <w:rPr>
+          <w:lang w:val="en-US"/>
+        </w:rPr>
+      </w:pPr>
+    </w:p>
+    <w:p>
+      <w:pPr>
+        <w:pStyle w:val="NoSpacing"/>
+        <w:rPr>
+          <w:lang w:val="en-US"/>
+        </w:rPr>
+      </w:pPr>
+    </w:p>
+    <w:p>
+      <w:pPr>
+        <w:pStyle w:val="NoSpacing"/>
+        <w:rPr>
+          <w:lang w:val="en-US"/>
+        </w:rPr>
+      </w:pPr>
+    </w:p>
+    <w:p>
+      <w:pPr>
+        <w:pStyle w:val="NoSpacing"/>
+        <w:rPr>
+          <w:lang w:val="en-US"/>
+        </w:rPr>
+      </w:pPr>
+    </w:p>
+    <w:p>
+      <w:pPr>
+        <w:pStyle w:val="NoSpacing"/>
+        <w:rPr>
+          <w:lang w:val="en-US"/>
+        </w:rPr>
+      </w:pPr>
+    </w:p>
+    <w:p>
+      <w:pPr>
+        <w:pStyle w:val="NoSpacing"/>
+        <w:rPr>
+          <w:lang w:val="en-US"/>
+        </w:rPr>
+      </w:pPr>
+    </w:p>
+    <w:p>
+      <w:pPr>
+        <w:pStyle w:val="NoSpacing"/>
+        <w:rPr>
+          <w:lang w:val="en-US"/>
+        </w:rPr>
+      </w:pPr>
+    </w:p>
+    <w:p>
+      <w:pPr>
+        <w:pStyle w:val="NoSpacing"/>
+        <w:rPr>
+          <w:lang w:val="en-US"/>
+        </w:rPr>
+      </w:pPr>
+    </w:p>
+    <w:p>
+      <w:pPr>
+        <w:pStyle w:val="NoSpacing"/>
+        <w:rPr>
+          <w:lang w:val="en-US"/>
+        </w:rPr>
+      </w:pPr>
+    </w:p>
+    <w:p>
+      <w:pPr>
+        <w:pStyle w:val="NoSpacing"/>
+        <w:rPr>
+          <w:lang w:val="en-US"/>
+        </w:rPr>
+      </w:pPr>
+    </w:p>
+    <w:p>
+      <w:pPr>
+        <w:pStyle w:val="NoSpacing"/>
+        <w:rPr>
+          <w:lang w:val="en-US"/>
+        </w:rPr>
+      </w:pPr>
+    </w:p>
+    <w:p>
+      <w:pPr>
+        <w:pStyle w:val="NoSpacing"/>
+        <w:rPr>
+          <w:lang w:val="en-US"/>
+        </w:rPr>
+      </w:pPr>
+    </w:p>
+    <w:p>
+      <w:pPr>
+        <w:pStyle w:val="NoSpacing"/>
+        <w:rPr>
+          <w:lang w:val="en-US"/>
+        </w:rPr>
+      </w:pPr>
+    </w:p>
+    <w:p>
+      <w:pPr>
+        <w:pStyle w:val="NoSpacing"/>
+        <w:rPr>
+          <w:lang w:val="en-US"/>
+        </w:rPr>
+      </w:pPr>
+    </w:p>
+    <w:p>
+      <w:pPr>
+        <w:pStyle w:val="NoSpacing"/>
+        <w:rPr>
+          <w:lang w:val="en-US"/>
+        </w:rPr>
+      </w:pPr>
+    </w:p>
+    <w:p>
+      <w:pPr>
+        <w:pStyle w:val="NoSpacing"/>
+        <w:rPr>
+          <w:lang w:val="en-US"/>
+        </w:rPr>
+      </w:pPr>
+    </w:p>
+    <w:p>
+      <w:pPr>
+        <w:pStyle w:val="NoSpacing"/>
+        <w:rPr>
+          <w:lang w:val="en-US"/>
+        </w:rPr>
+      </w:pPr>
+    </w:p>
+    <w:p>
+      <w:pPr>
+        <w:pStyle w:val="NoSpacing"/>
+        <w:rPr>
+          <w:lang w:val="en-US"/>
+        </w:rPr>
+      </w:pPr>
+    </w:p>
+    <w:p>
+      <w:pPr>
+        <w:pStyle w:val="NoSpacing"/>
+        <w:rPr>
+          <w:lang w:val="en-US"/>
+        </w:rPr>
+      </w:pPr>
+    </w:p>
+    <w:p>
+      <w:pPr>
+        <w:pStyle w:val="NoSpacing"/>
+        <w:rPr>
+          <w:lang w:val="en-US"/>
+        </w:rPr>
+      </w:pPr>
+    </w:p>
+    <w:p>
+      <w:pPr>
+        <w:pStyle w:val="NoSpacing"/>
+        <w:rPr>
+          <w:lang w:val="en-US"/>
+        </w:rPr>
+      </w:pPr>
+    </w:p>
+    <w:p>
+      <w:pPr>
+        <w:pStyle w:val="NoSpacing"/>
+        <w:rPr>
+          <w:lang w:val="en-US"/>
+        </w:rPr>
+      </w:pPr>
+    </w:p>
+    <w:p>
+      <w:pPr>
+        <w:pStyle w:val="NoSpacing"/>
+        <w:rPr>
+          <w:lang w:val="en-US"/>
+        </w:rPr>
+      </w:pPr>
+    </w:p>
+    <w:p>
+      <w:pPr>
+        <w:pStyle w:val="NoSpacing"/>
+        <w:rPr>
+          <w:lang w:val="en-US"/>
+        </w:rPr>
+      </w:pPr>
+    </w:p>
+    <w:p>
+      <w:pPr>
+        <w:pStyle w:val="NoSpacing"/>
+        <w:rPr>
+          <w:lang w:val="en-US"/>
+        </w:rPr>
+      </w:pPr>
+    </w:p>
+    <w:p>
+      <w:pPr>
+        <w:pStyle w:val="NoSpacing"/>
+        <w:rPr>
+          <w:lang w:val="en-US"/>
+        </w:rPr>
+      </w:pPr>
     </w:p>
     <w:sectPr>
       <w:pgSz w:w="12240" w:h="15840"/>

</xml_diff>

<commit_message>
Config server with local source of profiles
</commit_message>
<xml_diff>
--- a/Specifications.docx
+++ b/Specifications.docx
@@ -5656,6 +5656,196 @@
           </wp:anchor>
         </w:drawing>
       </w:r>
+    </w:p>
+    <w:p>
+      <w:pPr>
+        <w:pStyle w:val="NoSpacing"/>
+        <w:rPr>
+          <w:lang w:val="en-US"/>
+        </w:rPr>
+      </w:pPr>
+    </w:p>
+    <w:p>
+      <w:pPr>
+        <w:pStyle w:val="NoSpacing"/>
+        <w:rPr>
+          <w:lang w:val="en-US"/>
+        </w:rPr>
+      </w:pPr>
+      <w:r>
+        <w:rPr>
+          <w:noProof/>
+        </w:rPr>
+        <w:drawing>
+          <wp:anchor distT="0" distB="0" distL="114300" distR="114300" simplePos="0" relativeHeight="251681792" behindDoc="1" locked="0" layoutInCell="1" allowOverlap="1" wp14:anchorId="63C6338A" wp14:editId="3E9D5A93">
+            <wp:simplePos x="0" y="0"/>
+            <wp:positionH relativeFrom="column">
+              <wp:posOffset>30480</wp:posOffset>
+            </wp:positionH>
+            <wp:positionV relativeFrom="paragraph">
+              <wp:posOffset>226695</wp:posOffset>
+            </wp:positionV>
+            <wp:extent cx="5943600" cy="895350"/>
+            <wp:effectExtent l="0" t="0" r="0" b="0"/>
+            <wp:wrapTight wrapText="bothSides">
+              <wp:wrapPolygon edited="0">
+                <wp:start x="0" y="0"/>
+                <wp:lineTo x="0" y="21140"/>
+                <wp:lineTo x="21531" y="21140"/>
+                <wp:lineTo x="21531" y="0"/>
+                <wp:lineTo x="0" y="0"/>
+              </wp:wrapPolygon>
+            </wp:wrapTight>
+            <wp:docPr id="23" name="Picture 23"/>
+            <wp:cNvGraphicFramePr>
+              <a:graphicFrameLocks xmlns:a="http://schemas.openxmlformats.org/drawingml/2006/main" noChangeAspect="1"/>
+            </wp:cNvGraphicFramePr>
+            <a:graphic xmlns:a="http://schemas.openxmlformats.org/drawingml/2006/main">
+              <a:graphicData uri="http://schemas.openxmlformats.org/drawingml/2006/picture">
+                <pic:pic xmlns:pic="http://schemas.openxmlformats.org/drawingml/2006/picture">
+                  <pic:nvPicPr>
+                    <pic:cNvPr id="1" name=""/>
+                    <pic:cNvPicPr/>
+                  </pic:nvPicPr>
+                  <pic:blipFill>
+                    <a:blip r:embed="rId37">
+                      <a:extLst>
+                        <a:ext uri="{28A0092B-C50C-407E-A947-70E740481C1C}">
+                          <a14:useLocalDpi xmlns:a14="http://schemas.microsoft.com/office/drawing/2010/main" val="0"/>
+                        </a:ext>
+                      </a:extLst>
+                    </a:blip>
+                    <a:stretch>
+                      <a:fillRect/>
+                    </a:stretch>
+                  </pic:blipFill>
+                  <pic:spPr>
+                    <a:xfrm>
+                      <a:off x="0" y="0"/>
+                      <a:ext cx="5943600" cy="895350"/>
+                    </a:xfrm>
+                    <a:prstGeom prst="rect">
+                      <a:avLst/>
+                    </a:prstGeom>
+                  </pic:spPr>
+                </pic:pic>
+              </a:graphicData>
+            </a:graphic>
+            <wp14:sizeRelH relativeFrom="page">
+              <wp14:pctWidth>0</wp14:pctWidth>
+            </wp14:sizeRelH>
+            <wp14:sizeRelV relativeFrom="page">
+              <wp14:pctHeight>0</wp14:pctHeight>
+            </wp14:sizeRelV>
+          </wp:anchor>
+        </w:drawing>
+      </w:r>
+      <w:r>
+        <w:rPr>
+          <w:lang w:val="en-US"/>
+        </w:rPr>
+        <w:t>If git source is local, configure config server:</w:t>
+      </w:r>
+    </w:p>
+    <w:p>
+      <w:pPr>
+        <w:pStyle w:val="NoSpacing"/>
+        <w:rPr>
+          <w:lang w:val="en-US"/>
+        </w:rPr>
+      </w:pPr>
+      <w:r>
+        <w:rPr>
+          <w:lang w:val="en-US"/>
+        </w:rPr>
+        <w:t>Access:</w:t>
+      </w:r>
+    </w:p>
+    <w:p>
+      <w:pPr>
+        <w:pStyle w:val="NoSpacing"/>
+        <w:rPr>
+          <w:lang w:val="en-US"/>
+        </w:rPr>
+      </w:pPr>
+      <w:r>
+        <w:rPr>
+          <w:lang w:val="en-US"/>
+        </w:rPr>
+        <w:t>http://localhost:8888/</w:t>
+      </w:r>
+      <w:r>
+        <w:rPr>
+          <w:lang w:val="en-US"/>
+        </w:rPr>
+        <w:t>&lt;file-name&gt;</w:t>
+      </w:r>
+      <w:r>
+        <w:rPr>
+          <w:lang w:val="en-US"/>
+        </w:rPr>
+        <w:t>/</w:t>
+      </w:r>
+      <w:r>
+        <w:rPr>
+          <w:lang w:val="en-US"/>
+        </w:rPr>
+        <w:t>&lt;profile&gt;</w:t>
+      </w:r>
+    </w:p>
+    <w:p>
+      <w:pPr>
+        <w:pStyle w:val="NoSpacing"/>
+        <w:ind w:firstLine="720"/>
+        <w:rPr>
+          <w:lang w:val="en-US"/>
+        </w:rPr>
+      </w:pPr>
+      <w:r>
+        <w:rPr>
+          <w:lang w:val="en-US"/>
+        </w:rPr>
+        <w:t>Sample:</w:t>
+      </w:r>
+    </w:p>
+    <w:p>
+      <w:pPr>
+        <w:pStyle w:val="NoSpacing"/>
+        <w:ind w:firstLine="720"/>
+        <w:rPr>
+          <w:lang w:val="en-US"/>
+        </w:rPr>
+      </w:pPr>
+      <w:r>
+        <w:rPr>
+          <w:lang w:val="en-US"/>
+        </w:rPr>
+        <w:t>http://localhost:8888/application/default</w:t>
+      </w:r>
+    </w:p>
+    <w:p>
+      <w:pPr>
+        <w:pStyle w:val="NoSpacing"/>
+        <w:rPr>
+          <w:lang w:val="en-US"/>
+        </w:rPr>
+      </w:pPr>
+    </w:p>
+    <w:p>
+      <w:pPr>
+        <w:pStyle w:val="NoSpacing"/>
+        <w:rPr>
+          <w:lang w:val="en-US"/>
+        </w:rPr>
+      </w:pPr>
+    </w:p>
+    <w:p>
+      <w:pPr>
+        <w:pStyle w:val="NoSpacing"/>
+        <w:rPr>
+          <w:lang w:val="en-US"/>
+        </w:rPr>
+      </w:pPr>
     </w:p>
     <w:p>
       <w:pPr>

</xml_diff>

<commit_message>
Fix LOCAL source, add spring.cloud.config.server.git.default-label=main to properties
</commit_message>
<xml_diff>
--- a/Specifications.docx
+++ b/Specifications.docx
@@ -551,19 +551,11 @@
           <w:lang w:val="en-US"/>
         </w:rPr>
       </w:pPr>
-      <w:proofErr w:type="gramStart"/>
-      <w:r>
-        <w:rPr>
-          <w:lang w:val="en-US"/>
-        </w:rPr>
-        <w:t>Client Side</w:t>
-      </w:r>
-      <w:proofErr w:type="gramEnd"/>
-      <w:r>
-        <w:rPr>
-          <w:lang w:val="en-US"/>
-        </w:rPr>
-        <w:t xml:space="preserve"> Service Discovery</w:t>
+      <w:r>
+        <w:rPr>
+          <w:lang w:val="en-US"/>
+        </w:rPr>
+        <w:t>Client Side Service Discovery</w:t>
       </w:r>
       <w:r>
         <w:rPr>
@@ -858,19 +850,11 @@
           <w:lang w:val="en-US"/>
         </w:rPr>
       </w:pPr>
-      <w:proofErr w:type="gramStart"/>
-      <w:r>
-        <w:rPr>
-          <w:lang w:val="en-US"/>
-        </w:rPr>
-        <w:t>Server Side</w:t>
-      </w:r>
-      <w:proofErr w:type="gramEnd"/>
-      <w:r>
-        <w:rPr>
-          <w:lang w:val="en-US"/>
-        </w:rPr>
-        <w:t xml:space="preserve"> Service Discovery</w:t>
+      <w:r>
+        <w:rPr>
+          <w:lang w:val="en-US"/>
+        </w:rPr>
+        <w:t>Server Side Service Discovery</w:t>
       </w:r>
     </w:p>
     <w:p>
@@ -4048,7 +4032,6 @@
           <w:shd w:val="clear" w:color="auto" w:fill="FFFFFF"/>
         </w:rPr>
       </w:pPr>
-      <w:proofErr w:type="gramStart"/>
       <w:r>
         <w:rPr>
           <w:rFonts w:ascii="Segoe UI" w:hAnsi="Segoe UI" w:cs="Segoe UI"/>
@@ -4060,7 +4043,6 @@
         <w:t>./</w:t>
       </w:r>
       <w:proofErr w:type="spellStart"/>
-      <w:proofErr w:type="gramEnd"/>
       <w:r>
         <w:rPr>
           <w:rFonts w:ascii="Segoe UI" w:hAnsi="Segoe UI" w:cs="Segoe UI"/>
@@ -4794,28 +4776,14 @@
         <w:rPr>
           <w:lang w:val="en-US"/>
         </w:rPr>
-        <w:t>001.SNAPSHOT</w:t>
-      </w:r>
-      <w:r>
-        <w:rPr>
-          <w:lang w:val="en-US"/>
-        </w:rPr>
-        <w:t xml:space="preserve"> --</w:t>
+        <w:t>001.SNAPSHOT --</w:t>
       </w:r>
       <w:proofErr w:type="spellStart"/>
-      <w:proofErr w:type="gramStart"/>
-      <w:r>
-        <w:rPr>
-          <w:lang w:val="en-US"/>
-        </w:rPr>
-        <w:t>spring.profiles</w:t>
-      </w:r>
-      <w:proofErr w:type="gramEnd"/>
-      <w:r>
-        <w:rPr>
-          <w:lang w:val="en-US"/>
-        </w:rPr>
-        <w:t>.active</w:t>
+      <w:r>
+        <w:rPr>
+          <w:lang w:val="en-US"/>
+        </w:rPr>
+        <w:t>spring.profiles.active</w:t>
       </w:r>
       <w:proofErr w:type="spellEnd"/>
       <w:r>
@@ -5674,29 +5642,35 @@
       </w:pPr>
       <w:r>
         <w:rPr>
+          <w:lang w:val="en-US"/>
+        </w:rPr>
+        <w:t>If git source is local, configure config serve</w:t>
+      </w:r>
+      <w:r>
+        <w:rPr>
           <w:noProof/>
         </w:rPr>
         <w:drawing>
-          <wp:anchor distT="0" distB="0" distL="114300" distR="114300" simplePos="0" relativeHeight="251681792" behindDoc="1" locked="0" layoutInCell="1" allowOverlap="1" wp14:anchorId="63C6338A" wp14:editId="3E9D5A93">
+          <wp:anchor distT="0" distB="0" distL="114300" distR="114300" simplePos="0" relativeHeight="251681792" behindDoc="1" locked="0" layoutInCell="1" allowOverlap="1" wp14:anchorId="59E8CF93" wp14:editId="0512B4AF">
             <wp:simplePos x="0" y="0"/>
             <wp:positionH relativeFrom="column">
-              <wp:posOffset>30480</wp:posOffset>
+              <wp:posOffset>0</wp:posOffset>
             </wp:positionH>
             <wp:positionV relativeFrom="paragraph">
-              <wp:posOffset>226695</wp:posOffset>
+              <wp:posOffset>173990</wp:posOffset>
             </wp:positionV>
-            <wp:extent cx="5943600" cy="895350"/>
+            <wp:extent cx="5943600" cy="1315085"/>
             <wp:effectExtent l="0" t="0" r="0" b="0"/>
             <wp:wrapTight wrapText="bothSides">
               <wp:wrapPolygon edited="0">
                 <wp:start x="0" y="0"/>
-                <wp:lineTo x="0" y="21140"/>
-                <wp:lineTo x="21531" y="21140"/>
+                <wp:lineTo x="0" y="21277"/>
+                <wp:lineTo x="21531" y="21277"/>
                 <wp:lineTo x="21531" y="0"/>
                 <wp:lineTo x="0" y="0"/>
               </wp:wrapPolygon>
             </wp:wrapTight>
-            <wp:docPr id="23" name="Picture 23"/>
+            <wp:docPr id="24" name="Picture 24"/>
             <wp:cNvGraphicFramePr>
               <a:graphicFrameLocks xmlns:a="http://schemas.openxmlformats.org/drawingml/2006/main" noChangeAspect="1"/>
             </wp:cNvGraphicFramePr>
@@ -5722,7 +5696,7 @@
                   <pic:spPr>
                     <a:xfrm>
                       <a:off x="0" y="0"/>
-                      <a:ext cx="5943600" cy="895350"/>
+                      <a:ext cx="5943600" cy="1315085"/>
                     </a:xfrm>
                     <a:prstGeom prst="rect">
                       <a:avLst/>
@@ -5744,8 +5718,33 @@
         <w:rPr>
           <w:lang w:val="en-US"/>
         </w:rPr>
-        <w:t>If git source is local, configure config server:</w:t>
-      </w:r>
+        <w:t>r:</w:t>
+      </w:r>
+    </w:p>
+    <w:p>
+      <w:pPr>
+        <w:pStyle w:val="NoSpacing"/>
+        <w:rPr>
+          <w:lang w:val="en-US"/>
+        </w:rPr>
+      </w:pPr>
+      <w:hyperlink r:id="rId38" w:history="1">
+        <w:r>
+          <w:rPr>
+            <w:rStyle w:val="Hyperlink"/>
+            <w:lang w:val="en-US"/>
+          </w:rPr>
+          <w:t>https://stackoverflow.com/questions/40024161/spring-config-server-no-such-label-master</w:t>
+        </w:r>
+      </w:hyperlink>
+    </w:p>
+    <w:p>
+      <w:pPr>
+        <w:pStyle w:val="NoSpacing"/>
+        <w:rPr>
+          <w:lang w:val="en-US"/>
+        </w:rPr>
+      </w:pPr>
     </w:p>
     <w:p>
       <w:pPr>

</xml_diff>

<commit_message>
Matching microservice specific profile settings by spring.application.name: spring-boot-config
</commit_message>
<xml_diff>
--- a/Specifications.docx
+++ b/Specifications.docx
@@ -5999,7 +5999,7 @@
           <w:noProof/>
         </w:rPr>
         <w:drawing>
-          <wp:anchor distT="0" distB="0" distL="114300" distR="114300" simplePos="0" relativeHeight="251682816" behindDoc="1" locked="0" layoutInCell="1" allowOverlap="1" wp14:anchorId="6C83B4A2" wp14:editId="174F5FAB">
+          <wp:anchor distT="0" distB="0" distL="114300" distR="114300" simplePos="0" relativeHeight="251682816" behindDoc="1" locked="0" layoutInCell="1" allowOverlap="1" wp14:anchorId="6C83B4A2" wp14:editId="75FC122B">
             <wp:simplePos x="0" y="0"/>
             <wp:positionH relativeFrom="margin">
               <wp:posOffset>114300</wp:posOffset>
@@ -6084,6 +6084,146 @@
           <w:lang w:val="en-US"/>
         </w:rPr>
       </w:pPr>
+      <w:r>
+        <w:rPr>
+          <w:lang w:val="en-US"/>
+        </w:rPr>
+        <w:t>To create microservice specific settings</w:t>
+      </w:r>
+    </w:p>
+    <w:p>
+      <w:pPr>
+        <w:pStyle w:val="NoSpacing"/>
+        <w:numPr>
+          <w:ilvl w:val="0"/>
+          <w:numId w:val="7"/>
+        </w:numPr>
+        <w:rPr>
+          <w:lang w:val="en-US"/>
+        </w:rPr>
+      </w:pPr>
+      <w:r>
+        <w:rPr>
+          <w:lang w:val="en-US"/>
+        </w:rPr>
+        <w:t xml:space="preserve">Config Filename in LOCAL </w:t>
+      </w:r>
+      <w:proofErr w:type="spellStart"/>
+      <w:r>
+        <w:rPr>
+          <w:lang w:val="en-US"/>
+        </w:rPr>
+        <w:t>repositore</w:t>
+      </w:r>
+      <w:proofErr w:type="spellEnd"/>
+      <w:r>
+        <w:rPr>
+          <w:lang w:val="en-US"/>
+        </w:rPr>
+        <w:t xml:space="preserve"> should be the same as the service name</w:t>
+      </w:r>
+    </w:p>
+    <w:p>
+      <w:pPr>
+        <w:pStyle w:val="NoSpacing"/>
+        <w:numPr>
+          <w:ilvl w:val="0"/>
+          <w:numId w:val="7"/>
+        </w:numPr>
+        <w:rPr>
+          <w:lang w:val="en-US"/>
+        </w:rPr>
+      </w:pPr>
+      <w:r>
+        <w:rPr>
+          <w:noProof/>
+        </w:rPr>
+        <w:drawing>
+          <wp:anchor distT="0" distB="0" distL="114300" distR="114300" simplePos="0" relativeHeight="251683840" behindDoc="1" locked="0" layoutInCell="1" allowOverlap="1" wp14:anchorId="2AAF4180" wp14:editId="6F98641E">
+            <wp:simplePos x="0" y="0"/>
+            <wp:positionH relativeFrom="margin">
+              <wp:posOffset>15240</wp:posOffset>
+            </wp:positionH>
+            <wp:positionV relativeFrom="paragraph">
+              <wp:posOffset>333375</wp:posOffset>
+            </wp:positionV>
+            <wp:extent cx="5943600" cy="1645920"/>
+            <wp:effectExtent l="0" t="0" r="0" b="0"/>
+            <wp:wrapTight wrapText="bothSides">
+              <wp:wrapPolygon edited="0">
+                <wp:start x="0" y="0"/>
+                <wp:lineTo x="0" y="21250"/>
+                <wp:lineTo x="21531" y="21250"/>
+                <wp:lineTo x="21531" y="0"/>
+                <wp:lineTo x="0" y="0"/>
+              </wp:wrapPolygon>
+            </wp:wrapTight>
+            <wp:docPr id="27" name="Picture 27"/>
+            <wp:cNvGraphicFramePr>
+              <a:graphicFrameLocks xmlns:a="http://schemas.openxmlformats.org/drawingml/2006/main" noChangeAspect="1"/>
+            </wp:cNvGraphicFramePr>
+            <a:graphic xmlns:a="http://schemas.openxmlformats.org/drawingml/2006/main">
+              <a:graphicData uri="http://schemas.openxmlformats.org/drawingml/2006/picture">
+                <pic:pic xmlns:pic="http://schemas.openxmlformats.org/drawingml/2006/picture">
+                  <pic:nvPicPr>
+                    <pic:cNvPr id="1" name=""/>
+                    <pic:cNvPicPr/>
+                  </pic:nvPicPr>
+                  <pic:blipFill>
+                    <a:blip r:embed="rId43">
+                      <a:extLst>
+                        <a:ext uri="{28A0092B-C50C-407E-A947-70E740481C1C}">
+                          <a14:useLocalDpi xmlns:a14="http://schemas.microsoft.com/office/drawing/2010/main" val="0"/>
+                        </a:ext>
+                      </a:extLst>
+                    </a:blip>
+                    <a:stretch>
+                      <a:fillRect/>
+                    </a:stretch>
+                  </pic:blipFill>
+                  <pic:spPr>
+                    <a:xfrm>
+                      <a:off x="0" y="0"/>
+                      <a:ext cx="5943600" cy="1645920"/>
+                    </a:xfrm>
+                    <a:prstGeom prst="rect">
+                      <a:avLst/>
+                    </a:prstGeom>
+                  </pic:spPr>
+                </pic:pic>
+              </a:graphicData>
+            </a:graphic>
+            <wp14:sizeRelH relativeFrom="page">
+              <wp14:pctWidth>0</wp14:pctWidth>
+            </wp14:sizeRelH>
+            <wp14:sizeRelV relativeFrom="page">
+              <wp14:pctHeight>0</wp14:pctHeight>
+            </wp14:sizeRelV>
+          </wp:anchor>
+        </w:drawing>
+      </w:r>
+      <w:r>
+        <w:rPr>
+          <w:lang w:val="en-US"/>
+        </w:rPr>
+        <w:t>Add service name to microservice/client</w:t>
+      </w:r>
+    </w:p>
+    <w:p>
+      <w:pPr>
+        <w:pStyle w:val="NoSpacing"/>
+        <w:rPr>
+          <w:lang w:val="en-US"/>
+        </w:rPr>
+      </w:pPr>
+    </w:p>
+    <w:p>
+      <w:pPr>
+        <w:pStyle w:val="NoSpacing"/>
+        <w:rPr>
+          <w:lang w:val="en-US"/>
+        </w:rPr>
+      </w:pPr>
     </w:p>
     <w:p>
       <w:pPr>
@@ -7085,6 +7225,95 @@
       </w:pPr>
     </w:lvl>
   </w:abstractNum>
+  <w:abstractNum w:abstractNumId="6" w15:restartNumberingAfterBreak="0">
+    <w:nsid w:val="69D0256F"/>
+    <w:multiLevelType w:val="hybridMultilevel"/>
+    <w:tmpl w:val="1198505E"/>
+    <w:lvl w:ilvl="0" w:tplc="3409000F">
+      <w:start w:val="1"/>
+      <w:numFmt w:val="decimal"/>
+      <w:lvlText w:val="%1."/>
+      <w:lvlJc w:val="left"/>
+      <w:pPr>
+        <w:ind w:left="720" w:hanging="360"/>
+      </w:pPr>
+      <w:rPr>
+        <w:rFonts w:hint="default"/>
+      </w:rPr>
+    </w:lvl>
+    <w:lvl w:ilvl="1" w:tplc="34090019" w:tentative="1">
+      <w:start w:val="1"/>
+      <w:numFmt w:val="lowerLetter"/>
+      <w:lvlText w:val="%2."/>
+      <w:lvlJc w:val="left"/>
+      <w:pPr>
+        <w:ind w:left="1440" w:hanging="360"/>
+      </w:pPr>
+    </w:lvl>
+    <w:lvl w:ilvl="2" w:tplc="3409001B" w:tentative="1">
+      <w:start w:val="1"/>
+      <w:numFmt w:val="lowerRoman"/>
+      <w:lvlText w:val="%3."/>
+      <w:lvlJc w:val="right"/>
+      <w:pPr>
+        <w:ind w:left="2160" w:hanging="180"/>
+      </w:pPr>
+    </w:lvl>
+    <w:lvl w:ilvl="3" w:tplc="3409000F" w:tentative="1">
+      <w:start w:val="1"/>
+      <w:numFmt w:val="decimal"/>
+      <w:lvlText w:val="%4."/>
+      <w:lvlJc w:val="left"/>
+      <w:pPr>
+        <w:ind w:left="2880" w:hanging="360"/>
+      </w:pPr>
+    </w:lvl>
+    <w:lvl w:ilvl="4" w:tplc="34090019" w:tentative="1">
+      <w:start w:val="1"/>
+      <w:numFmt w:val="lowerLetter"/>
+      <w:lvlText w:val="%5."/>
+      <w:lvlJc w:val="left"/>
+      <w:pPr>
+        <w:ind w:left="3600" w:hanging="360"/>
+      </w:pPr>
+    </w:lvl>
+    <w:lvl w:ilvl="5" w:tplc="3409001B" w:tentative="1">
+      <w:start w:val="1"/>
+      <w:numFmt w:val="lowerRoman"/>
+      <w:lvlText w:val="%6."/>
+      <w:lvlJc w:val="right"/>
+      <w:pPr>
+        <w:ind w:left="4320" w:hanging="180"/>
+      </w:pPr>
+    </w:lvl>
+    <w:lvl w:ilvl="6" w:tplc="3409000F" w:tentative="1">
+      <w:start w:val="1"/>
+      <w:numFmt w:val="decimal"/>
+      <w:lvlText w:val="%7."/>
+      <w:lvlJc w:val="left"/>
+      <w:pPr>
+        <w:ind w:left="5040" w:hanging="360"/>
+      </w:pPr>
+    </w:lvl>
+    <w:lvl w:ilvl="7" w:tplc="34090019" w:tentative="1">
+      <w:start w:val="1"/>
+      <w:numFmt w:val="lowerLetter"/>
+      <w:lvlText w:val="%8."/>
+      <w:lvlJc w:val="left"/>
+      <w:pPr>
+        <w:ind w:left="5760" w:hanging="360"/>
+      </w:pPr>
+    </w:lvl>
+    <w:lvl w:ilvl="8" w:tplc="3409001B" w:tentative="1">
+      <w:start w:val="1"/>
+      <w:numFmt w:val="lowerRoman"/>
+      <w:lvlText w:val="%9."/>
+      <w:lvlJc w:val="right"/>
+      <w:pPr>
+        <w:ind w:left="6480" w:hanging="180"/>
+      </w:pPr>
+    </w:lvl>
+  </w:abstractNum>
   <w:num w:numId="1">
     <w:abstractNumId w:val="3"/>
   </w:num>
@@ -7102,6 +7331,9 @@
   </w:num>
   <w:num w:numId="6">
     <w:abstractNumId w:val="1"/>
+  </w:num>
+  <w:num w:numId="7">
+    <w:abstractNumId w:val="6"/>
   </w:num>
 </w:numbering>
 </file>

</xml_diff>

<commit_message>
Matching microservice specific profile settings by spring.application.name: spring-boot-config notes
</commit_message>
<xml_diff>
--- a/Specifications.docx
+++ b/Specifications.docx
@@ -452,19 +452,11 @@
           <w:lang w:val="en-US"/>
         </w:rPr>
       </w:pPr>
-      <w:proofErr w:type="spellStart"/>
-      <w:r>
-        <w:rPr>
-          <w:lang w:val="en-US"/>
-        </w:rPr>
-        <w:t>Youtube</w:t>
-      </w:r>
-      <w:proofErr w:type="spellEnd"/>
-      <w:r>
-        <w:rPr>
-          <w:lang w:val="en-US"/>
-        </w:rPr>
-        <w:t xml:space="preserve"> Tutorial:</w:t>
+      <w:r>
+        <w:rPr>
+          <w:lang w:val="en-US"/>
+        </w:rPr>
+        <w:t>Youtube Tutorial:</w:t>
       </w:r>
     </w:p>
     <w:p>
@@ -551,19 +543,11 @@
           <w:lang w:val="en-US"/>
         </w:rPr>
       </w:pPr>
-      <w:proofErr w:type="gramStart"/>
-      <w:r>
-        <w:rPr>
-          <w:lang w:val="en-US"/>
-        </w:rPr>
-        <w:t>Client Side</w:t>
-      </w:r>
-      <w:proofErr w:type="gramEnd"/>
-      <w:r>
-        <w:rPr>
-          <w:lang w:val="en-US"/>
-        </w:rPr>
-        <w:t xml:space="preserve"> Service Discovery</w:t>
+      <w:r>
+        <w:rPr>
+          <w:lang w:val="en-US"/>
+        </w:rPr>
+        <w:t>Client Side Service Discovery</w:t>
       </w:r>
       <w:r>
         <w:rPr>
@@ -858,19 +842,11 @@
           <w:lang w:val="en-US"/>
         </w:rPr>
       </w:pPr>
-      <w:proofErr w:type="gramStart"/>
-      <w:r>
-        <w:rPr>
-          <w:lang w:val="en-US"/>
-        </w:rPr>
-        <w:t>Server Side</w:t>
-      </w:r>
-      <w:proofErr w:type="gramEnd"/>
-      <w:r>
-        <w:rPr>
-          <w:lang w:val="en-US"/>
-        </w:rPr>
-        <w:t xml:space="preserve"> Service Discovery</w:t>
+      <w:r>
+        <w:rPr>
+          <w:lang w:val="en-US"/>
+        </w:rPr>
+        <w:t>Server Side Service Discovery</w:t>
       </w:r>
     </w:p>
     <w:p>
@@ -1516,21 +1492,7 @@
         <w:rPr>
           <w:lang w:val="en-US"/>
         </w:rPr>
-        <w:t xml:space="preserve">Fix it by adding </w:t>
-      </w:r>
-      <w:proofErr w:type="spellStart"/>
-      <w:r>
-        <w:rPr>
-          <w:lang w:val="en-US"/>
-        </w:rPr>
-        <w:t>jaxb</w:t>
-      </w:r>
-      <w:proofErr w:type="spellEnd"/>
-      <w:r>
-        <w:rPr>
-          <w:lang w:val="en-US"/>
-        </w:rPr>
-        <w:t xml:space="preserve"> dependency on pom file: </w:t>
+        <w:t xml:space="preserve">Fix it by adding jaxb dependency on pom file: </w:t>
       </w:r>
       <w:hyperlink r:id="rId14" w:history="1">
         <w:r>
@@ -1885,25 +1847,7 @@
           <w:bCs/>
           <w:lang w:val="en-US"/>
         </w:rPr>
-        <w:t xml:space="preserve"> External API (</w:t>
-      </w:r>
-      <w:proofErr w:type="spellStart"/>
-      <w:r>
-        <w:rPr>
-          <w:b/>
-          <w:bCs/>
-          <w:lang w:val="en-US"/>
-        </w:rPr>
-        <w:t>movieDB</w:t>
-      </w:r>
-      <w:proofErr w:type="spellEnd"/>
-      <w:r>
-        <w:rPr>
-          <w:b/>
-          <w:bCs/>
-          <w:lang w:val="en-US"/>
-        </w:rPr>
-        <w:t xml:space="preserve">) </w:t>
+        <w:t xml:space="preserve"> External API (movieDB) </w:t>
       </w:r>
     </w:p>
     <w:p>
@@ -3058,7 +3002,6 @@
           <w:lang w:val="en-US"/>
         </w:rPr>
       </w:pPr>
-      <w:proofErr w:type="spellStart"/>
       <w:r>
         <w:rPr>
           <w:b/>
@@ -3066,16 +3009,7 @@
           <w:lang w:val="en-US"/>
         </w:rPr>
         <w:lastRenderedPageBreak/>
-        <w:t>Hystrix</w:t>
-      </w:r>
-      <w:proofErr w:type="spellEnd"/>
-      <w:r>
-        <w:rPr>
-          <w:b/>
-          <w:bCs/>
-          <w:lang w:val="en-US"/>
-        </w:rPr>
-        <w:t xml:space="preserve"> from Netflix</w:t>
+        <w:t>Hystrix from Netflix</w:t>
       </w:r>
     </w:p>
     <w:p>
@@ -3129,19 +3063,11 @@
           <w:lang w:val="en-US"/>
         </w:rPr>
       </w:pPr>
-      <w:proofErr w:type="spellStart"/>
-      <w:r>
-        <w:rPr>
-          <w:lang w:val="en-US"/>
-        </w:rPr>
-        <w:t>Hystrix</w:t>
-      </w:r>
-      <w:proofErr w:type="spellEnd"/>
-      <w:r>
-        <w:rPr>
-          <w:lang w:val="en-US"/>
-        </w:rPr>
-        <w:t xml:space="preserve"> fallback method not found</w:t>
+      <w:r>
+        <w:rPr>
+          <w:lang w:val="en-US"/>
+        </w:rPr>
+        <w:t>Hystrix fallback method not found</w:t>
       </w:r>
     </w:p>
     <w:p>
@@ -3159,21 +3085,7 @@
         <w:rPr>
           <w:lang w:val="en-US"/>
         </w:rPr>
-        <w:t xml:space="preserve">When you define a fallback method with that annotation the fallback method must match the same parameters of the method where you define the </w:t>
-      </w:r>
-      <w:proofErr w:type="spellStart"/>
-      <w:r>
-        <w:rPr>
-          <w:lang w:val="en-US"/>
-        </w:rPr>
-        <w:t>Hystrix</w:t>
-      </w:r>
-      <w:proofErr w:type="spellEnd"/>
-      <w:r>
-        <w:rPr>
-          <w:lang w:val="en-US"/>
-        </w:rPr>
-        <w:t xml:space="preserve"> Command.</w:t>
+        <w:t>When you define a fallback method with that annotation the fallback method must match the same parameters of the method where you define the Hystrix Command.</w:t>
       </w:r>
     </w:p>
     <w:p>
@@ -4048,7 +3960,6 @@
           <w:shd w:val="clear" w:color="auto" w:fill="FFFFFF"/>
         </w:rPr>
       </w:pPr>
-      <w:proofErr w:type="gramStart"/>
       <w:r>
         <w:rPr>
           <w:rFonts w:ascii="Segoe UI" w:hAnsi="Segoe UI" w:cs="Segoe UI"/>
@@ -4059,8 +3970,6 @@
         </w:rPr>
         <w:t>./</w:t>
       </w:r>
-      <w:proofErr w:type="spellStart"/>
-      <w:proofErr w:type="gramEnd"/>
       <w:r>
         <w:rPr>
           <w:rFonts w:ascii="Segoe UI" w:hAnsi="Segoe UI" w:cs="Segoe UI"/>
@@ -4081,7 +3990,6 @@
         </w:rPr>
         <w:t>w</w:t>
       </w:r>
-      <w:proofErr w:type="spellEnd"/>
       <w:r>
         <w:rPr>
           <w:rFonts w:ascii="Segoe UI" w:hAnsi="Segoe UI" w:cs="Segoe UI"/>
@@ -4090,20 +3998,8 @@
           <w:szCs w:val="20"/>
           <w:shd w:val="clear" w:color="auto" w:fill="FFFFFF"/>
         </w:rPr>
-        <w:t xml:space="preserve"> clean package </w:t>
-      </w:r>
-      <w:proofErr w:type="spellStart"/>
-      <w:r>
-        <w:rPr>
-          <w:rFonts w:ascii="Segoe UI" w:hAnsi="Segoe UI" w:cs="Segoe UI"/>
-          <w:color w:val="232629"/>
-          <w:sz w:val="20"/>
-          <w:szCs w:val="20"/>
-          <w:shd w:val="clear" w:color="auto" w:fill="FFFFFF"/>
-        </w:rPr>
-        <w:t>spring-boot:repackage</w:t>
-      </w:r>
-      <w:proofErr w:type="spellEnd"/>
+        <w:t xml:space="preserve"> clean package spring-boot:repackage</w:t>
+      </w:r>
     </w:p>
     <w:p>
       <w:pPr>
@@ -4794,29 +4690,7 @@
         <w:rPr>
           <w:lang w:val="en-US"/>
         </w:rPr>
-        <w:t>001.SNAPSHOT --</w:t>
-      </w:r>
-      <w:proofErr w:type="spellStart"/>
-      <w:proofErr w:type="gramStart"/>
-      <w:r>
-        <w:rPr>
-          <w:lang w:val="en-US"/>
-        </w:rPr>
-        <w:t>spring.profiles</w:t>
-      </w:r>
-      <w:proofErr w:type="gramEnd"/>
-      <w:r>
-        <w:rPr>
-          <w:lang w:val="en-US"/>
-        </w:rPr>
-        <w:t>.active</w:t>
-      </w:r>
-      <w:proofErr w:type="spellEnd"/>
-      <w:r>
-        <w:rPr>
-          <w:lang w:val="en-US"/>
-        </w:rPr>
-        <w:t>=test</w:t>
+        <w:t>001.SNAPSHOT --spring.profiles.active=test</w:t>
       </w:r>
     </w:p>
     <w:p>
@@ -6106,22 +5980,92 @@
         <w:rPr>
           <w:lang w:val="en-US"/>
         </w:rPr>
-        <w:t xml:space="preserve">Config Filename in LOCAL </w:t>
-      </w:r>
-      <w:proofErr w:type="spellStart"/>
-      <w:r>
-        <w:rPr>
-          <w:lang w:val="en-US"/>
-        </w:rPr>
-        <w:t>repositore</w:t>
-      </w:r>
-      <w:proofErr w:type="spellEnd"/>
+        <w:t>Config Filename in LOCAL repositor</w:t>
+      </w:r>
+      <w:r>
+        <w:rPr>
+          <w:lang w:val="en-US"/>
+        </w:rPr>
+        <w:t>y/git repo</w:t>
+      </w:r>
       <w:r>
         <w:rPr>
           <w:lang w:val="en-US"/>
         </w:rPr>
         <w:t xml:space="preserve"> should be the same as the service name</w:t>
       </w:r>
+    </w:p>
+    <w:p>
+      <w:pPr>
+        <w:pStyle w:val="NoSpacing"/>
+        <w:rPr>
+          <w:lang w:val="en-US"/>
+        </w:rPr>
+      </w:pPr>
+    </w:p>
+    <w:p>
+      <w:pPr>
+        <w:pStyle w:val="NoSpacing"/>
+        <w:rPr>
+          <w:lang w:val="en-US"/>
+        </w:rPr>
+      </w:pPr>
+      <w:r>
+        <w:rPr>
+          <w:noProof/>
+        </w:rPr>
+        <w:drawing>
+          <wp:inline distT="0" distB="0" distL="0" distR="0" wp14:anchorId="049EB44C" wp14:editId="00692CF8">
+            <wp:extent cx="5943600" cy="1506220"/>
+            <wp:effectExtent l="0" t="0" r="0" b="0"/>
+            <wp:docPr id="28" name="Picture 28"/>
+            <wp:cNvGraphicFramePr>
+              <a:graphicFrameLocks xmlns:a="http://schemas.openxmlformats.org/drawingml/2006/main" noChangeAspect="1"/>
+            </wp:cNvGraphicFramePr>
+            <a:graphic xmlns:a="http://schemas.openxmlformats.org/drawingml/2006/main">
+              <a:graphicData uri="http://schemas.openxmlformats.org/drawingml/2006/picture">
+                <pic:pic xmlns:pic="http://schemas.openxmlformats.org/drawingml/2006/picture">
+                  <pic:nvPicPr>
+                    <pic:cNvPr id="1" name=""/>
+                    <pic:cNvPicPr/>
+                  </pic:nvPicPr>
+                  <pic:blipFill>
+                    <a:blip r:embed="rId43"/>
+                    <a:stretch>
+                      <a:fillRect/>
+                    </a:stretch>
+                  </pic:blipFill>
+                  <pic:spPr>
+                    <a:xfrm>
+                      <a:off x="0" y="0"/>
+                      <a:ext cx="5943600" cy="1506220"/>
+                    </a:xfrm>
+                    <a:prstGeom prst="rect">
+                      <a:avLst/>
+                    </a:prstGeom>
+                  </pic:spPr>
+                </pic:pic>
+              </a:graphicData>
+            </a:graphic>
+          </wp:inline>
+        </w:drawing>
+      </w:r>
+    </w:p>
+    <w:p>
+      <w:pPr>
+        <w:pStyle w:val="NoSpacing"/>
+        <w:rPr>
+          <w:lang w:val="en-US"/>
+        </w:rPr>
+      </w:pPr>
+    </w:p>
+    <w:p>
+      <w:pPr>
+        <w:pStyle w:val="NoSpacing"/>
+        <w:rPr>
+          <w:lang w:val="en-US"/>
+        </w:rPr>
+      </w:pPr>
     </w:p>
     <w:p>
       <w:pPr>
@@ -6138,6 +6082,7 @@
         <w:rPr>
           <w:noProof/>
         </w:rPr>
+        <w:lastRenderedPageBreak/>
         <w:drawing>
           <wp:anchor distT="0" distB="0" distL="114300" distR="114300" simplePos="0" relativeHeight="251683840" behindDoc="1" locked="0" layoutInCell="1" allowOverlap="1" wp14:anchorId="2AAF4180" wp14:editId="6F98641E">
             <wp:simplePos x="0" y="0"/>
@@ -6170,7 +6115,7 @@
                     <pic:cNvPicPr/>
                   </pic:nvPicPr>
                   <pic:blipFill>
-                    <a:blip r:embed="rId43">
+                    <a:blip r:embed="rId44">
                       <a:extLst>
                         <a:ext uri="{28A0092B-C50C-407E-A947-70E740481C1C}">
                           <a14:useLocalDpi xmlns:a14="http://schemas.microsoft.com/office/drawing/2010/main" val="0"/>

</xml_diff>

<commit_message>
Auto refresh config properties at runtime
</commit_message>
<xml_diff>
--- a/Specifications.docx
+++ b/Specifications.docx
@@ -5818,14 +5818,20 @@
       <w:pPr>
         <w:pStyle w:val="NoSpacing"/>
         <w:rPr>
-          <w:lang w:val="en-US"/>
-        </w:rPr>
-      </w:pPr>
-      <w:r>
-        <w:rPr>
-          <w:lang w:val="en-US"/>
-        </w:rPr>
-        <w:t>*Spring Cloud Config Client</w:t>
+          <w:b/>
+          <w:bCs/>
+          <w:color w:val="FF0000"/>
+          <w:lang w:val="en-US"/>
+        </w:rPr>
+      </w:pPr>
+      <w:r>
+        <w:rPr>
+          <w:b/>
+          <w:bCs/>
+          <w:color w:val="FF0000"/>
+          <w:lang w:val="en-US"/>
+        </w:rPr>
+        <w:t>Spring Cloud Config Client</w:t>
       </w:r>
     </w:p>
     <w:p>
@@ -6182,9 +6188,216 @@
       <w:pPr>
         <w:pStyle w:val="NoSpacing"/>
         <w:rPr>
-          <w:lang w:val="en-US"/>
-        </w:rPr>
-      </w:pPr>
+          <w:b/>
+          <w:bCs/>
+          <w:color w:val="FF0000"/>
+          <w:lang w:val="en-US"/>
+        </w:rPr>
+      </w:pPr>
+      <w:r>
+        <w:rPr>
+          <w:b/>
+          <w:bCs/>
+          <w:color w:val="FF0000"/>
+          <w:lang w:val="en-US"/>
+        </w:rPr>
+        <w:t>Refreshing Config properties at runtime</w:t>
+      </w:r>
+    </w:p>
+    <w:p>
+      <w:pPr>
+        <w:pStyle w:val="NoSpacing"/>
+        <w:rPr>
+          <w:lang w:val="en-US"/>
+        </w:rPr>
+      </w:pPr>
+      <w:hyperlink r:id="rId45" w:history="1">
+        <w:r>
+          <w:rPr>
+            <w:rStyle w:val="Hyperlink"/>
+            <w:lang w:val="en-US"/>
+          </w:rPr>
+          <w:t>https://www.youtube.com/watch?v=yNnLICy2zk4&amp;list=PLqq-6Pq4lTTaoaVoQVfRJPqvNTCjcTvJB&amp;index=14</w:t>
+        </w:r>
+      </w:hyperlink>
+    </w:p>
+    <w:p>
+      <w:pPr>
+        <w:pStyle w:val="NoSpacing"/>
+        <w:rPr>
+          <w:lang w:val="en-US"/>
+        </w:rPr>
+      </w:pPr>
+    </w:p>
+    <w:p>
+      <w:pPr>
+        <w:pStyle w:val="NoSpacing"/>
+        <w:rPr>
+          <w:lang w:val="en-US"/>
+        </w:rPr>
+      </w:pPr>
+      <w:r>
+        <w:rPr>
+          <w:lang w:val="en-US"/>
+        </w:rPr>
+        <w:t>Spring Cloud Config server is always updated with the latest changes in repo config – no need to restart the server. But the client application is not updated yet or on sync with server.</w:t>
+      </w:r>
+    </w:p>
+    <w:p>
+      <w:pPr>
+        <w:pStyle w:val="NoSpacing"/>
+        <w:rPr>
+          <w:lang w:val="en-US"/>
+        </w:rPr>
+      </w:pPr>
+    </w:p>
+    <w:p>
+      <w:pPr>
+        <w:pStyle w:val="NoSpacing"/>
+        <w:rPr>
+          <w:lang w:val="en-US"/>
+        </w:rPr>
+      </w:pPr>
+    </w:p>
+    <w:p>
+      <w:pPr>
+        <w:pStyle w:val="NoSpacing"/>
+        <w:rPr>
+          <w:lang w:val="en-US"/>
+        </w:rPr>
+      </w:pPr>
+      <w:r>
+        <w:rPr>
+          <w:lang w:val="en-US"/>
+        </w:rPr>
+        <w:t>Steps to make application client on sync with serve</w:t>
+      </w:r>
+    </w:p>
+    <w:p>
+      <w:pPr>
+        <w:pStyle w:val="NoSpacing"/>
+        <w:numPr>
+          <w:ilvl w:val="0"/>
+          <w:numId w:val="8"/>
+        </w:numPr>
+        <w:rPr>
+          <w:lang w:val="en-US"/>
+        </w:rPr>
+      </w:pPr>
+      <w:r>
+        <w:rPr>
+          <w:lang w:val="en-US"/>
+        </w:rPr>
+        <w:t xml:space="preserve">Use spring boot actuator </w:t>
+      </w:r>
+    </w:p>
+    <w:p>
+      <w:pPr>
+        <w:pStyle w:val="NoSpacing"/>
+        <w:numPr>
+          <w:ilvl w:val="0"/>
+          <w:numId w:val="8"/>
+        </w:numPr>
+        <w:rPr>
+          <w:lang w:val="en-US"/>
+        </w:rPr>
+      </w:pPr>
+      <w:r>
+        <w:rPr>
+          <w:lang w:val="en-US"/>
+        </w:rPr>
+        <w:t>2. Mark the beans class that you want to refresh with @RefreshScope</w:t>
+      </w:r>
+    </w:p>
+    <w:p>
+      <w:pPr>
+        <w:pStyle w:val="NoSpacing"/>
+        <w:rPr>
+          <w:lang w:val="en-US"/>
+        </w:rPr>
+      </w:pPr>
+    </w:p>
+    <w:p>
+      <w:pPr>
+        <w:pStyle w:val="NoSpacing"/>
+        <w:rPr>
+          <w:lang w:val="en-US"/>
+        </w:rPr>
+      </w:pPr>
+      <w:r>
+        <w:rPr>
+          <w:lang w:val="en-US"/>
+        </w:rPr>
+        <w:t>To check actuator:</w:t>
+      </w:r>
+    </w:p>
+    <w:p>
+      <w:pPr>
+        <w:pStyle w:val="NoSpacing"/>
+        <w:rPr>
+          <w:rFonts w:ascii="Helvetica" w:hAnsi="Helvetica" w:cs="Helvetica"/>
+          <w:color w:val="212121"/>
+          <w:sz w:val="18"/>
+          <w:szCs w:val="18"/>
+          <w:shd w:val="clear" w:color="auto" w:fill="FFFFFF"/>
+        </w:rPr>
+      </w:pPr>
+      <w:hyperlink r:id="rId46" w:history="1">
+        <w:r>
+          <w:rPr>
+            <w:rStyle w:val="Hyperlink"/>
+            <w:rFonts w:ascii="Helvetica" w:hAnsi="Helvetica" w:cs="Helvetica"/>
+            <w:sz w:val="18"/>
+            <w:szCs w:val="18"/>
+            <w:shd w:val="clear" w:color="auto" w:fill="FFFFFF"/>
+          </w:rPr>
+          <w:t>http://localhost:8080/actuator/health</w:t>
+        </w:r>
+      </w:hyperlink>
+      <w:r>
+        <w:rPr>
+          <w:rFonts w:ascii="Helvetica" w:hAnsi="Helvetica" w:cs="Helvetica"/>
+          <w:color w:val="212121"/>
+          <w:sz w:val="18"/>
+          <w:szCs w:val="18"/>
+          <w:shd w:val="clear" w:color="auto" w:fill="FFFFFF"/>
+        </w:rPr>
+        <w:t xml:space="preserve"> GET</w:t>
+      </w:r>
+    </w:p>
+    <w:p>
+      <w:pPr>
+        <w:pStyle w:val="NoSpacing"/>
+        <w:rPr>
+          <w:rFonts w:ascii="Helvetica" w:hAnsi="Helvetica" w:cs="Helvetica"/>
+          <w:color w:val="212121"/>
+          <w:sz w:val="18"/>
+          <w:szCs w:val="18"/>
+          <w:shd w:val="clear" w:color="auto" w:fill="FFFFFF"/>
+        </w:rPr>
+      </w:pPr>
+      <w:hyperlink r:id="rId47" w:history="1">
+        <w:r>
+          <w:rPr>
+            <w:rStyle w:val="Hyperlink"/>
+            <w:rFonts w:ascii="Helvetica" w:hAnsi="Helvetica" w:cs="Helvetica"/>
+            <w:sz w:val="18"/>
+            <w:szCs w:val="18"/>
+            <w:shd w:val="clear" w:color="auto" w:fill="FFFFFF"/>
+          </w:rPr>
+          <w:t>http://localhost:8080/actuator/refresh</w:t>
+        </w:r>
+      </w:hyperlink>
+      <w:r>
+        <w:rPr>
+          <w:rFonts w:ascii="Helvetica" w:hAnsi="Helvetica" w:cs="Helvetica"/>
+          <w:color w:val="212121"/>
+          <w:sz w:val="18"/>
+          <w:szCs w:val="18"/>
+          <w:shd w:val="clear" w:color="auto" w:fill="FFFFFF"/>
+        </w:rPr>
+        <w:t xml:space="preserve"> POST</w:t>
+      </w:r>
     </w:p>
     <w:p>
       <w:pPr>
@@ -6993,16 +7206,16 @@
     </w:lvl>
   </w:abstractNum>
   <w:abstractNum w:abstractNumId="4" w15:restartNumberingAfterBreak="0">
-    <w:nsid w:val="5EF51CBF"/>
+    <w:nsid w:val="5698463B"/>
     <w:multiLevelType w:val="hybridMultilevel"/>
-    <w:tmpl w:val="B762A466"/>
-    <w:lvl w:ilvl="0" w:tplc="ED58CAC0">
+    <w:tmpl w:val="8272DA06"/>
+    <w:lvl w:ilvl="0" w:tplc="3409000F">
       <w:start w:val="1"/>
       <w:numFmt w:val="decimal"/>
       <w:lvlText w:val="%1."/>
       <w:lvlJc w:val="left"/>
       <w:pPr>
-        <w:ind w:left="1080" w:hanging="360"/>
+        <w:ind w:left="720" w:hanging="360"/>
       </w:pPr>
       <w:rPr>
         <w:rFonts w:hint="default"/>
@@ -7014,7 +7227,7 @@
       <w:lvlText w:val="%2."/>
       <w:lvlJc w:val="left"/>
       <w:pPr>
-        <w:ind w:left="1800" w:hanging="360"/>
+        <w:ind w:left="1440" w:hanging="360"/>
       </w:pPr>
     </w:lvl>
     <w:lvl w:ilvl="2" w:tplc="3409001B" w:tentative="1">
@@ -7023,7 +7236,7 @@
       <w:lvlText w:val="%3."/>
       <w:lvlJc w:val="right"/>
       <w:pPr>
-        <w:ind w:left="2520" w:hanging="180"/>
+        <w:ind w:left="2160" w:hanging="180"/>
       </w:pPr>
     </w:lvl>
     <w:lvl w:ilvl="3" w:tplc="3409000F" w:tentative="1">
@@ -7032,7 +7245,7 @@
       <w:lvlText w:val="%4."/>
       <w:lvlJc w:val="left"/>
       <w:pPr>
-        <w:ind w:left="3240" w:hanging="360"/>
+        <w:ind w:left="2880" w:hanging="360"/>
       </w:pPr>
     </w:lvl>
     <w:lvl w:ilvl="4" w:tplc="34090019" w:tentative="1">
@@ -7041,7 +7254,7 @@
       <w:lvlText w:val="%5."/>
       <w:lvlJc w:val="left"/>
       <w:pPr>
-        <w:ind w:left="3960" w:hanging="360"/>
+        <w:ind w:left="3600" w:hanging="360"/>
       </w:pPr>
     </w:lvl>
     <w:lvl w:ilvl="5" w:tplc="3409001B" w:tentative="1">
@@ -7050,7 +7263,7 @@
       <w:lvlText w:val="%6."/>
       <w:lvlJc w:val="right"/>
       <w:pPr>
-        <w:ind w:left="4680" w:hanging="180"/>
+        <w:ind w:left="4320" w:hanging="180"/>
       </w:pPr>
     </w:lvl>
     <w:lvl w:ilvl="6" w:tplc="3409000F" w:tentative="1">
@@ -7059,7 +7272,7 @@
       <w:lvlText w:val="%7."/>
       <w:lvlJc w:val="left"/>
       <w:pPr>
-        <w:ind w:left="5400" w:hanging="360"/>
+        <w:ind w:left="5040" w:hanging="360"/>
       </w:pPr>
     </w:lvl>
     <w:lvl w:ilvl="7" w:tplc="34090019" w:tentative="1">
@@ -7068,7 +7281,7 @@
       <w:lvlText w:val="%8."/>
       <w:lvlJc w:val="left"/>
       <w:pPr>
-        <w:ind w:left="6120" w:hanging="360"/>
+        <w:ind w:left="5760" w:hanging="360"/>
       </w:pPr>
     </w:lvl>
     <w:lvl w:ilvl="8" w:tplc="3409001B" w:tentative="1">
@@ -7077,21 +7290,21 @@
       <w:lvlText w:val="%9."/>
       <w:lvlJc w:val="right"/>
       <w:pPr>
-        <w:ind w:left="6840" w:hanging="180"/>
+        <w:ind w:left="6480" w:hanging="180"/>
       </w:pPr>
     </w:lvl>
   </w:abstractNum>
   <w:abstractNum w:abstractNumId="5" w15:restartNumberingAfterBreak="0">
-    <w:nsid w:val="66BE42DF"/>
+    <w:nsid w:val="5EF51CBF"/>
     <w:multiLevelType w:val="hybridMultilevel"/>
-    <w:tmpl w:val="01904CD2"/>
-    <w:lvl w:ilvl="0" w:tplc="3409000F">
+    <w:tmpl w:val="B762A466"/>
+    <w:lvl w:ilvl="0" w:tplc="ED58CAC0">
       <w:start w:val="1"/>
       <w:numFmt w:val="decimal"/>
       <w:lvlText w:val="%1."/>
       <w:lvlJc w:val="left"/>
       <w:pPr>
-        <w:ind w:left="720" w:hanging="360"/>
+        <w:ind w:left="1080" w:hanging="360"/>
       </w:pPr>
       <w:rPr>
         <w:rFonts w:hint="default"/>
@@ -7103,7 +7316,7 @@
       <w:lvlText w:val="%2."/>
       <w:lvlJc w:val="left"/>
       <w:pPr>
-        <w:ind w:left="1440" w:hanging="360"/>
+        <w:ind w:left="1800" w:hanging="360"/>
       </w:pPr>
     </w:lvl>
     <w:lvl w:ilvl="2" w:tplc="3409001B" w:tentative="1">
@@ -7112,7 +7325,7 @@
       <w:lvlText w:val="%3."/>
       <w:lvlJc w:val="right"/>
       <w:pPr>
-        <w:ind w:left="2160" w:hanging="180"/>
+        <w:ind w:left="2520" w:hanging="180"/>
       </w:pPr>
     </w:lvl>
     <w:lvl w:ilvl="3" w:tplc="3409000F" w:tentative="1">
@@ -7121,7 +7334,7 @@
       <w:lvlText w:val="%4."/>
       <w:lvlJc w:val="left"/>
       <w:pPr>
-        <w:ind w:left="2880" w:hanging="360"/>
+        <w:ind w:left="3240" w:hanging="360"/>
       </w:pPr>
     </w:lvl>
     <w:lvl w:ilvl="4" w:tplc="34090019" w:tentative="1">
@@ -7130,7 +7343,7 @@
       <w:lvlText w:val="%5."/>
       <w:lvlJc w:val="left"/>
       <w:pPr>
-        <w:ind w:left="3600" w:hanging="360"/>
+        <w:ind w:left="3960" w:hanging="360"/>
       </w:pPr>
     </w:lvl>
     <w:lvl w:ilvl="5" w:tplc="3409001B" w:tentative="1">
@@ -7139,7 +7352,7 @@
       <w:lvlText w:val="%6."/>
       <w:lvlJc w:val="right"/>
       <w:pPr>
-        <w:ind w:left="4320" w:hanging="180"/>
+        <w:ind w:left="4680" w:hanging="180"/>
       </w:pPr>
     </w:lvl>
     <w:lvl w:ilvl="6" w:tplc="3409000F" w:tentative="1">
@@ -7148,7 +7361,7 @@
       <w:lvlText w:val="%7."/>
       <w:lvlJc w:val="left"/>
       <w:pPr>
-        <w:ind w:left="5040" w:hanging="360"/>
+        <w:ind w:left="5400" w:hanging="360"/>
       </w:pPr>
     </w:lvl>
     <w:lvl w:ilvl="7" w:tplc="34090019" w:tentative="1">
@@ -7157,7 +7370,7 @@
       <w:lvlText w:val="%8."/>
       <w:lvlJc w:val="left"/>
       <w:pPr>
-        <w:ind w:left="5760" w:hanging="360"/>
+        <w:ind w:left="6120" w:hanging="360"/>
       </w:pPr>
     </w:lvl>
     <w:lvl w:ilvl="8" w:tplc="3409001B" w:tentative="1">
@@ -7166,14 +7379,14 @@
       <w:lvlText w:val="%9."/>
       <w:lvlJc w:val="right"/>
       <w:pPr>
-        <w:ind w:left="6480" w:hanging="180"/>
+        <w:ind w:left="6840" w:hanging="180"/>
       </w:pPr>
     </w:lvl>
   </w:abstractNum>
   <w:abstractNum w:abstractNumId="6" w15:restartNumberingAfterBreak="0">
-    <w:nsid w:val="69D0256F"/>
+    <w:nsid w:val="66BE42DF"/>
     <w:multiLevelType w:val="hybridMultilevel"/>
-    <w:tmpl w:val="1198505E"/>
+    <w:tmpl w:val="01904CD2"/>
     <w:lvl w:ilvl="0" w:tplc="3409000F">
       <w:start w:val="1"/>
       <w:numFmt w:val="decimal"/>
@@ -7259,14 +7472,103 @@
       </w:pPr>
     </w:lvl>
   </w:abstractNum>
+  <w:abstractNum w:abstractNumId="7" w15:restartNumberingAfterBreak="0">
+    <w:nsid w:val="69D0256F"/>
+    <w:multiLevelType w:val="hybridMultilevel"/>
+    <w:tmpl w:val="1198505E"/>
+    <w:lvl w:ilvl="0" w:tplc="3409000F">
+      <w:start w:val="1"/>
+      <w:numFmt w:val="decimal"/>
+      <w:lvlText w:val="%1."/>
+      <w:lvlJc w:val="left"/>
+      <w:pPr>
+        <w:ind w:left="720" w:hanging="360"/>
+      </w:pPr>
+      <w:rPr>
+        <w:rFonts w:hint="default"/>
+      </w:rPr>
+    </w:lvl>
+    <w:lvl w:ilvl="1" w:tplc="34090019" w:tentative="1">
+      <w:start w:val="1"/>
+      <w:numFmt w:val="lowerLetter"/>
+      <w:lvlText w:val="%2."/>
+      <w:lvlJc w:val="left"/>
+      <w:pPr>
+        <w:ind w:left="1440" w:hanging="360"/>
+      </w:pPr>
+    </w:lvl>
+    <w:lvl w:ilvl="2" w:tplc="3409001B" w:tentative="1">
+      <w:start w:val="1"/>
+      <w:numFmt w:val="lowerRoman"/>
+      <w:lvlText w:val="%3."/>
+      <w:lvlJc w:val="right"/>
+      <w:pPr>
+        <w:ind w:left="2160" w:hanging="180"/>
+      </w:pPr>
+    </w:lvl>
+    <w:lvl w:ilvl="3" w:tplc="3409000F" w:tentative="1">
+      <w:start w:val="1"/>
+      <w:numFmt w:val="decimal"/>
+      <w:lvlText w:val="%4."/>
+      <w:lvlJc w:val="left"/>
+      <w:pPr>
+        <w:ind w:left="2880" w:hanging="360"/>
+      </w:pPr>
+    </w:lvl>
+    <w:lvl w:ilvl="4" w:tplc="34090019" w:tentative="1">
+      <w:start w:val="1"/>
+      <w:numFmt w:val="lowerLetter"/>
+      <w:lvlText w:val="%5."/>
+      <w:lvlJc w:val="left"/>
+      <w:pPr>
+        <w:ind w:left="3600" w:hanging="360"/>
+      </w:pPr>
+    </w:lvl>
+    <w:lvl w:ilvl="5" w:tplc="3409001B" w:tentative="1">
+      <w:start w:val="1"/>
+      <w:numFmt w:val="lowerRoman"/>
+      <w:lvlText w:val="%6."/>
+      <w:lvlJc w:val="right"/>
+      <w:pPr>
+        <w:ind w:left="4320" w:hanging="180"/>
+      </w:pPr>
+    </w:lvl>
+    <w:lvl w:ilvl="6" w:tplc="3409000F" w:tentative="1">
+      <w:start w:val="1"/>
+      <w:numFmt w:val="decimal"/>
+      <w:lvlText w:val="%7."/>
+      <w:lvlJc w:val="left"/>
+      <w:pPr>
+        <w:ind w:left="5040" w:hanging="360"/>
+      </w:pPr>
+    </w:lvl>
+    <w:lvl w:ilvl="7" w:tplc="34090019" w:tentative="1">
+      <w:start w:val="1"/>
+      <w:numFmt w:val="lowerLetter"/>
+      <w:lvlText w:val="%8."/>
+      <w:lvlJc w:val="left"/>
+      <w:pPr>
+        <w:ind w:left="5760" w:hanging="360"/>
+      </w:pPr>
+    </w:lvl>
+    <w:lvl w:ilvl="8" w:tplc="3409001B" w:tentative="1">
+      <w:start w:val="1"/>
+      <w:numFmt w:val="lowerRoman"/>
+      <w:lvlText w:val="%9."/>
+      <w:lvlJc w:val="right"/>
+      <w:pPr>
+        <w:ind w:left="6480" w:hanging="180"/>
+      </w:pPr>
+    </w:lvl>
+  </w:abstractNum>
   <w:num w:numId="1">
     <w:abstractNumId w:val="3"/>
   </w:num>
   <w:num w:numId="2">
-    <w:abstractNumId w:val="5"/>
+    <w:abstractNumId w:val="6"/>
   </w:num>
   <w:num w:numId="3">
-    <w:abstractNumId w:val="4"/>
+    <w:abstractNumId w:val="5"/>
   </w:num>
   <w:num w:numId="4">
     <w:abstractNumId w:val="0"/>
@@ -7278,7 +7580,10 @@
     <w:abstractNumId w:val="1"/>
   </w:num>
   <w:num w:numId="7">
-    <w:abstractNumId w:val="6"/>
+    <w:abstractNumId w:val="7"/>
+  </w:num>
+  <w:num w:numId="8">
+    <w:abstractNumId w:val="4"/>
   </w:num>
 </w:numbering>
 </file>

</xml_diff>